<commit_message>
Update user guide document, add WASM VM interface section
Change-Id: I79fddd91450319e5b5474941ea3e8c66724715ec
</commit_message>
<xml_diff>
--- a/doc/iWASM-User-Guide.docx
+++ b/doc/iWASM-User-Guide.docx
@@ -9,7 +9,6 @@
           <w:sz w:val="44"/>
         </w:rPr>
       </w:pPr>
-      <w:proofErr w:type="spellStart"/>
       <w:proofErr w:type="gramStart"/>
       <w:r>
         <w:rPr>
@@ -17,7 +16,6 @@
         </w:rPr>
         <w:t>iWASM</w:t>
       </w:r>
-      <w:proofErr w:type="spellEnd"/>
       <w:proofErr w:type="gramEnd"/>
       <w:r>
         <w:rPr>
@@ -72,6 +70,7 @@
               <w:tab w:val="right" w:leader="dot" w:pos="9350"/>
             </w:tabs>
             <w:rPr>
+              <w:rFonts w:asciiTheme="minorHAnsi" w:hAnsiTheme="minorHAnsi"/>
               <w:noProof/>
             </w:rPr>
           </w:pPr>
@@ -99,7 +98,7 @@
             </w:rPr>
             <w:fldChar w:fldCharType="separate"/>
           </w:r>
-          <w:hyperlink w:anchor="_Toc534811416" w:history="1">
+          <w:hyperlink w:anchor="_Toc2178120" w:history="1">
             <w:r>
               <w:rPr>
                 <w:rStyle w:val="Hyperlink"/>
@@ -109,6 +108,7 @@
             </w:r>
             <w:r>
               <w:rPr>
+                <w:rFonts w:asciiTheme="minorHAnsi" w:hAnsiTheme="minorHAnsi"/>
                 <w:noProof/>
               </w:rPr>
               <w:tab/>
@@ -139,7 +139,7 @@
                 <w:noProof/>
                 <w:webHidden/>
               </w:rPr>
-              <w:instrText xml:space="preserve"> PAGEREF _Toc534811416 \h </w:instrText>
+              <w:instrText xml:space="preserve"> PAGEREF _Toc2178120 \h </w:instrText>
             </w:r>
             <w:r>
               <w:rPr>
@@ -178,10 +178,11 @@
               <w:tab w:val="right" w:leader="dot" w:pos="9350"/>
             </w:tabs>
             <w:rPr>
+              <w:rFonts w:asciiTheme="minorHAnsi" w:hAnsiTheme="minorHAnsi"/>
               <w:noProof/>
             </w:rPr>
           </w:pPr>
-          <w:hyperlink w:anchor="_Toc534811417" w:history="1">
+          <w:hyperlink w:anchor="_Toc2178121" w:history="1">
             <w:r>
               <w:rPr>
                 <w:rStyle w:val="Hyperlink"/>
@@ -191,6 +192,7 @@
             </w:r>
             <w:r>
               <w:rPr>
+                <w:rFonts w:asciiTheme="minorHAnsi" w:hAnsiTheme="minorHAnsi"/>
                 <w:noProof/>
               </w:rPr>
               <w:tab/>
@@ -221,7 +223,7 @@
                 <w:noProof/>
                 <w:webHidden/>
               </w:rPr>
-              <w:instrText xml:space="preserve"> PAGEREF _Toc534811417 \h </w:instrText>
+              <w:instrText xml:space="preserve"> PAGEREF _Toc2178121 \h </w:instrText>
             </w:r>
             <w:r>
               <w:rPr>
@@ -260,10 +262,11 @@
               <w:tab w:val="right" w:leader="dot" w:pos="9350"/>
             </w:tabs>
             <w:rPr>
+              <w:rFonts w:asciiTheme="minorHAnsi" w:hAnsiTheme="minorHAnsi"/>
               <w:noProof/>
             </w:rPr>
           </w:pPr>
-          <w:hyperlink w:anchor="_Toc534811418" w:history="1">
+          <w:hyperlink w:anchor="_Toc2178122" w:history="1">
             <w:r>
               <w:rPr>
                 <w:rStyle w:val="Hyperlink"/>
@@ -273,6 +276,7 @@
             </w:r>
             <w:r>
               <w:rPr>
+                <w:rFonts w:asciiTheme="minorHAnsi" w:hAnsiTheme="minorHAnsi"/>
                 <w:noProof/>
               </w:rPr>
               <w:tab/>
@@ -303,7 +307,7 @@
                 <w:noProof/>
                 <w:webHidden/>
               </w:rPr>
-              <w:instrText xml:space="preserve"> PAGEREF _Toc534811418 \h </w:instrText>
+              <w:instrText xml:space="preserve"> PAGEREF _Toc2178122 \h </w:instrText>
             </w:r>
             <w:r>
               <w:rPr>
@@ -323,7 +327,7 @@
                 <w:noProof/>
                 <w:webHidden/>
               </w:rPr>
-              <w:t>1</w:t>
+              <w:t>2</w:t>
             </w:r>
             <w:r>
               <w:rPr>
@@ -342,10 +346,11 @@
               <w:tab w:val="right" w:leader="dot" w:pos="9350"/>
             </w:tabs>
             <w:rPr>
+              <w:rFonts w:asciiTheme="minorHAnsi" w:hAnsiTheme="minorHAnsi"/>
               <w:noProof/>
             </w:rPr>
           </w:pPr>
-          <w:hyperlink w:anchor="_Toc534811419" w:history="1">
+          <w:hyperlink w:anchor="_Toc2178123" w:history="1">
             <w:r>
               <w:rPr>
                 <w:rStyle w:val="Hyperlink"/>
@@ -355,6 +360,7 @@
             </w:r>
             <w:r>
               <w:rPr>
+                <w:rFonts w:asciiTheme="minorHAnsi" w:hAnsiTheme="minorHAnsi"/>
                 <w:noProof/>
               </w:rPr>
               <w:tab/>
@@ -385,7 +391,7 @@
                 <w:noProof/>
                 <w:webHidden/>
               </w:rPr>
-              <w:instrText xml:space="preserve"> PAGEREF _Toc534811419 \h </w:instrText>
+              <w:instrText xml:space="preserve"> PAGEREF _Toc2178123 \h </w:instrText>
             </w:r>
             <w:r>
               <w:rPr>
@@ -424,10 +430,11 @@
               <w:tab w:val="right" w:leader="dot" w:pos="9350"/>
             </w:tabs>
             <w:rPr>
+              <w:rFonts w:asciiTheme="minorHAnsi" w:hAnsiTheme="minorHAnsi"/>
               <w:noProof/>
             </w:rPr>
           </w:pPr>
-          <w:hyperlink w:anchor="_Toc534811420" w:history="1">
+          <w:hyperlink w:anchor="_Toc2178124" w:history="1">
             <w:r>
               <w:rPr>
                 <w:rStyle w:val="Hyperlink"/>
@@ -437,6 +444,7 @@
             </w:r>
             <w:r>
               <w:rPr>
+                <w:rFonts w:asciiTheme="minorHAnsi" w:hAnsiTheme="minorHAnsi"/>
                 <w:noProof/>
               </w:rPr>
               <w:tab/>
@@ -467,7 +475,7 @@
                 <w:noProof/>
                 <w:webHidden/>
               </w:rPr>
-              <w:instrText xml:space="preserve"> PAGEREF _Toc534811420 \h </w:instrText>
+              <w:instrText xml:space="preserve"> PAGEREF _Toc2178124 \h </w:instrText>
             </w:r>
             <w:r>
               <w:rPr>
@@ -487,7 +495,7 @@
                 <w:noProof/>
                 <w:webHidden/>
               </w:rPr>
-              <w:t>2</w:t>
+              <w:t>3</w:t>
             </w:r>
             <w:r>
               <w:rPr>
@@ -506,10 +514,11 @@
               <w:tab w:val="right" w:leader="dot" w:pos="9350"/>
             </w:tabs>
             <w:rPr>
+              <w:rFonts w:asciiTheme="minorHAnsi" w:hAnsiTheme="minorHAnsi"/>
               <w:noProof/>
             </w:rPr>
           </w:pPr>
-          <w:hyperlink w:anchor="_Toc534811421" w:history="1">
+          <w:hyperlink w:anchor="_Toc2178125" w:history="1">
             <w:r>
               <w:rPr>
                 <w:rStyle w:val="Hyperlink"/>
@@ -519,6 +528,7 @@
             </w:r>
             <w:r>
               <w:rPr>
+                <w:rFonts w:asciiTheme="minorHAnsi" w:hAnsiTheme="minorHAnsi"/>
                 <w:noProof/>
               </w:rPr>
               <w:tab/>
@@ -549,7 +559,7 @@
                 <w:noProof/>
                 <w:webHidden/>
               </w:rPr>
-              <w:instrText xml:space="preserve"> PAGEREF _Toc534811421 \h </w:instrText>
+              <w:instrText xml:space="preserve"> PAGEREF _Toc2178125 \h </w:instrText>
             </w:r>
             <w:r>
               <w:rPr>
@@ -569,7 +579,91 @@
                 <w:noProof/>
                 <w:webHidden/>
               </w:rPr>
-              <w:t>4</w:t>
+              <w:t>5</w:t>
+            </w:r>
+            <w:r>
+              <w:rPr>
+                <w:noProof/>
+                <w:webHidden/>
+              </w:rPr>
+              <w:fldChar w:fldCharType="end"/>
+            </w:r>
+          </w:hyperlink>
+        </w:p>
+        <w:p>
+          <w:pPr>
+            <w:pStyle w:val="TOC1"/>
+            <w:tabs>
+              <w:tab w:val="left" w:pos="440"/>
+              <w:tab w:val="right" w:leader="dot" w:pos="9350"/>
+            </w:tabs>
+            <w:rPr>
+              <w:rFonts w:asciiTheme="minorHAnsi" w:hAnsiTheme="minorHAnsi"/>
+              <w:noProof/>
+            </w:rPr>
+          </w:pPr>
+          <w:hyperlink w:anchor="_Toc2178126" w:history="1">
+            <w:r>
+              <w:rPr>
+                <w:rStyle w:val="Hyperlink"/>
+                <w:noProof/>
+              </w:rPr>
+              <w:t>5</w:t>
+            </w:r>
+            <w:r>
+              <w:rPr>
+                <w:rFonts w:asciiTheme="minorHAnsi" w:hAnsiTheme="minorHAnsi"/>
+                <w:noProof/>
+              </w:rPr>
+              <w:tab/>
+            </w:r>
+            <w:r>
+              <w:rPr>
+                <w:rStyle w:val="Hyperlink"/>
+                <w:noProof/>
+              </w:rPr>
+              <w:t>WASM VM Interface</w:t>
+            </w:r>
+            <w:r>
+              <w:rPr>
+                <w:noProof/>
+                <w:webHidden/>
+              </w:rPr>
+              <w:tab/>
+            </w:r>
+            <w:r>
+              <w:rPr>
+                <w:noProof/>
+                <w:webHidden/>
+              </w:rPr>
+              <w:fldChar w:fldCharType="begin"/>
+            </w:r>
+            <w:r>
+              <w:rPr>
+                <w:noProof/>
+                <w:webHidden/>
+              </w:rPr>
+              <w:instrText xml:space="preserve"> PAGEREF _Toc2178126 \h </w:instrText>
+            </w:r>
+            <w:r>
+              <w:rPr>
+                <w:noProof/>
+                <w:webHidden/>
+              </w:rPr>
+            </w:r>
+            <w:r>
+              <w:rPr>
+                <w:noProof/>
+                <w:webHidden/>
+              </w:rPr>
+              <w:fldChar w:fldCharType="separate"/>
+            </w:r>
+            <w:r>
+              <w:rPr>
+                <w:noProof/>
+                <w:webHidden/>
+              </w:rPr>
+              <w:t>6</w:t>
             </w:r>
             <w:r>
               <w:rPr>
@@ -597,7 +691,7 @@
       <w:pPr>
         <w:pStyle w:val="Heading1"/>
       </w:pPr>
-      <w:bookmarkStart w:id="0" w:name="_Toc534811416"/>
+      <w:bookmarkStart w:id="0" w:name="_Toc2178120"/>
       <w:r>
         <w:t>I</w:t>
       </w:r>
@@ -703,7 +797,7 @@
       <w:pPr>
         <w:pStyle w:val="Heading1"/>
       </w:pPr>
-      <w:bookmarkStart w:id="1" w:name="_Toc534811417"/>
+      <w:bookmarkStart w:id="1" w:name="_Toc2178121"/>
       <w:r>
         <w:t>Platform layer adaption</w:t>
       </w:r>
@@ -722,7 +816,7 @@
       <w:pPr>
         <w:pStyle w:val="Heading1"/>
       </w:pPr>
-      <w:bookmarkStart w:id="2" w:name="_Toc534811418"/>
+      <w:bookmarkStart w:id="2" w:name="_Toc2178122"/>
       <w:r>
         <w:t>WASM A</w:t>
       </w:r>
@@ -991,7 +1085,7 @@
       <w:pPr>
         <w:pStyle w:val="Heading2"/>
       </w:pPr>
-      <w:bookmarkStart w:id="3" w:name="_Toc534811419"/>
+      <w:bookmarkStart w:id="3" w:name="_Toc2178123"/>
       <w:proofErr w:type="spellStart"/>
       <w:proofErr w:type="gramStart"/>
       <w:r>
@@ -1133,8 +1227,6 @@
             <w:r>
               <w:t>);</w:t>
             </w:r>
-            <w:bookmarkStart w:id="4" w:name="_GoBack"/>
-            <w:bookmarkEnd w:id="4"/>
           </w:p>
           <w:p>
             <w:pPr>
@@ -1608,6 +1700,7 @@
               <w:pStyle w:val="CodeSample"/>
             </w:pPr>
             <w:r>
+              <w:lastRenderedPageBreak/>
               <w:t>char *</w:t>
             </w:r>
             <w:proofErr w:type="spellStart"/>
@@ -1662,11 +1755,11 @@
       <w:pPr>
         <w:pStyle w:val="Heading2"/>
       </w:pPr>
-      <w:bookmarkStart w:id="5" w:name="_Toc534811420"/>
+      <w:bookmarkStart w:id="4" w:name="_Toc2178124"/>
       <w:r>
         <w:t>Platform APIs</w:t>
       </w:r>
-      <w:bookmarkEnd w:id="5"/>
+      <w:bookmarkEnd w:id="4"/>
     </w:p>
     <w:p>
       <w:pPr>
@@ -2460,6 +2553,7 @@
               <w:pStyle w:val="CodeSample"/>
             </w:pPr>
             <w:r>
+              <w:lastRenderedPageBreak/>
               <w:t>#include &lt;</w:t>
             </w:r>
             <w:proofErr w:type="spellStart"/>
@@ -2476,7 +2570,6 @@
               <w:pStyle w:val="CodeSample"/>
             </w:pPr>
             <w:r>
-              <w:lastRenderedPageBreak/>
               <w:t>#include &lt;</w:t>
             </w:r>
             <w:proofErr w:type="spellStart"/>
@@ -2948,6 +3041,7 @@
               <w:pStyle w:val="CodeSample"/>
             </w:pPr>
             <w:r>
+              <w:lastRenderedPageBreak/>
               <w:t>#</w:t>
             </w:r>
             <w:r>
@@ -2967,7 +3061,6 @@
               <w:pStyle w:val="CodeSample"/>
             </w:pPr>
             <w:r>
-              <w:lastRenderedPageBreak/>
               <w:t>#include &lt;</w:t>
             </w:r>
             <w:proofErr w:type="spellStart"/>
@@ -3104,11 +3197,11 @@
       <w:pPr>
         <w:pStyle w:val="Heading1"/>
       </w:pPr>
-      <w:bookmarkStart w:id="6" w:name="_Toc534811421"/>
+      <w:bookmarkStart w:id="5" w:name="_Toc2178125"/>
       <w:r>
         <w:t>Develop a WASM Application</w:t>
       </w:r>
-      <w:bookmarkEnd w:id="6"/>
+      <w:bookmarkEnd w:id="5"/>
     </w:p>
     <w:p>
       <w:r>
@@ -3361,15 +3454,7 @@
               <w:pStyle w:val="CodeSample"/>
             </w:pPr>
             <w:r>
-              <w:t xml:space="preserve">  </w:t>
-            </w:r>
-            <w:proofErr w:type="spellStart"/>
-            <w:r>
-              <w:t>i</w:t>
-            </w:r>
-            <w:proofErr w:type="spellEnd"/>
-            <w:r>
-              <w:t xml:space="preserve"> = </w:t>
+              <w:t xml:space="preserve">  i = </w:t>
             </w:r>
             <w:proofErr w:type="spellStart"/>
             <w:r>
@@ -3401,15 +3486,7 @@
               <w:pStyle w:val="CodeSample"/>
             </w:pPr>
             <w:r>
-              <w:t xml:space="preserve">  return </w:t>
-            </w:r>
-            <w:proofErr w:type="spellStart"/>
-            <w:r>
-              <w:t>i</w:t>
-            </w:r>
-            <w:proofErr w:type="spellEnd"/>
-            <w:r>
-              <w:t>;</w:t>
+              <w:t xml:space="preserve">  return i;</w:t>
             </w:r>
           </w:p>
           <w:p>
@@ -3429,6 +3506,2730 @@
       </w:tr>
     </w:tbl>
     <w:p/>
+    <w:p>
+      <w:pPr>
+        <w:pStyle w:val="Heading1"/>
+      </w:pPr>
+      <w:bookmarkStart w:id="6" w:name="_Toc2178126"/>
+      <w:r>
+        <w:t xml:space="preserve">WASM VM </w:t>
+      </w:r>
+      <w:r>
+        <w:t>Interface</w:t>
+      </w:r>
+      <w:bookmarkEnd w:id="6"/>
+    </w:p>
+    <w:p/>
+    <w:p>
+      <w:r>
+        <w:t>This section specifies the interface that IWASM VM exposed for the system to load WASM package and execute the functions from the WASM program.</w:t>
+      </w:r>
+    </w:p>
+    <w:p/>
+    <w:tbl>
+      <w:tblPr>
+        <w:tblStyle w:val="TableGrid"/>
+        <w:tblW w:w="0" w:type="auto"/>
+        <w:tblLook w:val="04A0" w:firstRow="1" w:lastRow="0" w:firstColumn="1" w:lastColumn="0" w:noHBand="0" w:noVBand="1"/>
+      </w:tblPr>
+      <w:tblGrid>
+        <w:gridCol w:w="9350"/>
+      </w:tblGrid>
+      <w:tr>
+        <w:tc>
+          <w:tcPr>
+            <w:tcW w:w="9350" w:type="dxa"/>
+          </w:tcPr>
+          <w:p>
+            <w:pPr>
+              <w:pStyle w:val="CodeSample"/>
+              <w:spacing w:before="0" w:after="60"/>
+            </w:pPr>
+            <w:r>
+              <w:t xml:space="preserve">/* </w:t>
+            </w:r>
+            <w:proofErr w:type="spellStart"/>
+            <w:r>
+              <w:t>Uninstantiated</w:t>
+            </w:r>
+            <w:proofErr w:type="spellEnd"/>
+            <w:r>
+              <w:t xml:space="preserve"> WASM module loaded from WASM binary file */</w:t>
+            </w:r>
+          </w:p>
+          <w:p>
+            <w:pPr>
+              <w:pStyle w:val="CodeSample"/>
+              <w:spacing w:before="0" w:after="60"/>
+            </w:pPr>
+            <w:proofErr w:type="spellStart"/>
+            <w:r>
+              <w:t>struct</w:t>
+            </w:r>
+            <w:proofErr w:type="spellEnd"/>
+            <w:r>
+              <w:t xml:space="preserve"> </w:t>
+            </w:r>
+            <w:proofErr w:type="spellStart"/>
+            <w:r>
+              <w:t>WASMModule</w:t>
+            </w:r>
+            <w:proofErr w:type="spellEnd"/>
+            <w:r>
+              <w:t>;</w:t>
+            </w:r>
+          </w:p>
+          <w:p>
+            <w:pPr>
+              <w:pStyle w:val="CodeSample"/>
+              <w:spacing w:before="0" w:after="60"/>
+            </w:pPr>
+            <w:proofErr w:type="spellStart"/>
+            <w:r>
+              <w:t>typedef</w:t>
+            </w:r>
+            <w:proofErr w:type="spellEnd"/>
+            <w:r>
+              <w:t xml:space="preserve"> </w:t>
+            </w:r>
+            <w:proofErr w:type="spellStart"/>
+            <w:r>
+              <w:t>struct</w:t>
+            </w:r>
+            <w:proofErr w:type="spellEnd"/>
+            <w:r>
+              <w:t xml:space="preserve"> </w:t>
+            </w:r>
+            <w:proofErr w:type="spellStart"/>
+            <w:r>
+              <w:t>WASMModule</w:t>
+            </w:r>
+            <w:proofErr w:type="spellEnd"/>
+            <w:r>
+              <w:t xml:space="preserve"> *</w:t>
+            </w:r>
+            <w:proofErr w:type="spellStart"/>
+            <w:r>
+              <w:t>wasm_module_t</w:t>
+            </w:r>
+            <w:proofErr w:type="spellEnd"/>
+            <w:r>
+              <w:t>;</w:t>
+            </w:r>
+          </w:p>
+          <w:p>
+            <w:pPr>
+              <w:pStyle w:val="CodeSample"/>
+              <w:spacing w:before="0" w:after="60"/>
+            </w:pPr>
+          </w:p>
+          <w:p>
+            <w:pPr>
+              <w:pStyle w:val="CodeSample"/>
+              <w:spacing w:before="0" w:after="60"/>
+            </w:pPr>
+            <w:r>
+              <w:t>/* Instantiated WASM module */</w:t>
+            </w:r>
+          </w:p>
+          <w:p>
+            <w:pPr>
+              <w:pStyle w:val="CodeSample"/>
+              <w:spacing w:before="0" w:after="60"/>
+            </w:pPr>
+            <w:proofErr w:type="spellStart"/>
+            <w:r>
+              <w:t>struct</w:t>
+            </w:r>
+            <w:proofErr w:type="spellEnd"/>
+            <w:r>
+              <w:t xml:space="preserve"> </w:t>
+            </w:r>
+            <w:proofErr w:type="spellStart"/>
+            <w:r>
+              <w:t>WASMModuleInstance</w:t>
+            </w:r>
+            <w:proofErr w:type="spellEnd"/>
+            <w:r>
+              <w:t>;</w:t>
+            </w:r>
+          </w:p>
+          <w:p>
+            <w:pPr>
+              <w:pStyle w:val="CodeSample"/>
+              <w:spacing w:before="0" w:after="60"/>
+            </w:pPr>
+            <w:proofErr w:type="spellStart"/>
+            <w:r>
+              <w:t>typedef</w:t>
+            </w:r>
+            <w:proofErr w:type="spellEnd"/>
+            <w:r>
+              <w:t xml:space="preserve"> </w:t>
+            </w:r>
+            <w:proofErr w:type="spellStart"/>
+            <w:r>
+              <w:t>struct</w:t>
+            </w:r>
+            <w:proofErr w:type="spellEnd"/>
+            <w:r>
+              <w:t xml:space="preserve"> </w:t>
+            </w:r>
+            <w:proofErr w:type="spellStart"/>
+            <w:r>
+              <w:t>WASMModuleInstance</w:t>
+            </w:r>
+            <w:proofErr w:type="spellEnd"/>
+            <w:r>
+              <w:t xml:space="preserve"> *</w:t>
+            </w:r>
+            <w:proofErr w:type="spellStart"/>
+            <w:r>
+              <w:t>wasm_module_inst_t</w:t>
+            </w:r>
+            <w:proofErr w:type="spellEnd"/>
+            <w:r>
+              <w:t>;</w:t>
+            </w:r>
+          </w:p>
+          <w:p>
+            <w:pPr>
+              <w:pStyle w:val="CodeSample"/>
+              <w:spacing w:before="0" w:after="60"/>
+            </w:pPr>
+          </w:p>
+          <w:p>
+            <w:pPr>
+              <w:pStyle w:val="CodeSample"/>
+              <w:spacing w:before="0" w:after="60"/>
+            </w:pPr>
+            <w:r>
+              <w:t>/* Function instance */</w:t>
+            </w:r>
+          </w:p>
+          <w:p>
+            <w:pPr>
+              <w:pStyle w:val="CodeSample"/>
+              <w:spacing w:before="0" w:after="60"/>
+            </w:pPr>
+            <w:proofErr w:type="spellStart"/>
+            <w:r>
+              <w:t>struct</w:t>
+            </w:r>
+            <w:proofErr w:type="spellEnd"/>
+            <w:r>
+              <w:t xml:space="preserve"> </w:t>
+            </w:r>
+            <w:proofErr w:type="spellStart"/>
+            <w:r>
+              <w:t>WASMFunctionInstance</w:t>
+            </w:r>
+            <w:proofErr w:type="spellEnd"/>
+            <w:r>
+              <w:t>;</w:t>
+            </w:r>
+          </w:p>
+          <w:p>
+            <w:pPr>
+              <w:pStyle w:val="CodeSample"/>
+              <w:spacing w:before="0" w:after="60"/>
+            </w:pPr>
+            <w:proofErr w:type="spellStart"/>
+            <w:r>
+              <w:t>typedef</w:t>
+            </w:r>
+            <w:proofErr w:type="spellEnd"/>
+            <w:r>
+              <w:t xml:space="preserve"> </w:t>
+            </w:r>
+            <w:proofErr w:type="spellStart"/>
+            <w:r>
+              <w:t>struct</w:t>
+            </w:r>
+            <w:proofErr w:type="spellEnd"/>
+            <w:r>
+              <w:t xml:space="preserve"> </w:t>
+            </w:r>
+            <w:proofErr w:type="spellStart"/>
+            <w:r>
+              <w:t>WASMFunctionInstance</w:t>
+            </w:r>
+            <w:proofErr w:type="spellEnd"/>
+            <w:r>
+              <w:t xml:space="preserve"> *</w:t>
+            </w:r>
+            <w:proofErr w:type="spellStart"/>
+            <w:r>
+              <w:t>wasm_function_inst_t</w:t>
+            </w:r>
+            <w:proofErr w:type="spellEnd"/>
+            <w:r>
+              <w:t>;</w:t>
+            </w:r>
+          </w:p>
+          <w:p>
+            <w:pPr>
+              <w:pStyle w:val="CodeSample"/>
+              <w:spacing w:before="0" w:after="60"/>
+            </w:pPr>
+          </w:p>
+          <w:p>
+            <w:pPr>
+              <w:pStyle w:val="CodeSample"/>
+              <w:spacing w:before="0" w:after="60"/>
+            </w:pPr>
+            <w:r>
+              <w:t>/* Execution environment, e.g. stack info */</w:t>
+            </w:r>
+          </w:p>
+          <w:p>
+            <w:pPr>
+              <w:pStyle w:val="CodeSample"/>
+              <w:spacing w:before="0" w:after="60"/>
+            </w:pPr>
+            <w:proofErr w:type="spellStart"/>
+            <w:r>
+              <w:t>typedef</w:t>
+            </w:r>
+            <w:proofErr w:type="spellEnd"/>
+            <w:r>
+              <w:t xml:space="preserve"> </w:t>
+            </w:r>
+            <w:proofErr w:type="spellStart"/>
+            <w:r>
+              <w:t>struct</w:t>
+            </w:r>
+            <w:proofErr w:type="spellEnd"/>
+            <w:r>
+              <w:t xml:space="preserve"> </w:t>
+            </w:r>
+            <w:proofErr w:type="spellStart"/>
+            <w:r>
+              <w:t>WASMExecEnv</w:t>
+            </w:r>
+            <w:proofErr w:type="spellEnd"/>
+            <w:r>
+              <w:t xml:space="preserve"> {</w:t>
+            </w:r>
+          </w:p>
+          <w:p>
+            <w:pPr>
+              <w:pStyle w:val="CodeSample"/>
+              <w:spacing w:before="0" w:after="60"/>
+            </w:pPr>
+            <w:r>
+              <w:t xml:space="preserve">  uint8 *stack;</w:t>
+            </w:r>
+          </w:p>
+          <w:p>
+            <w:pPr>
+              <w:pStyle w:val="CodeSample"/>
+              <w:spacing w:before="0" w:after="60"/>
+            </w:pPr>
+            <w:r>
+              <w:t xml:space="preserve">  uint32 </w:t>
+            </w:r>
+            <w:proofErr w:type="spellStart"/>
+            <w:r>
+              <w:t>stack_size</w:t>
+            </w:r>
+            <w:proofErr w:type="spellEnd"/>
+            <w:r>
+              <w:t>;</w:t>
+            </w:r>
+          </w:p>
+          <w:p>
+            <w:pPr>
+              <w:pStyle w:val="CodeSample"/>
+              <w:spacing w:before="0" w:after="60"/>
+            </w:pPr>
+            <w:r>
+              <w:t>} *</w:t>
+            </w:r>
+            <w:proofErr w:type="spellStart"/>
+            <w:r>
+              <w:t>wasm_exec_env_t</w:t>
+            </w:r>
+            <w:proofErr w:type="spellEnd"/>
+            <w:r>
+              <w:t>;</w:t>
+            </w:r>
+          </w:p>
+          <w:p>
+            <w:pPr>
+              <w:pStyle w:val="CodeSample"/>
+              <w:spacing w:before="0" w:after="60"/>
+            </w:pPr>
+          </w:p>
+          <w:p>
+            <w:pPr>
+              <w:pStyle w:val="CodeSample"/>
+              <w:spacing w:before="0" w:after="60"/>
+            </w:pPr>
+            <w:proofErr w:type="spellStart"/>
+            <w:r>
+              <w:t>typedef</w:t>
+            </w:r>
+            <w:proofErr w:type="spellEnd"/>
+            <w:r>
+              <w:t xml:space="preserve"> </w:t>
+            </w:r>
+            <w:proofErr w:type="spellStart"/>
+            <w:r>
+              <w:t>enum</w:t>
+            </w:r>
+            <w:proofErr w:type="spellEnd"/>
+          </w:p>
+          <w:p>
+            <w:pPr>
+              <w:pStyle w:val="CodeSample"/>
+              <w:spacing w:before="0" w:after="60"/>
+            </w:pPr>
+            <w:r>
+              <w:t>{</w:t>
+            </w:r>
+          </w:p>
+          <w:p>
+            <w:pPr>
+              <w:pStyle w:val="CodeSample"/>
+              <w:spacing w:before="0" w:after="60"/>
+              <w:ind w:firstLine="225"/>
+            </w:pPr>
+            <w:proofErr w:type="spellStart"/>
+            <w:r>
+              <w:t>Wasm</w:t>
+            </w:r>
+            <w:r>
+              <w:t>_Module</w:t>
+            </w:r>
+            <w:r>
+              <w:t>_Bytecode</w:t>
+            </w:r>
+            <w:proofErr w:type="spellEnd"/>
+            <w:r>
+              <w:t xml:space="preserve"> = 0,</w:t>
+            </w:r>
+          </w:p>
+          <w:p>
+            <w:pPr>
+              <w:pStyle w:val="CodeSample"/>
+              <w:spacing w:before="0" w:after="60"/>
+              <w:ind w:firstLine="225"/>
+            </w:pPr>
+            <w:proofErr w:type="spellStart"/>
+            <w:r>
+              <w:t>Wasm</w:t>
+            </w:r>
+            <w:r>
+              <w:t>_Module</w:t>
+            </w:r>
+            <w:r>
+              <w:t>_AoT</w:t>
+            </w:r>
+            <w:proofErr w:type="spellEnd"/>
+            <w:r>
+              <w:t>,</w:t>
+            </w:r>
+          </w:p>
+          <w:p>
+            <w:pPr>
+              <w:pStyle w:val="CodeSample"/>
+              <w:spacing w:before="0" w:after="60"/>
+              <w:ind w:firstLine="225"/>
+            </w:pPr>
+            <w:proofErr w:type="spellStart"/>
+            <w:r>
+              <w:t>Package_Type_Unknown</w:t>
+            </w:r>
+            <w:proofErr w:type="spellEnd"/>
+            <w:r>
+              <w:t xml:space="preserve"> = 0xFFFF</w:t>
+            </w:r>
+          </w:p>
+          <w:p>
+            <w:pPr>
+              <w:pStyle w:val="CodeSample"/>
+              <w:spacing w:before="0" w:after="60"/>
+            </w:pPr>
+            <w:r>
+              <w:t xml:space="preserve">} </w:t>
+            </w:r>
+            <w:proofErr w:type="spellStart"/>
+            <w:r>
+              <w:t>package_</w:t>
+            </w:r>
+            <w:r>
+              <w:t>type_t</w:t>
+            </w:r>
+            <w:proofErr w:type="spellEnd"/>
+            <w:r>
+              <w:t>;</w:t>
+            </w:r>
+          </w:p>
+          <w:p>
+            <w:pPr>
+              <w:pStyle w:val="CodeSample"/>
+              <w:spacing w:before="0" w:after="60"/>
+            </w:pPr>
+          </w:p>
+          <w:p>
+            <w:pPr>
+              <w:pStyle w:val="CodeSample"/>
+              <w:spacing w:before="0" w:after="60"/>
+            </w:pPr>
+          </w:p>
+          <w:p>
+            <w:pPr>
+              <w:pStyle w:val="CodeSample"/>
+              <w:spacing w:before="0" w:after="60"/>
+            </w:pPr>
+            <w:r>
+              <w:t>/**</w:t>
+            </w:r>
+          </w:p>
+          <w:p>
+            <w:pPr>
+              <w:pStyle w:val="CodeSample"/>
+              <w:spacing w:before="0" w:after="60"/>
+            </w:pPr>
+            <w:r>
+              <w:t xml:space="preserve"> * Initialize the WASM runtime environment.</w:t>
+            </w:r>
+          </w:p>
+          <w:p>
+            <w:pPr>
+              <w:pStyle w:val="CodeSample"/>
+              <w:spacing w:before="0" w:after="60"/>
+            </w:pPr>
+            <w:r>
+              <w:t xml:space="preserve"> *</w:t>
+            </w:r>
+          </w:p>
+          <w:p>
+            <w:pPr>
+              <w:pStyle w:val="CodeSample"/>
+              <w:spacing w:before="0" w:after="60"/>
+            </w:pPr>
+            <w:r>
+              <w:lastRenderedPageBreak/>
+              <w:t xml:space="preserve"> * @return true if success, false otherwise</w:t>
+            </w:r>
+          </w:p>
+          <w:p>
+            <w:pPr>
+              <w:pStyle w:val="CodeSample"/>
+              <w:spacing w:before="0" w:after="60"/>
+            </w:pPr>
+            <w:r>
+              <w:t xml:space="preserve"> */</w:t>
+            </w:r>
+          </w:p>
+          <w:p>
+            <w:pPr>
+              <w:pStyle w:val="CodeSample"/>
+              <w:spacing w:before="0" w:after="60"/>
+            </w:pPr>
+            <w:r>
+              <w:t>bool</w:t>
+            </w:r>
+          </w:p>
+          <w:p>
+            <w:pPr>
+              <w:pStyle w:val="CodeSample"/>
+              <w:spacing w:before="0" w:after="60"/>
+            </w:pPr>
+            <w:proofErr w:type="spellStart"/>
+            <w:r>
+              <w:t>wasm_runtime_init</w:t>
+            </w:r>
+            <w:proofErr w:type="spellEnd"/>
+            <w:r>
+              <w:t>();</w:t>
+            </w:r>
+          </w:p>
+          <w:p>
+            <w:pPr>
+              <w:pStyle w:val="CodeSample"/>
+              <w:spacing w:before="0" w:after="60"/>
+            </w:pPr>
+          </w:p>
+          <w:p>
+            <w:pPr>
+              <w:pStyle w:val="CodeSample"/>
+              <w:spacing w:before="0" w:after="60"/>
+            </w:pPr>
+            <w:r>
+              <w:t>/**</w:t>
+            </w:r>
+          </w:p>
+          <w:p>
+            <w:pPr>
+              <w:pStyle w:val="CodeSample"/>
+              <w:spacing w:before="0" w:after="60"/>
+            </w:pPr>
+            <w:r>
+              <w:t xml:space="preserve"> * Destroy the WASM runtime environment.</w:t>
+            </w:r>
+          </w:p>
+          <w:p>
+            <w:pPr>
+              <w:pStyle w:val="CodeSample"/>
+              <w:spacing w:before="0" w:after="60"/>
+            </w:pPr>
+            <w:r>
+              <w:t xml:space="preserve"> */</w:t>
+            </w:r>
+          </w:p>
+          <w:p>
+            <w:pPr>
+              <w:pStyle w:val="CodeSample"/>
+              <w:spacing w:before="0" w:after="60"/>
+            </w:pPr>
+            <w:r>
+              <w:t>void</w:t>
+            </w:r>
+          </w:p>
+          <w:p>
+            <w:pPr>
+              <w:pStyle w:val="CodeSample"/>
+              <w:spacing w:before="0" w:after="60"/>
+            </w:pPr>
+            <w:proofErr w:type="spellStart"/>
+            <w:r>
+              <w:t>wasm_runtime_destroy</w:t>
+            </w:r>
+            <w:proofErr w:type="spellEnd"/>
+            <w:r>
+              <w:t>();</w:t>
+            </w:r>
+          </w:p>
+          <w:p>
+            <w:pPr>
+              <w:pStyle w:val="CodeSample"/>
+              <w:spacing w:before="0" w:after="60"/>
+            </w:pPr>
+          </w:p>
+          <w:p>
+            <w:pPr>
+              <w:pStyle w:val="CodeSample"/>
+              <w:spacing w:before="0" w:after="60"/>
+            </w:pPr>
+            <w:r>
+              <w:t>/**</w:t>
+            </w:r>
+          </w:p>
+          <w:p>
+            <w:pPr>
+              <w:pStyle w:val="CodeSample"/>
+              <w:spacing w:before="0" w:after="60"/>
+            </w:pPr>
+            <w:r>
+              <w:t xml:space="preserve"> * Get the package type of a buffer.</w:t>
+            </w:r>
+          </w:p>
+          <w:p>
+            <w:pPr>
+              <w:pStyle w:val="CodeSample"/>
+              <w:spacing w:before="0" w:after="60"/>
+            </w:pPr>
+            <w:r>
+              <w:t xml:space="preserve"> *</w:t>
+            </w:r>
+          </w:p>
+          <w:p>
+            <w:pPr>
+              <w:pStyle w:val="CodeSample"/>
+              <w:spacing w:before="0" w:after="60"/>
+            </w:pPr>
+            <w:r>
+              <w:t xml:space="preserve"> * @</w:t>
+            </w:r>
+            <w:proofErr w:type="spellStart"/>
+            <w:r>
+              <w:t>param</w:t>
+            </w:r>
+            <w:proofErr w:type="spellEnd"/>
+            <w:r>
+              <w:t xml:space="preserve"> </w:t>
+            </w:r>
+            <w:proofErr w:type="spellStart"/>
+            <w:r>
+              <w:t>buf</w:t>
+            </w:r>
+            <w:proofErr w:type="spellEnd"/>
+            <w:r>
+              <w:t xml:space="preserve"> the package buffer</w:t>
+            </w:r>
+          </w:p>
+          <w:p>
+            <w:pPr>
+              <w:pStyle w:val="CodeSample"/>
+              <w:spacing w:before="0" w:after="60"/>
+            </w:pPr>
+            <w:r>
+              <w:t xml:space="preserve"> * @</w:t>
+            </w:r>
+            <w:proofErr w:type="spellStart"/>
+            <w:r>
+              <w:t>param</w:t>
+            </w:r>
+            <w:proofErr w:type="spellEnd"/>
+            <w:r>
+              <w:t xml:space="preserve"> size the package buffer size</w:t>
+            </w:r>
+          </w:p>
+          <w:p>
+            <w:pPr>
+              <w:pStyle w:val="CodeSample"/>
+              <w:spacing w:before="0" w:after="60"/>
+            </w:pPr>
+            <w:r>
+              <w:t xml:space="preserve"> *</w:t>
+            </w:r>
+          </w:p>
+          <w:p>
+            <w:pPr>
+              <w:pStyle w:val="CodeSample"/>
+              <w:spacing w:before="0" w:after="60"/>
+            </w:pPr>
+            <w:r>
+              <w:t xml:space="preserve"> * @return the package type</w:t>
+            </w:r>
+            <w:r>
+              <w:t xml:space="preserve">, return </w:t>
+            </w:r>
+            <w:proofErr w:type="spellStart"/>
+            <w:r>
+              <w:t>Package_Type_Unknown</w:t>
+            </w:r>
+            <w:proofErr w:type="spellEnd"/>
+            <w:r>
+              <w:t xml:space="preserve"> if the type is unknown</w:t>
+            </w:r>
+          </w:p>
+          <w:p>
+            <w:pPr>
+              <w:pStyle w:val="CodeSample"/>
+              <w:spacing w:before="0" w:after="60"/>
+            </w:pPr>
+            <w:r>
+              <w:t xml:space="preserve"> */</w:t>
+            </w:r>
+          </w:p>
+          <w:p>
+            <w:pPr>
+              <w:pStyle w:val="CodeSample"/>
+              <w:spacing w:before="0" w:after="60"/>
+            </w:pPr>
+            <w:proofErr w:type="spellStart"/>
+            <w:r>
+              <w:t>package_type_t</w:t>
+            </w:r>
+            <w:proofErr w:type="spellEnd"/>
+          </w:p>
+          <w:p>
+            <w:pPr>
+              <w:pStyle w:val="CodeSample"/>
+              <w:spacing w:before="0" w:after="60"/>
+            </w:pPr>
+            <w:proofErr w:type="spellStart"/>
+            <w:r>
+              <w:t>get_packet_type</w:t>
+            </w:r>
+            <w:proofErr w:type="spellEnd"/>
+            <w:r>
+              <w:t>(</w:t>
+            </w:r>
+            <w:proofErr w:type="spellStart"/>
+            <w:r>
+              <w:t>const</w:t>
+            </w:r>
+            <w:proofErr w:type="spellEnd"/>
+            <w:r>
+              <w:t xml:space="preserve"> uint8 *</w:t>
+            </w:r>
+            <w:proofErr w:type="spellStart"/>
+            <w:r>
+              <w:t>buf</w:t>
+            </w:r>
+            <w:proofErr w:type="spellEnd"/>
+            <w:r>
+              <w:t>, uint32 size);</w:t>
+            </w:r>
+          </w:p>
+          <w:p>
+            <w:pPr>
+              <w:pStyle w:val="CodeSample"/>
+              <w:spacing w:before="0" w:after="60"/>
+            </w:pPr>
+          </w:p>
+          <w:p>
+            <w:pPr>
+              <w:pStyle w:val="CodeSample"/>
+              <w:spacing w:before="0" w:after="60"/>
+            </w:pPr>
+            <w:r>
+              <w:t>/**</w:t>
+            </w:r>
+          </w:p>
+          <w:p>
+            <w:pPr>
+              <w:pStyle w:val="CodeSample"/>
+              <w:spacing w:before="0" w:after="60"/>
+            </w:pPr>
+            <w:r>
+              <w:t xml:space="preserve"> * Load a WASM module from a specified byte buffer.</w:t>
+            </w:r>
+          </w:p>
+          <w:p>
+            <w:pPr>
+              <w:pStyle w:val="CodeSample"/>
+              <w:spacing w:before="0" w:after="60"/>
+            </w:pPr>
+            <w:r>
+              <w:t xml:space="preserve"> *</w:t>
+            </w:r>
+          </w:p>
+          <w:p>
+            <w:pPr>
+              <w:pStyle w:val="CodeSample"/>
+              <w:spacing w:before="0" w:after="60"/>
+            </w:pPr>
+            <w:r>
+              <w:t xml:space="preserve"> * @</w:t>
+            </w:r>
+            <w:proofErr w:type="spellStart"/>
+            <w:r>
+              <w:t>param</w:t>
+            </w:r>
+            <w:proofErr w:type="spellEnd"/>
+            <w:r>
+              <w:t xml:space="preserve"> </w:t>
+            </w:r>
+            <w:proofErr w:type="spellStart"/>
+            <w:r>
+              <w:t>buf</w:t>
+            </w:r>
+            <w:proofErr w:type="spellEnd"/>
+            <w:r>
+              <w:t xml:space="preserve"> the byte buffer which contains the WASM binary data</w:t>
+            </w:r>
+          </w:p>
+          <w:p>
+            <w:pPr>
+              <w:pStyle w:val="CodeSample"/>
+              <w:spacing w:before="0" w:after="60"/>
+            </w:pPr>
+            <w:r>
+              <w:t xml:space="preserve"> * @</w:t>
+            </w:r>
+            <w:proofErr w:type="spellStart"/>
+            <w:r>
+              <w:t>param</w:t>
+            </w:r>
+            <w:proofErr w:type="spellEnd"/>
+            <w:r>
+              <w:t xml:space="preserve"> size the size of the buffer</w:t>
+            </w:r>
+          </w:p>
+          <w:p>
+            <w:pPr>
+              <w:pStyle w:val="CodeSample"/>
+              <w:spacing w:before="0" w:after="60"/>
+            </w:pPr>
+            <w:r>
+              <w:t xml:space="preserve"> * @</w:t>
+            </w:r>
+            <w:proofErr w:type="spellStart"/>
+            <w:r>
+              <w:t>param</w:t>
+            </w:r>
+            <w:proofErr w:type="spellEnd"/>
+            <w:r>
+              <w:t xml:space="preserve"> </w:t>
+            </w:r>
+            <w:proofErr w:type="spellStart"/>
+            <w:r>
+              <w:t>error_buf</w:t>
+            </w:r>
+            <w:proofErr w:type="spellEnd"/>
+            <w:r>
+              <w:t xml:space="preserve"> output of the exception info</w:t>
+            </w:r>
+          </w:p>
+          <w:p>
+            <w:pPr>
+              <w:pStyle w:val="CodeSample"/>
+              <w:spacing w:before="0" w:after="60"/>
+            </w:pPr>
+            <w:r>
+              <w:t xml:space="preserve"> * @</w:t>
+            </w:r>
+            <w:proofErr w:type="spellStart"/>
+            <w:r>
+              <w:t>param</w:t>
+            </w:r>
+            <w:proofErr w:type="spellEnd"/>
+            <w:r>
+              <w:t xml:space="preserve"> </w:t>
+            </w:r>
+            <w:proofErr w:type="spellStart"/>
+            <w:r>
+              <w:t>error_buf_size</w:t>
+            </w:r>
+            <w:proofErr w:type="spellEnd"/>
+            <w:r>
+              <w:t xml:space="preserve"> the size of the exception string</w:t>
+            </w:r>
+          </w:p>
+          <w:p>
+            <w:pPr>
+              <w:pStyle w:val="CodeSample"/>
+              <w:spacing w:before="0" w:after="60"/>
+            </w:pPr>
+            <w:r>
+              <w:t xml:space="preserve"> *</w:t>
+            </w:r>
+          </w:p>
+          <w:p>
+            <w:pPr>
+              <w:pStyle w:val="CodeSample"/>
+              <w:spacing w:before="0" w:after="60"/>
+            </w:pPr>
+            <w:r>
+              <w:t xml:space="preserve"> * @return </w:t>
+            </w:r>
+            <w:proofErr w:type="spellStart"/>
+            <w:r>
+              <w:t>return</w:t>
+            </w:r>
+            <w:proofErr w:type="spellEnd"/>
+            <w:r>
+              <w:t xml:space="preserve"> WASM module loaded, NULL if failed</w:t>
+            </w:r>
+          </w:p>
+          <w:p>
+            <w:pPr>
+              <w:pStyle w:val="CodeSample"/>
+              <w:spacing w:before="0" w:after="60"/>
+            </w:pPr>
+            <w:r>
+              <w:t xml:space="preserve"> */</w:t>
+            </w:r>
+          </w:p>
+          <w:p>
+            <w:pPr>
+              <w:pStyle w:val="CodeSample"/>
+              <w:spacing w:before="0" w:after="60"/>
+            </w:pPr>
+            <w:proofErr w:type="spellStart"/>
+            <w:r>
+              <w:t>wasm_module_t</w:t>
+            </w:r>
+            <w:proofErr w:type="spellEnd"/>
+          </w:p>
+          <w:p>
+            <w:pPr>
+              <w:pStyle w:val="CodeSample"/>
+              <w:spacing w:before="0" w:after="60"/>
+            </w:pPr>
+            <w:proofErr w:type="spellStart"/>
+            <w:r>
+              <w:t>wasm_runtime_load</w:t>
+            </w:r>
+            <w:proofErr w:type="spellEnd"/>
+            <w:r>
+              <w:t>(</w:t>
+            </w:r>
+            <w:proofErr w:type="spellStart"/>
+            <w:r>
+              <w:t>const</w:t>
+            </w:r>
+            <w:proofErr w:type="spellEnd"/>
+            <w:r>
+              <w:t xml:space="preserve"> uint8 *</w:t>
+            </w:r>
+            <w:proofErr w:type="spellStart"/>
+            <w:r>
+              <w:t>buf</w:t>
+            </w:r>
+            <w:proofErr w:type="spellEnd"/>
+            <w:r>
+              <w:t>, uint32 size,</w:t>
+            </w:r>
+          </w:p>
+          <w:p>
+            <w:pPr>
+              <w:pStyle w:val="CodeSample"/>
+              <w:spacing w:before="0" w:after="60"/>
+            </w:pPr>
+            <w:r>
+              <w:t xml:space="preserve">                  </w:t>
+            </w:r>
+            <w:r>
+              <w:t xml:space="preserve">               </w:t>
+            </w:r>
+            <w:r>
+              <w:t>char *</w:t>
+            </w:r>
+            <w:proofErr w:type="spellStart"/>
+            <w:r>
+              <w:t>error_buf</w:t>
+            </w:r>
+            <w:proofErr w:type="spellEnd"/>
+            <w:r>
+              <w:t xml:space="preserve">, uint32 </w:t>
+            </w:r>
+            <w:proofErr w:type="spellStart"/>
+            <w:r>
+              <w:t>error_buf_size</w:t>
+            </w:r>
+            <w:proofErr w:type="spellEnd"/>
+            <w:r>
+              <w:t>);</w:t>
+            </w:r>
+          </w:p>
+          <w:p>
+            <w:pPr>
+              <w:pStyle w:val="CodeSample"/>
+              <w:spacing w:before="0" w:after="60"/>
+            </w:pPr>
+          </w:p>
+          <w:p>
+            <w:pPr>
+              <w:pStyle w:val="CodeSample"/>
+              <w:spacing w:before="0" w:after="60"/>
+            </w:pPr>
+            <w:r>
+              <w:t>/**</w:t>
+            </w:r>
+          </w:p>
+          <w:p>
+            <w:pPr>
+              <w:pStyle w:val="CodeSample"/>
+              <w:spacing w:before="0" w:after="60"/>
+            </w:pPr>
+            <w:r>
+              <w:t xml:space="preserve"> * Unload a WASM module.</w:t>
+            </w:r>
+          </w:p>
+          <w:p>
+            <w:pPr>
+              <w:pStyle w:val="CodeSample"/>
+              <w:spacing w:before="0" w:after="60"/>
+            </w:pPr>
+            <w:r>
+              <w:lastRenderedPageBreak/>
+              <w:t xml:space="preserve"> *</w:t>
+            </w:r>
+          </w:p>
+          <w:p>
+            <w:pPr>
+              <w:pStyle w:val="CodeSample"/>
+              <w:spacing w:before="0" w:after="60"/>
+            </w:pPr>
+            <w:r>
+              <w:t xml:space="preserve"> * @</w:t>
+            </w:r>
+            <w:proofErr w:type="spellStart"/>
+            <w:r>
+              <w:t>param</w:t>
+            </w:r>
+            <w:proofErr w:type="spellEnd"/>
+            <w:r>
+              <w:t xml:space="preserve"> module the module to be unloaded</w:t>
+            </w:r>
+          </w:p>
+          <w:p>
+            <w:pPr>
+              <w:pStyle w:val="CodeSample"/>
+              <w:spacing w:before="0" w:after="60"/>
+            </w:pPr>
+            <w:r>
+              <w:t xml:space="preserve"> */</w:t>
+            </w:r>
+          </w:p>
+          <w:p>
+            <w:pPr>
+              <w:pStyle w:val="CodeSample"/>
+              <w:spacing w:before="0" w:after="60"/>
+            </w:pPr>
+            <w:r>
+              <w:t>void</w:t>
+            </w:r>
+          </w:p>
+          <w:p>
+            <w:pPr>
+              <w:pStyle w:val="CodeSample"/>
+              <w:spacing w:before="0" w:after="60"/>
+            </w:pPr>
+            <w:proofErr w:type="spellStart"/>
+            <w:r>
+              <w:t>wasm_runtime_unload</w:t>
+            </w:r>
+            <w:proofErr w:type="spellEnd"/>
+            <w:r>
+              <w:t>(</w:t>
+            </w:r>
+            <w:proofErr w:type="spellStart"/>
+            <w:r>
+              <w:t>wasm_module_t</w:t>
+            </w:r>
+            <w:proofErr w:type="spellEnd"/>
+            <w:r>
+              <w:t xml:space="preserve"> module);</w:t>
+            </w:r>
+          </w:p>
+          <w:p>
+            <w:pPr>
+              <w:pStyle w:val="CodeSample"/>
+              <w:spacing w:before="0" w:after="60"/>
+            </w:pPr>
+          </w:p>
+          <w:p>
+            <w:pPr>
+              <w:pStyle w:val="CodeSample"/>
+              <w:spacing w:before="0" w:after="60"/>
+            </w:pPr>
+            <w:r>
+              <w:t>/**</w:t>
+            </w:r>
+          </w:p>
+          <w:p>
+            <w:pPr>
+              <w:pStyle w:val="CodeSample"/>
+              <w:spacing w:before="0" w:after="60"/>
+            </w:pPr>
+            <w:r>
+              <w:t xml:space="preserve"> * Instantiate a WASM module.</w:t>
+            </w:r>
+          </w:p>
+          <w:p>
+            <w:pPr>
+              <w:pStyle w:val="CodeSample"/>
+              <w:spacing w:before="0" w:after="60"/>
+            </w:pPr>
+            <w:r>
+              <w:t xml:space="preserve"> *</w:t>
+            </w:r>
+          </w:p>
+          <w:p>
+            <w:pPr>
+              <w:pStyle w:val="CodeSample"/>
+              <w:spacing w:before="0" w:after="60"/>
+            </w:pPr>
+            <w:r>
+              <w:t xml:space="preserve"> * @</w:t>
+            </w:r>
+            <w:proofErr w:type="spellStart"/>
+            <w:r>
+              <w:t>param</w:t>
+            </w:r>
+            <w:proofErr w:type="spellEnd"/>
+            <w:r>
+              <w:t xml:space="preserve"> module the WASM module to instantiate</w:t>
+            </w:r>
+          </w:p>
+          <w:p>
+            <w:pPr>
+              <w:pStyle w:val="CodeSample"/>
+              <w:spacing w:before="0" w:after="60"/>
+            </w:pPr>
+            <w:r>
+              <w:t xml:space="preserve"> * @</w:t>
+            </w:r>
+            <w:proofErr w:type="spellStart"/>
+            <w:r>
+              <w:t>param</w:t>
+            </w:r>
+            <w:proofErr w:type="spellEnd"/>
+            <w:r>
+              <w:t xml:space="preserve"> </w:t>
+            </w:r>
+            <w:proofErr w:type="spellStart"/>
+            <w:r>
+              <w:t>error_buf</w:t>
+            </w:r>
+            <w:proofErr w:type="spellEnd"/>
+            <w:r>
+              <w:t xml:space="preserve"> buffer to output the error info if failed</w:t>
+            </w:r>
+          </w:p>
+          <w:p>
+            <w:pPr>
+              <w:pStyle w:val="CodeSample"/>
+              <w:spacing w:before="0" w:after="60"/>
+            </w:pPr>
+            <w:r>
+              <w:t xml:space="preserve"> * @</w:t>
+            </w:r>
+            <w:proofErr w:type="spellStart"/>
+            <w:r>
+              <w:t>param</w:t>
+            </w:r>
+            <w:proofErr w:type="spellEnd"/>
+            <w:r>
+              <w:t xml:space="preserve"> </w:t>
+            </w:r>
+            <w:proofErr w:type="spellStart"/>
+            <w:r>
+              <w:t>error_buf_size</w:t>
+            </w:r>
+            <w:proofErr w:type="spellEnd"/>
+            <w:r>
+              <w:t xml:space="preserve"> the size of the error buffer</w:t>
+            </w:r>
+          </w:p>
+          <w:p>
+            <w:pPr>
+              <w:pStyle w:val="CodeSample"/>
+              <w:spacing w:before="0" w:after="60"/>
+            </w:pPr>
+            <w:r>
+              <w:t xml:space="preserve"> *</w:t>
+            </w:r>
+          </w:p>
+          <w:p>
+            <w:pPr>
+              <w:pStyle w:val="CodeSample"/>
+              <w:spacing w:before="0" w:after="60"/>
+            </w:pPr>
+            <w:r>
+              <w:t xml:space="preserve"> * @return </w:t>
+            </w:r>
+            <w:proofErr w:type="spellStart"/>
+            <w:r>
+              <w:t>return</w:t>
+            </w:r>
+            <w:proofErr w:type="spellEnd"/>
+            <w:r>
+              <w:t xml:space="preserve"> the instantiated WASM module instance, NULL if failed</w:t>
+            </w:r>
+          </w:p>
+          <w:p>
+            <w:pPr>
+              <w:pStyle w:val="CodeSample"/>
+              <w:spacing w:before="0" w:after="60"/>
+            </w:pPr>
+            <w:r>
+              <w:t xml:space="preserve"> */</w:t>
+            </w:r>
+          </w:p>
+          <w:p>
+            <w:pPr>
+              <w:pStyle w:val="CodeSample"/>
+              <w:spacing w:before="0" w:after="60"/>
+            </w:pPr>
+            <w:proofErr w:type="spellStart"/>
+            <w:r>
+              <w:t>wasm_module_inst_t</w:t>
+            </w:r>
+            <w:proofErr w:type="spellEnd"/>
+          </w:p>
+          <w:p>
+            <w:pPr>
+              <w:pStyle w:val="CodeSample"/>
+              <w:spacing w:before="0" w:after="60"/>
+            </w:pPr>
+            <w:proofErr w:type="spellStart"/>
+            <w:r>
+              <w:t>wasm_runtime_instantiate</w:t>
+            </w:r>
+            <w:proofErr w:type="spellEnd"/>
+            <w:r>
+              <w:t>(</w:t>
+            </w:r>
+            <w:proofErr w:type="spellStart"/>
+            <w:r>
+              <w:t>const</w:t>
+            </w:r>
+            <w:proofErr w:type="spellEnd"/>
+            <w:r>
+              <w:t xml:space="preserve"> </w:t>
+            </w:r>
+            <w:proofErr w:type="spellStart"/>
+            <w:r>
+              <w:t>wasm_module_t</w:t>
+            </w:r>
+            <w:proofErr w:type="spellEnd"/>
+            <w:r>
+              <w:t xml:space="preserve"> module,</w:t>
+            </w:r>
+          </w:p>
+          <w:p>
+            <w:pPr>
+              <w:pStyle w:val="CodeSample"/>
+              <w:spacing w:before="0" w:after="60"/>
+            </w:pPr>
+            <w:r>
+              <w:t xml:space="preserve">                   </w:t>
+            </w:r>
+            <w:r>
+              <w:t xml:space="preserve">                  </w:t>
+            </w:r>
+            <w:r>
+              <w:t xml:space="preserve">      char *</w:t>
+            </w:r>
+            <w:proofErr w:type="spellStart"/>
+            <w:r>
+              <w:t>error_buf</w:t>
+            </w:r>
+            <w:proofErr w:type="spellEnd"/>
+            <w:r>
+              <w:t xml:space="preserve">, uint32 </w:t>
+            </w:r>
+            <w:proofErr w:type="spellStart"/>
+            <w:r>
+              <w:t>error_buf_size</w:t>
+            </w:r>
+            <w:proofErr w:type="spellEnd"/>
+            <w:r>
+              <w:t>);</w:t>
+            </w:r>
+          </w:p>
+          <w:p>
+            <w:pPr>
+              <w:pStyle w:val="CodeSample"/>
+              <w:spacing w:before="0" w:after="60"/>
+            </w:pPr>
+          </w:p>
+          <w:p>
+            <w:pPr>
+              <w:pStyle w:val="CodeSample"/>
+              <w:spacing w:before="0" w:after="60"/>
+            </w:pPr>
+            <w:r>
+              <w:t>/**</w:t>
+            </w:r>
+          </w:p>
+          <w:p>
+            <w:pPr>
+              <w:pStyle w:val="CodeSample"/>
+              <w:spacing w:before="0" w:after="60"/>
+            </w:pPr>
+            <w:r>
+              <w:t xml:space="preserve"> * </w:t>
+            </w:r>
+            <w:proofErr w:type="spellStart"/>
+            <w:r>
+              <w:t>Deinstantiate</w:t>
+            </w:r>
+            <w:proofErr w:type="spellEnd"/>
+            <w:r>
+              <w:t xml:space="preserve"> a WASM module instance, destroy the resources.</w:t>
+            </w:r>
+          </w:p>
+          <w:p>
+            <w:pPr>
+              <w:pStyle w:val="CodeSample"/>
+              <w:spacing w:before="0" w:after="60"/>
+            </w:pPr>
+            <w:r>
+              <w:t xml:space="preserve"> *</w:t>
+            </w:r>
+          </w:p>
+          <w:p>
+            <w:pPr>
+              <w:pStyle w:val="CodeSample"/>
+              <w:spacing w:before="0" w:after="60"/>
+            </w:pPr>
+            <w:r>
+              <w:t xml:space="preserve"> * @</w:t>
+            </w:r>
+            <w:proofErr w:type="spellStart"/>
+            <w:r>
+              <w:t>param</w:t>
+            </w:r>
+            <w:proofErr w:type="spellEnd"/>
+            <w:r>
+              <w:t xml:space="preserve"> </w:t>
+            </w:r>
+            <w:proofErr w:type="spellStart"/>
+            <w:r>
+              <w:t>module_inst</w:t>
+            </w:r>
+            <w:proofErr w:type="spellEnd"/>
+            <w:r>
+              <w:t xml:space="preserve"> the WASM module instance to destroy</w:t>
+            </w:r>
+          </w:p>
+          <w:p>
+            <w:pPr>
+              <w:pStyle w:val="CodeSample"/>
+              <w:spacing w:before="0" w:after="60"/>
+            </w:pPr>
+            <w:r>
+              <w:t xml:space="preserve"> */</w:t>
+            </w:r>
+          </w:p>
+          <w:p>
+            <w:pPr>
+              <w:pStyle w:val="CodeSample"/>
+              <w:spacing w:before="0" w:after="60"/>
+            </w:pPr>
+            <w:r>
+              <w:t>void</w:t>
+            </w:r>
+          </w:p>
+          <w:p>
+            <w:pPr>
+              <w:pStyle w:val="CodeSample"/>
+              <w:spacing w:before="0" w:after="60"/>
+            </w:pPr>
+            <w:proofErr w:type="spellStart"/>
+            <w:r>
+              <w:t>wasm_runtime_deinstantiate</w:t>
+            </w:r>
+            <w:proofErr w:type="spellEnd"/>
+            <w:r>
+              <w:t>(</w:t>
+            </w:r>
+            <w:proofErr w:type="spellStart"/>
+            <w:r>
+              <w:t>wasm_module_inst_t</w:t>
+            </w:r>
+            <w:proofErr w:type="spellEnd"/>
+            <w:r>
+              <w:t xml:space="preserve"> </w:t>
+            </w:r>
+            <w:proofErr w:type="spellStart"/>
+            <w:r>
+              <w:t>module_inst</w:t>
+            </w:r>
+            <w:proofErr w:type="spellEnd"/>
+            <w:r>
+              <w:t>);</w:t>
+            </w:r>
+          </w:p>
+          <w:p>
+            <w:pPr>
+              <w:pStyle w:val="CodeSample"/>
+              <w:spacing w:before="0" w:after="60"/>
+            </w:pPr>
+          </w:p>
+          <w:p>
+            <w:pPr>
+              <w:pStyle w:val="CodeSample"/>
+              <w:spacing w:before="0" w:after="60"/>
+            </w:pPr>
+            <w:r>
+              <w:t>/**</w:t>
+            </w:r>
+          </w:p>
+          <w:p>
+            <w:pPr>
+              <w:pStyle w:val="CodeSample"/>
+              <w:spacing w:before="0" w:after="60"/>
+            </w:pPr>
+            <w:r>
+              <w:t xml:space="preserve"> * Load WASM module instance from AOT file.</w:t>
+            </w:r>
+          </w:p>
+          <w:p>
+            <w:pPr>
+              <w:pStyle w:val="CodeSample"/>
+              <w:spacing w:before="0" w:after="60"/>
+            </w:pPr>
+            <w:r>
+              <w:t xml:space="preserve"> *</w:t>
+            </w:r>
+          </w:p>
+          <w:p>
+            <w:pPr>
+              <w:pStyle w:val="CodeSample"/>
+              <w:spacing w:before="0" w:after="60"/>
+            </w:pPr>
+            <w:r>
+              <w:t xml:space="preserve"> * @</w:t>
+            </w:r>
+            <w:proofErr w:type="spellStart"/>
+            <w:r>
+              <w:t>param</w:t>
+            </w:r>
+            <w:proofErr w:type="spellEnd"/>
+            <w:r>
+              <w:t xml:space="preserve"> </w:t>
+            </w:r>
+            <w:proofErr w:type="spellStart"/>
+            <w:r>
+              <w:t>aot_file</w:t>
+            </w:r>
+            <w:proofErr w:type="spellEnd"/>
+            <w:r>
+              <w:t xml:space="preserve"> the AOT file of a WASM module</w:t>
+            </w:r>
+          </w:p>
+          <w:p>
+            <w:pPr>
+              <w:pStyle w:val="CodeSample"/>
+              <w:spacing w:before="0" w:after="60"/>
+            </w:pPr>
+            <w:r>
+              <w:t xml:space="preserve"> * @</w:t>
+            </w:r>
+            <w:proofErr w:type="spellStart"/>
+            <w:r>
+              <w:t>param</w:t>
+            </w:r>
+            <w:proofErr w:type="spellEnd"/>
+            <w:r>
+              <w:t xml:space="preserve"> </w:t>
+            </w:r>
+            <w:proofErr w:type="spellStart"/>
+            <w:r>
+              <w:t>aot_file_size</w:t>
+            </w:r>
+            <w:proofErr w:type="spellEnd"/>
+            <w:r>
+              <w:t xml:space="preserve"> the AOT file size</w:t>
+            </w:r>
+          </w:p>
+          <w:p>
+            <w:pPr>
+              <w:pStyle w:val="CodeSample"/>
+              <w:spacing w:before="0" w:after="60"/>
+            </w:pPr>
+            <w:r>
+              <w:t xml:space="preserve"> * @</w:t>
+            </w:r>
+            <w:proofErr w:type="spellStart"/>
+            <w:r>
+              <w:t>param</w:t>
+            </w:r>
+            <w:proofErr w:type="spellEnd"/>
+            <w:r>
+              <w:t xml:space="preserve"> </w:t>
+            </w:r>
+            <w:proofErr w:type="spellStart"/>
+            <w:r>
+              <w:t>error_buf</w:t>
+            </w:r>
+            <w:proofErr w:type="spellEnd"/>
+            <w:r>
+              <w:t xml:space="preserve"> buffer to output the error info if failed</w:t>
+            </w:r>
+          </w:p>
+          <w:p>
+            <w:pPr>
+              <w:pStyle w:val="CodeSample"/>
+              <w:spacing w:before="0" w:after="60"/>
+            </w:pPr>
+            <w:r>
+              <w:t xml:space="preserve"> * @</w:t>
+            </w:r>
+            <w:proofErr w:type="spellStart"/>
+            <w:r>
+              <w:t>param</w:t>
+            </w:r>
+            <w:proofErr w:type="spellEnd"/>
+            <w:r>
+              <w:t xml:space="preserve"> </w:t>
+            </w:r>
+            <w:proofErr w:type="spellStart"/>
+            <w:r>
+              <w:t>error_buf_size</w:t>
+            </w:r>
+            <w:proofErr w:type="spellEnd"/>
+            <w:r>
+              <w:t xml:space="preserve"> the size of the error buffer</w:t>
+            </w:r>
+          </w:p>
+          <w:p>
+            <w:pPr>
+              <w:pStyle w:val="CodeSample"/>
+              <w:spacing w:before="0" w:after="60"/>
+            </w:pPr>
+            <w:r>
+              <w:t xml:space="preserve"> *</w:t>
+            </w:r>
+          </w:p>
+          <w:p>
+            <w:pPr>
+              <w:pStyle w:val="CodeSample"/>
+              <w:spacing w:before="0" w:after="60"/>
+            </w:pPr>
+            <w:r>
+              <w:t xml:space="preserve"> * @return the instantiated WASM module instance, NULL if failed</w:t>
+            </w:r>
+          </w:p>
+          <w:p>
+            <w:pPr>
+              <w:pStyle w:val="CodeSample"/>
+              <w:spacing w:before="0" w:after="60"/>
+            </w:pPr>
+            <w:r>
+              <w:t xml:space="preserve"> */</w:t>
+            </w:r>
+          </w:p>
+          <w:p>
+            <w:pPr>
+              <w:pStyle w:val="CodeSample"/>
+              <w:spacing w:before="0" w:after="60"/>
+            </w:pPr>
+            <w:proofErr w:type="spellStart"/>
+            <w:r>
+              <w:t>wasm_module_inst_t</w:t>
+            </w:r>
+            <w:proofErr w:type="spellEnd"/>
+          </w:p>
+          <w:p>
+            <w:pPr>
+              <w:pStyle w:val="CodeSample"/>
+              <w:spacing w:before="0" w:after="60"/>
+            </w:pPr>
+            <w:proofErr w:type="spellStart"/>
+            <w:r>
+              <w:lastRenderedPageBreak/>
+              <w:t>wasm_runtime_load_aot</w:t>
+            </w:r>
+            <w:proofErr w:type="spellEnd"/>
+            <w:r>
+              <w:t>(</w:t>
+            </w:r>
+            <w:r>
+              <w:t xml:space="preserve">char* </w:t>
+            </w:r>
+            <w:proofErr w:type="spellStart"/>
+            <w:r>
+              <w:t>aot_file</w:t>
+            </w:r>
+            <w:proofErr w:type="spellEnd"/>
+            <w:r>
+              <w:t xml:space="preserve">, uint32 </w:t>
+            </w:r>
+            <w:proofErr w:type="spellStart"/>
+            <w:r>
+              <w:t>aot_file_size</w:t>
+            </w:r>
+            <w:proofErr w:type="spellEnd"/>
+            <w:r>
+              <w:t>,</w:t>
+            </w:r>
+          </w:p>
+          <w:p>
+            <w:pPr>
+              <w:pStyle w:val="CodeSample"/>
+              <w:spacing w:before="0" w:after="60"/>
+            </w:pPr>
+            <w:r>
+              <w:t xml:space="preserve">                  </w:t>
+            </w:r>
+            <w:r>
+              <w:t xml:space="preserve">                      char *</w:t>
+            </w:r>
+            <w:proofErr w:type="spellStart"/>
+            <w:r>
+              <w:t>error_buf</w:t>
+            </w:r>
+            <w:proofErr w:type="spellEnd"/>
+            <w:r>
+              <w:t xml:space="preserve">, uint32 </w:t>
+            </w:r>
+            <w:proofErr w:type="spellStart"/>
+            <w:r>
+              <w:t>error_buf_size</w:t>
+            </w:r>
+            <w:proofErr w:type="spellEnd"/>
+            <w:r>
+              <w:t>);</w:t>
+            </w:r>
+          </w:p>
+          <w:p>
+            <w:pPr>
+              <w:pStyle w:val="CodeSample"/>
+              <w:spacing w:before="0" w:after="60"/>
+            </w:pPr>
+          </w:p>
+          <w:p>
+            <w:pPr>
+              <w:pStyle w:val="CodeSample"/>
+              <w:spacing w:before="0" w:after="60"/>
+            </w:pPr>
+            <w:r>
+              <w:t>/**</w:t>
+            </w:r>
+          </w:p>
+          <w:p>
+            <w:pPr>
+              <w:pStyle w:val="CodeSample"/>
+              <w:spacing w:before="0" w:after="60"/>
+            </w:pPr>
+            <w:r>
+              <w:t xml:space="preserve"> * Lookup a</w:t>
+            </w:r>
+            <w:r>
+              <w:t>n</w:t>
+            </w:r>
+            <w:r>
+              <w:t xml:space="preserve"> export</w:t>
+            </w:r>
+            <w:r>
+              <w:t>ed</w:t>
+            </w:r>
+            <w:r>
+              <w:t xml:space="preserve"> function in the WASM module instance.</w:t>
+            </w:r>
+          </w:p>
+          <w:p>
+            <w:pPr>
+              <w:pStyle w:val="CodeSample"/>
+              <w:spacing w:before="0" w:after="60"/>
+            </w:pPr>
+            <w:r>
+              <w:t xml:space="preserve"> *</w:t>
+            </w:r>
+          </w:p>
+          <w:p>
+            <w:pPr>
+              <w:pStyle w:val="CodeSample"/>
+              <w:spacing w:before="0" w:after="60"/>
+            </w:pPr>
+            <w:r>
+              <w:t xml:space="preserve"> * @</w:t>
+            </w:r>
+            <w:proofErr w:type="spellStart"/>
+            <w:r>
+              <w:t>param</w:t>
+            </w:r>
+            <w:proofErr w:type="spellEnd"/>
+            <w:r>
+              <w:t xml:space="preserve"> </w:t>
+            </w:r>
+            <w:proofErr w:type="spellStart"/>
+            <w:r>
+              <w:t>module_inst</w:t>
+            </w:r>
+            <w:proofErr w:type="spellEnd"/>
+            <w:r>
+              <w:t xml:space="preserve"> the module instance</w:t>
+            </w:r>
+          </w:p>
+          <w:p>
+            <w:pPr>
+              <w:pStyle w:val="CodeSample"/>
+              <w:spacing w:before="0" w:after="60"/>
+            </w:pPr>
+            <w:r>
+              <w:t xml:space="preserve"> * @</w:t>
+            </w:r>
+            <w:proofErr w:type="spellStart"/>
+            <w:r>
+              <w:t>param</w:t>
+            </w:r>
+            <w:proofErr w:type="spellEnd"/>
+            <w:r>
+              <w:t xml:space="preserve"> name the name of the function</w:t>
+            </w:r>
+          </w:p>
+          <w:p>
+            <w:pPr>
+              <w:pStyle w:val="CodeSample"/>
+              <w:spacing w:before="0" w:after="60"/>
+            </w:pPr>
+            <w:r>
+              <w:t xml:space="preserve"> * @</w:t>
+            </w:r>
+            <w:proofErr w:type="spellStart"/>
+            <w:r>
+              <w:t>param</w:t>
+            </w:r>
+            <w:proofErr w:type="spellEnd"/>
+            <w:r>
+              <w:t xml:space="preserve"> signature the signature of the function, use "i32"/"i64"/"f32"/"f64"</w:t>
+            </w:r>
+          </w:p>
+          <w:p>
+            <w:pPr>
+              <w:pStyle w:val="CodeSample"/>
+              <w:spacing w:before="0" w:after="60"/>
+            </w:pPr>
+            <w:r>
+              <w:t xml:space="preserve"> *        to represent the type of i32/i64/f32/f64, e.g. "(i32i64)" "(i32)f32"</w:t>
+            </w:r>
+          </w:p>
+          <w:p>
+            <w:pPr>
+              <w:pStyle w:val="CodeSample"/>
+              <w:spacing w:before="0" w:after="60"/>
+            </w:pPr>
+            <w:r>
+              <w:t xml:space="preserve"> *</w:t>
+            </w:r>
+          </w:p>
+          <w:p>
+            <w:pPr>
+              <w:pStyle w:val="CodeSample"/>
+              <w:spacing w:before="0" w:after="60"/>
+            </w:pPr>
+            <w:r>
+              <w:t xml:space="preserve"> * @return the</w:t>
+            </w:r>
+            <w:bookmarkStart w:id="7" w:name="_GoBack"/>
+            <w:bookmarkEnd w:id="7"/>
+            <w:r>
+              <w:t xml:space="preserve"> </w:t>
+            </w:r>
+            <w:r>
+              <w:t>function instance found, if the module instance is loaded from AOT file,</w:t>
+            </w:r>
+          </w:p>
+          <w:p>
+            <w:pPr>
+              <w:pStyle w:val="CodeSample"/>
+              <w:spacing w:before="0" w:after="60"/>
+            </w:pPr>
+            <w:r>
+              <w:t xml:space="preserve"> *        the return value is the function pointer</w:t>
+            </w:r>
+          </w:p>
+          <w:p>
+            <w:pPr>
+              <w:pStyle w:val="CodeSample"/>
+              <w:spacing w:before="0" w:after="60"/>
+            </w:pPr>
+            <w:r>
+              <w:t xml:space="preserve"> */</w:t>
+            </w:r>
+          </w:p>
+          <w:p>
+            <w:pPr>
+              <w:pStyle w:val="CodeSample"/>
+              <w:spacing w:before="0" w:after="60"/>
+            </w:pPr>
+            <w:proofErr w:type="spellStart"/>
+            <w:r>
+              <w:t>wasm_function_inst_t</w:t>
+            </w:r>
+            <w:proofErr w:type="spellEnd"/>
+          </w:p>
+          <w:p>
+            <w:pPr>
+              <w:pStyle w:val="CodeSample"/>
+              <w:spacing w:before="0" w:after="60"/>
+            </w:pPr>
+            <w:proofErr w:type="spellStart"/>
+            <w:r>
+              <w:t>wasm_runtime_lookup_function</w:t>
+            </w:r>
+            <w:proofErr w:type="spellEnd"/>
+            <w:r>
+              <w:t>(</w:t>
+            </w:r>
+            <w:proofErr w:type="spellStart"/>
+            <w:r>
+              <w:t>const</w:t>
+            </w:r>
+            <w:proofErr w:type="spellEnd"/>
+            <w:r>
+              <w:t xml:space="preserve"> </w:t>
+            </w:r>
+            <w:proofErr w:type="spellStart"/>
+            <w:r>
+              <w:t>wasm_module_inst_t</w:t>
+            </w:r>
+            <w:proofErr w:type="spellEnd"/>
+            <w:r>
+              <w:t xml:space="preserve"> </w:t>
+            </w:r>
+            <w:proofErr w:type="spellStart"/>
+            <w:r>
+              <w:t>module_inst</w:t>
+            </w:r>
+            <w:proofErr w:type="spellEnd"/>
+            <w:r>
+              <w:t>,</w:t>
+            </w:r>
+          </w:p>
+          <w:p>
+            <w:pPr>
+              <w:pStyle w:val="CodeSample"/>
+              <w:spacing w:before="0" w:after="60"/>
+            </w:pPr>
+            <w:r>
+              <w:t xml:space="preserve">                             </w:t>
+            </w:r>
+            <w:r>
+              <w:t xml:space="preserve">                       </w:t>
+            </w:r>
+            <w:proofErr w:type="spellStart"/>
+            <w:r>
+              <w:t>const</w:t>
+            </w:r>
+            <w:proofErr w:type="spellEnd"/>
+            <w:r>
+              <w:t xml:space="preserve"> char *name, </w:t>
+            </w:r>
+            <w:proofErr w:type="spellStart"/>
+            <w:r>
+              <w:t>const</w:t>
+            </w:r>
+            <w:proofErr w:type="spellEnd"/>
+            <w:r>
+              <w:t xml:space="preserve"> char *signature);</w:t>
+            </w:r>
+          </w:p>
+          <w:p>
+            <w:pPr>
+              <w:pStyle w:val="CodeSample"/>
+              <w:spacing w:before="0" w:after="60"/>
+            </w:pPr>
+          </w:p>
+          <w:p>
+            <w:pPr>
+              <w:pStyle w:val="CodeSample"/>
+              <w:spacing w:before="0" w:after="60"/>
+            </w:pPr>
+            <w:r>
+              <w:t>/**</w:t>
+            </w:r>
+          </w:p>
+          <w:p>
+            <w:pPr>
+              <w:pStyle w:val="CodeSample"/>
+              <w:spacing w:before="0" w:after="60"/>
+            </w:pPr>
+            <w:r>
+              <w:t xml:space="preserve"> * Create execution environment.</w:t>
+            </w:r>
+          </w:p>
+          <w:p>
+            <w:pPr>
+              <w:pStyle w:val="CodeSample"/>
+              <w:spacing w:before="0" w:after="60"/>
+            </w:pPr>
+            <w:r>
+              <w:t xml:space="preserve"> *</w:t>
+            </w:r>
+          </w:p>
+          <w:p>
+            <w:pPr>
+              <w:pStyle w:val="CodeSample"/>
+              <w:spacing w:before="0" w:after="60"/>
+            </w:pPr>
+            <w:r>
+              <w:t xml:space="preserve"> * @</w:t>
+            </w:r>
+            <w:proofErr w:type="spellStart"/>
+            <w:r>
+              <w:t>param</w:t>
+            </w:r>
+            <w:proofErr w:type="spellEnd"/>
+            <w:r>
+              <w:t xml:space="preserve"> </w:t>
+            </w:r>
+            <w:proofErr w:type="spellStart"/>
+            <w:r>
+              <w:t>stack_size</w:t>
+            </w:r>
+            <w:proofErr w:type="spellEnd"/>
+            <w:r>
+              <w:t xml:space="preserve"> the stack size to execute a WASM function</w:t>
+            </w:r>
+          </w:p>
+          <w:p>
+            <w:pPr>
+              <w:pStyle w:val="CodeSample"/>
+              <w:spacing w:before="0" w:after="60"/>
+            </w:pPr>
+            <w:r>
+              <w:t xml:space="preserve"> *</w:t>
+            </w:r>
+          </w:p>
+          <w:p>
+            <w:pPr>
+              <w:pStyle w:val="CodeSample"/>
+              <w:spacing w:before="0" w:after="60"/>
+            </w:pPr>
+            <w:r>
+              <w:t xml:space="preserve"> * @return the execution environment</w:t>
+            </w:r>
+          </w:p>
+          <w:p>
+            <w:pPr>
+              <w:pStyle w:val="CodeSample"/>
+              <w:spacing w:before="0" w:after="60"/>
+            </w:pPr>
+            <w:r>
+              <w:t xml:space="preserve"> */</w:t>
+            </w:r>
+          </w:p>
+          <w:p>
+            <w:pPr>
+              <w:pStyle w:val="CodeSample"/>
+              <w:spacing w:before="0" w:after="60"/>
+            </w:pPr>
+            <w:proofErr w:type="spellStart"/>
+            <w:r>
+              <w:t>wasm_exec_env_t</w:t>
+            </w:r>
+            <w:proofErr w:type="spellEnd"/>
+          </w:p>
+          <w:p>
+            <w:pPr>
+              <w:pStyle w:val="CodeSample"/>
+              <w:spacing w:before="0" w:after="60"/>
+            </w:pPr>
+            <w:proofErr w:type="spellStart"/>
+            <w:r>
+              <w:t>wasm_runtime_create_exec_env</w:t>
+            </w:r>
+            <w:proofErr w:type="spellEnd"/>
+            <w:r>
+              <w:t xml:space="preserve">(uint32 </w:t>
+            </w:r>
+            <w:proofErr w:type="spellStart"/>
+            <w:r>
+              <w:t>stack_size</w:t>
+            </w:r>
+            <w:proofErr w:type="spellEnd"/>
+            <w:r>
+              <w:t>);</w:t>
+            </w:r>
+          </w:p>
+          <w:p>
+            <w:pPr>
+              <w:pStyle w:val="CodeSample"/>
+              <w:spacing w:before="0" w:after="60"/>
+            </w:pPr>
+          </w:p>
+          <w:p>
+            <w:pPr>
+              <w:pStyle w:val="CodeSample"/>
+              <w:spacing w:before="0" w:after="60"/>
+            </w:pPr>
+            <w:r>
+              <w:t>/**</w:t>
+            </w:r>
+          </w:p>
+          <w:p>
+            <w:pPr>
+              <w:pStyle w:val="CodeSample"/>
+              <w:spacing w:before="0" w:after="60"/>
+            </w:pPr>
+            <w:r>
+              <w:t xml:space="preserve"> * Destroy the execution environment.</w:t>
+            </w:r>
+          </w:p>
+          <w:p>
+            <w:pPr>
+              <w:pStyle w:val="CodeSample"/>
+              <w:spacing w:before="0" w:after="60"/>
+            </w:pPr>
+            <w:r>
+              <w:t xml:space="preserve"> *</w:t>
+            </w:r>
+          </w:p>
+          <w:p>
+            <w:pPr>
+              <w:pStyle w:val="CodeSample"/>
+              <w:spacing w:before="0" w:after="60"/>
+            </w:pPr>
+            <w:r>
+              <w:t xml:space="preserve"> * @</w:t>
+            </w:r>
+            <w:proofErr w:type="spellStart"/>
+            <w:r>
+              <w:t>param</w:t>
+            </w:r>
+            <w:proofErr w:type="spellEnd"/>
+            <w:r>
+              <w:t xml:space="preserve"> </w:t>
+            </w:r>
+            <w:proofErr w:type="spellStart"/>
+            <w:r>
+              <w:t>env</w:t>
+            </w:r>
+            <w:proofErr w:type="spellEnd"/>
+            <w:r>
+              <w:t xml:space="preserve"> the execution environment to destroy</w:t>
+            </w:r>
+          </w:p>
+          <w:p>
+            <w:pPr>
+              <w:pStyle w:val="CodeSample"/>
+              <w:spacing w:before="0" w:after="60"/>
+            </w:pPr>
+            <w:r>
+              <w:t xml:space="preserve"> */</w:t>
+            </w:r>
+          </w:p>
+          <w:p>
+            <w:pPr>
+              <w:pStyle w:val="CodeSample"/>
+              <w:spacing w:before="0" w:after="60"/>
+            </w:pPr>
+            <w:r>
+              <w:t>void</w:t>
+            </w:r>
+          </w:p>
+          <w:p>
+            <w:pPr>
+              <w:pStyle w:val="CodeSample"/>
+              <w:spacing w:before="0" w:after="60"/>
+            </w:pPr>
+            <w:proofErr w:type="spellStart"/>
+            <w:r>
+              <w:t>wasm_runtime_destory_exec_env</w:t>
+            </w:r>
+            <w:proofErr w:type="spellEnd"/>
+            <w:r>
+              <w:t>(</w:t>
+            </w:r>
+            <w:proofErr w:type="spellStart"/>
+            <w:r>
+              <w:t>wasm_exec_env_t</w:t>
+            </w:r>
+            <w:proofErr w:type="spellEnd"/>
+            <w:r>
+              <w:t xml:space="preserve"> </w:t>
+            </w:r>
+            <w:proofErr w:type="spellStart"/>
+            <w:r>
+              <w:t>env</w:t>
+            </w:r>
+            <w:proofErr w:type="spellEnd"/>
+            <w:r>
+              <w:t>);</w:t>
+            </w:r>
+          </w:p>
+          <w:p>
+            <w:pPr>
+              <w:pStyle w:val="CodeSample"/>
+              <w:spacing w:before="0" w:after="60"/>
+            </w:pPr>
+          </w:p>
+          <w:p>
+            <w:pPr>
+              <w:pStyle w:val="CodeSample"/>
+              <w:spacing w:before="0" w:after="60"/>
+            </w:pPr>
+            <w:r>
+              <w:t>/**</w:t>
+            </w:r>
+          </w:p>
+          <w:p>
+            <w:pPr>
+              <w:pStyle w:val="CodeSample"/>
+              <w:spacing w:before="0" w:after="60"/>
+            </w:pPr>
+            <w:r>
+              <w:t xml:space="preserve"> * Call the given WASM function of a WASM module instance with arguments</w:t>
+            </w:r>
+            <w:r>
+              <w:t xml:space="preserve"> (bytecode and </w:t>
+            </w:r>
+            <w:proofErr w:type="spellStart"/>
+            <w:r>
+              <w:t>AoT</w:t>
+            </w:r>
+            <w:proofErr w:type="spellEnd"/>
+            <w:r>
+              <w:t>)</w:t>
+            </w:r>
+            <w:r>
+              <w:t>.</w:t>
+            </w:r>
+          </w:p>
+          <w:p>
+            <w:pPr>
+              <w:pStyle w:val="CodeSample"/>
+              <w:spacing w:before="0" w:after="60"/>
+            </w:pPr>
+            <w:r>
+              <w:lastRenderedPageBreak/>
+              <w:t xml:space="preserve"> *</w:t>
+            </w:r>
+          </w:p>
+          <w:p>
+            <w:pPr>
+              <w:pStyle w:val="CodeSample"/>
+              <w:spacing w:before="0" w:after="60"/>
+            </w:pPr>
+            <w:r>
+              <w:t xml:space="preserve"> * @</w:t>
+            </w:r>
+            <w:proofErr w:type="spellStart"/>
+            <w:r>
+              <w:t>param</w:t>
+            </w:r>
+            <w:proofErr w:type="spellEnd"/>
+            <w:r>
+              <w:t xml:space="preserve"> </w:t>
+            </w:r>
+            <w:proofErr w:type="spellStart"/>
+            <w:r>
+              <w:t>module_inst</w:t>
+            </w:r>
+            <w:proofErr w:type="spellEnd"/>
+            <w:r>
+              <w:t xml:space="preserve"> the WASM module instance which the function belongs to</w:t>
+            </w:r>
+          </w:p>
+          <w:p>
+            <w:pPr>
+              <w:pStyle w:val="CodeSample"/>
+              <w:spacing w:before="0" w:after="60"/>
+            </w:pPr>
+            <w:r>
+              <w:t xml:space="preserve"> * @</w:t>
+            </w:r>
+            <w:proofErr w:type="spellStart"/>
+            <w:r>
+              <w:t>param</w:t>
+            </w:r>
+            <w:proofErr w:type="spellEnd"/>
+            <w:r>
+              <w:t xml:space="preserve"> </w:t>
+            </w:r>
+            <w:proofErr w:type="spellStart"/>
+            <w:r>
+              <w:t>exec_env</w:t>
+            </w:r>
+            <w:proofErr w:type="spellEnd"/>
+            <w:r>
+              <w:t xml:space="preserve"> the execution environment to call the function</w:t>
+            </w:r>
+            <w:r>
+              <w:t xml:space="preserve">. If it is NULL, a temporary </w:t>
+            </w:r>
+            <w:proofErr w:type="spellStart"/>
+            <w:r>
+              <w:t>env</w:t>
+            </w:r>
+            <w:proofErr w:type="spellEnd"/>
+          </w:p>
+          <w:p>
+            <w:pPr>
+              <w:pStyle w:val="CodeSample"/>
+              <w:spacing w:before="0" w:after="60"/>
+            </w:pPr>
+            <w:r>
+              <w:t>*     object will be created</w:t>
+            </w:r>
+          </w:p>
+          <w:p>
+            <w:pPr>
+              <w:pStyle w:val="CodeSample"/>
+              <w:spacing w:before="0" w:after="60"/>
+            </w:pPr>
+            <w:r>
+              <w:t xml:space="preserve"> * @</w:t>
+            </w:r>
+            <w:proofErr w:type="spellStart"/>
+            <w:r>
+              <w:t>param</w:t>
+            </w:r>
+            <w:proofErr w:type="spellEnd"/>
+            <w:r>
+              <w:t xml:space="preserve"> function the function to be called</w:t>
+            </w:r>
+          </w:p>
+          <w:p>
+            <w:pPr>
+              <w:pStyle w:val="CodeSample"/>
+              <w:spacing w:before="0" w:after="60"/>
+            </w:pPr>
+            <w:r>
+              <w:t xml:space="preserve"> * @</w:t>
+            </w:r>
+            <w:proofErr w:type="spellStart"/>
+            <w:r>
+              <w:t>param</w:t>
+            </w:r>
+            <w:proofErr w:type="spellEnd"/>
+            <w:r>
+              <w:t xml:space="preserve"> </w:t>
+            </w:r>
+            <w:proofErr w:type="spellStart"/>
+            <w:r>
+              <w:t>argc</w:t>
+            </w:r>
+            <w:proofErr w:type="spellEnd"/>
+            <w:r>
+              <w:t xml:space="preserve"> the number of arguments</w:t>
+            </w:r>
+          </w:p>
+          <w:p>
+            <w:pPr>
+              <w:pStyle w:val="CodeSample"/>
+              <w:spacing w:before="0" w:after="60"/>
+            </w:pPr>
+            <w:r>
+              <w:t xml:space="preserve"> * @</w:t>
+            </w:r>
+            <w:proofErr w:type="spellStart"/>
+            <w:r>
+              <w:t>param</w:t>
+            </w:r>
+            <w:proofErr w:type="spellEnd"/>
+            <w:r>
+              <w:t xml:space="preserve"> </w:t>
+            </w:r>
+            <w:proofErr w:type="spellStart"/>
+            <w:r>
+              <w:t>argv</w:t>
+            </w:r>
+            <w:proofErr w:type="spellEnd"/>
+            <w:r>
+              <w:t xml:space="preserve"> the arguments.  If the function method has return value,</w:t>
+            </w:r>
+          </w:p>
+          <w:p>
+            <w:pPr>
+              <w:pStyle w:val="CodeSample"/>
+              <w:spacing w:before="0" w:after="60"/>
+            </w:pPr>
+            <w:r>
+              <w:t xml:space="preserve"> *   the first (or first two in case 64-bit return value) element of</w:t>
+            </w:r>
+          </w:p>
+          <w:p>
+            <w:pPr>
+              <w:pStyle w:val="CodeSample"/>
+              <w:spacing w:before="0" w:after="60"/>
+            </w:pPr>
+            <w:r>
+              <w:t xml:space="preserve"> *   </w:t>
+            </w:r>
+            <w:proofErr w:type="spellStart"/>
+            <w:r>
+              <w:t>argv</w:t>
+            </w:r>
+            <w:proofErr w:type="spellEnd"/>
+            <w:r>
+              <w:t xml:space="preserve"> stores the return value of the called WASM function after this</w:t>
+            </w:r>
+          </w:p>
+          <w:p>
+            <w:pPr>
+              <w:pStyle w:val="CodeSample"/>
+              <w:spacing w:before="0" w:after="60"/>
+            </w:pPr>
+            <w:r>
+              <w:t xml:space="preserve"> *   </w:t>
+            </w:r>
+            <w:proofErr w:type="gramStart"/>
+            <w:r>
+              <w:t>function</w:t>
+            </w:r>
+            <w:proofErr w:type="gramEnd"/>
+            <w:r>
+              <w:t xml:space="preserve"> returns.</w:t>
+            </w:r>
+          </w:p>
+          <w:p>
+            <w:pPr>
+              <w:pStyle w:val="CodeSample"/>
+              <w:spacing w:before="0" w:after="60"/>
+            </w:pPr>
+            <w:r>
+              <w:t xml:space="preserve"> *</w:t>
+            </w:r>
+          </w:p>
+          <w:p>
+            <w:pPr>
+              <w:pStyle w:val="CodeSample"/>
+              <w:spacing w:before="0" w:after="60"/>
+            </w:pPr>
+            <w:r>
+              <w:t xml:space="preserve"> * @return true if success, false otherwise and exception will be thrown,</w:t>
+            </w:r>
+          </w:p>
+          <w:p>
+            <w:pPr>
+              <w:pStyle w:val="CodeSample"/>
+              <w:spacing w:before="0" w:after="60"/>
+            </w:pPr>
+            <w:r>
+              <w:t xml:space="preserve"> *   </w:t>
+            </w:r>
+            <w:proofErr w:type="gramStart"/>
+            <w:r>
+              <w:t>the</w:t>
+            </w:r>
+            <w:proofErr w:type="gramEnd"/>
+            <w:r>
+              <w:t xml:space="preserve"> caller can call </w:t>
+            </w:r>
+            <w:proofErr w:type="spellStart"/>
+            <w:r>
+              <w:t>wasm_runtime_get_exception</w:t>
+            </w:r>
+            <w:proofErr w:type="spellEnd"/>
+            <w:r>
+              <w:t xml:space="preserve"> to get exception info.</w:t>
+            </w:r>
+          </w:p>
+          <w:p>
+            <w:pPr>
+              <w:pStyle w:val="CodeSample"/>
+              <w:spacing w:before="0" w:after="60"/>
+            </w:pPr>
+            <w:r>
+              <w:t xml:space="preserve"> */</w:t>
+            </w:r>
+          </w:p>
+          <w:p>
+            <w:pPr>
+              <w:pStyle w:val="CodeSample"/>
+              <w:spacing w:before="0" w:after="60"/>
+            </w:pPr>
+            <w:r>
+              <w:t>bool</w:t>
+            </w:r>
+          </w:p>
+          <w:p>
+            <w:pPr>
+              <w:pStyle w:val="CodeSample"/>
+              <w:spacing w:before="0" w:after="60"/>
+            </w:pPr>
+            <w:proofErr w:type="spellStart"/>
+            <w:r>
+              <w:t>wasm_runtime_call_wasm</w:t>
+            </w:r>
+            <w:proofErr w:type="spellEnd"/>
+            <w:r>
+              <w:t>(</w:t>
+            </w:r>
+            <w:proofErr w:type="spellStart"/>
+            <w:r>
+              <w:t>wasm_module_inst_t</w:t>
+            </w:r>
+            <w:proofErr w:type="spellEnd"/>
+            <w:r>
+              <w:t xml:space="preserve"> </w:t>
+            </w:r>
+            <w:proofErr w:type="spellStart"/>
+            <w:r>
+              <w:t>module_inst</w:t>
+            </w:r>
+            <w:proofErr w:type="spellEnd"/>
+            <w:r>
+              <w:t>,</w:t>
+            </w:r>
+          </w:p>
+          <w:p>
+            <w:pPr>
+              <w:pStyle w:val="CodeSample"/>
+              <w:spacing w:before="0" w:after="60"/>
+            </w:pPr>
+            <w:r>
+              <w:t xml:space="preserve">                       </w:t>
+            </w:r>
+            <w:r>
+              <w:t xml:space="preserve">                     </w:t>
+            </w:r>
+            <w:proofErr w:type="spellStart"/>
+            <w:r>
+              <w:t>wasm_exec_env_t</w:t>
+            </w:r>
+            <w:proofErr w:type="spellEnd"/>
+            <w:r>
+              <w:t xml:space="preserve"> </w:t>
+            </w:r>
+            <w:proofErr w:type="spellStart"/>
+            <w:r>
+              <w:t>exec_env</w:t>
+            </w:r>
+            <w:proofErr w:type="spellEnd"/>
+            <w:r>
+              <w:t>,</w:t>
+            </w:r>
+          </w:p>
+          <w:p>
+            <w:pPr>
+              <w:pStyle w:val="CodeSample"/>
+              <w:spacing w:before="0" w:after="60"/>
+            </w:pPr>
+            <w:r>
+              <w:t xml:space="preserve">                     </w:t>
+            </w:r>
+            <w:r>
+              <w:t xml:space="preserve">                       </w:t>
+            </w:r>
+            <w:proofErr w:type="spellStart"/>
+            <w:r>
+              <w:t>wasm_function_inst_t</w:t>
+            </w:r>
+            <w:proofErr w:type="spellEnd"/>
+            <w:r>
+              <w:t xml:space="preserve"> function,</w:t>
+            </w:r>
+          </w:p>
+          <w:p>
+            <w:pPr>
+              <w:pStyle w:val="CodeSample"/>
+              <w:spacing w:before="0" w:after="60"/>
+            </w:pPr>
+            <w:r>
+              <w:t xml:space="preserve">                     </w:t>
+            </w:r>
+            <w:r>
+              <w:t xml:space="preserve">                     </w:t>
+            </w:r>
+            <w:r>
+              <w:t xml:space="preserve">  uint32 </w:t>
+            </w:r>
+            <w:proofErr w:type="spellStart"/>
+            <w:r>
+              <w:t>argc</w:t>
+            </w:r>
+            <w:proofErr w:type="spellEnd"/>
+            <w:r>
+              <w:t xml:space="preserve">, uint32 </w:t>
+            </w:r>
+            <w:proofErr w:type="spellStart"/>
+            <w:r>
+              <w:t>argv</w:t>
+            </w:r>
+            <w:proofErr w:type="spellEnd"/>
+            <w:r>
+              <w:t>[]);</w:t>
+            </w:r>
+          </w:p>
+          <w:p>
+            <w:pPr>
+              <w:pStyle w:val="CodeSample"/>
+              <w:spacing w:before="0" w:after="60"/>
+            </w:pPr>
+          </w:p>
+          <w:p>
+            <w:pPr>
+              <w:pStyle w:val="CodeSample"/>
+              <w:spacing w:before="0" w:after="60"/>
+            </w:pPr>
+            <w:r>
+              <w:t>/**</w:t>
+            </w:r>
+          </w:p>
+          <w:p>
+            <w:pPr>
+              <w:pStyle w:val="CodeSample"/>
+              <w:spacing w:before="0" w:after="60"/>
+            </w:pPr>
+            <w:r>
+              <w:t xml:space="preserve"> * Get exception info of the WASM module instance.</w:t>
+            </w:r>
+          </w:p>
+          <w:p>
+            <w:pPr>
+              <w:pStyle w:val="CodeSample"/>
+              <w:spacing w:before="0" w:after="60"/>
+            </w:pPr>
+            <w:r>
+              <w:t xml:space="preserve"> *</w:t>
+            </w:r>
+          </w:p>
+          <w:p>
+            <w:pPr>
+              <w:pStyle w:val="CodeSample"/>
+              <w:spacing w:before="0" w:after="60"/>
+            </w:pPr>
+            <w:r>
+              <w:t xml:space="preserve"> * @</w:t>
+            </w:r>
+            <w:proofErr w:type="spellStart"/>
+            <w:r>
+              <w:t>param</w:t>
+            </w:r>
+            <w:proofErr w:type="spellEnd"/>
+            <w:r>
+              <w:t xml:space="preserve"> </w:t>
+            </w:r>
+            <w:proofErr w:type="spellStart"/>
+            <w:r>
+              <w:t>module_inst</w:t>
+            </w:r>
+            <w:proofErr w:type="spellEnd"/>
+            <w:r>
+              <w:t xml:space="preserve"> the WASM module instance</w:t>
+            </w:r>
+          </w:p>
+          <w:p>
+            <w:pPr>
+              <w:pStyle w:val="CodeSample"/>
+              <w:spacing w:before="0" w:after="60"/>
+            </w:pPr>
+            <w:r>
+              <w:t xml:space="preserve"> *</w:t>
+            </w:r>
+          </w:p>
+          <w:p>
+            <w:pPr>
+              <w:pStyle w:val="CodeSample"/>
+              <w:spacing w:before="0" w:after="60"/>
+            </w:pPr>
+            <w:r>
+              <w:t xml:space="preserve"> * @return the exception string</w:t>
+            </w:r>
+          </w:p>
+          <w:p>
+            <w:pPr>
+              <w:pStyle w:val="CodeSample"/>
+              <w:spacing w:before="0" w:after="60"/>
+            </w:pPr>
+            <w:r>
+              <w:t xml:space="preserve"> */</w:t>
+            </w:r>
+          </w:p>
+          <w:p>
+            <w:pPr>
+              <w:pStyle w:val="CodeSample"/>
+              <w:spacing w:before="0" w:after="60"/>
+            </w:pPr>
+            <w:proofErr w:type="spellStart"/>
+            <w:r>
+              <w:t>const</w:t>
+            </w:r>
+            <w:proofErr w:type="spellEnd"/>
+            <w:r>
+              <w:t xml:space="preserve"> char*</w:t>
+            </w:r>
+          </w:p>
+          <w:p>
+            <w:pPr>
+              <w:pStyle w:val="CodeSample"/>
+              <w:spacing w:before="0" w:after="60"/>
+            </w:pPr>
+            <w:proofErr w:type="spellStart"/>
+            <w:r>
+              <w:t>wasm_runtime_get_exception</w:t>
+            </w:r>
+            <w:proofErr w:type="spellEnd"/>
+            <w:r>
+              <w:t>(</w:t>
+            </w:r>
+            <w:proofErr w:type="spellStart"/>
+            <w:r>
+              <w:t>wasm_module_inst_t</w:t>
+            </w:r>
+            <w:proofErr w:type="spellEnd"/>
+            <w:r>
+              <w:t xml:space="preserve"> </w:t>
+            </w:r>
+            <w:proofErr w:type="spellStart"/>
+            <w:r>
+              <w:t>module_inst</w:t>
+            </w:r>
+            <w:proofErr w:type="spellEnd"/>
+            <w:r>
+              <w:t>);</w:t>
+            </w:r>
+          </w:p>
+          <w:p>
+            <w:pPr>
+              <w:pStyle w:val="CodeSample"/>
+              <w:spacing w:before="0" w:after="60"/>
+            </w:pPr>
+          </w:p>
+          <w:p>
+            <w:pPr>
+              <w:pStyle w:val="CodeSample"/>
+              <w:spacing w:before="0" w:after="60"/>
+            </w:pPr>
+            <w:r>
+              <w:t>/**</w:t>
+            </w:r>
+          </w:p>
+          <w:p>
+            <w:pPr>
+              <w:pStyle w:val="CodeSample"/>
+              <w:spacing w:before="0" w:after="60"/>
+            </w:pPr>
+            <w:r>
+              <w:t xml:space="preserve"> * Clear exception info of the WASM module instance.</w:t>
+            </w:r>
+          </w:p>
+          <w:p>
+            <w:pPr>
+              <w:pStyle w:val="CodeSample"/>
+              <w:spacing w:before="0" w:after="60"/>
+            </w:pPr>
+            <w:r>
+              <w:t xml:space="preserve"> *</w:t>
+            </w:r>
+          </w:p>
+          <w:p>
+            <w:pPr>
+              <w:pStyle w:val="CodeSample"/>
+              <w:spacing w:before="0" w:after="60"/>
+            </w:pPr>
+            <w:r>
+              <w:t xml:space="preserve"> * @</w:t>
+            </w:r>
+            <w:proofErr w:type="spellStart"/>
+            <w:r>
+              <w:t>param</w:t>
+            </w:r>
+            <w:proofErr w:type="spellEnd"/>
+            <w:r>
+              <w:t xml:space="preserve"> </w:t>
+            </w:r>
+            <w:proofErr w:type="spellStart"/>
+            <w:r>
+              <w:t>module_inst</w:t>
+            </w:r>
+            <w:proofErr w:type="spellEnd"/>
+            <w:r>
+              <w:t xml:space="preserve"> the WASM module instance</w:t>
+            </w:r>
+          </w:p>
+          <w:p>
+            <w:pPr>
+              <w:pStyle w:val="CodeSample"/>
+              <w:spacing w:before="0" w:after="60"/>
+            </w:pPr>
+            <w:r>
+              <w:t xml:space="preserve"> */</w:t>
+            </w:r>
+          </w:p>
+          <w:p>
+            <w:pPr>
+              <w:pStyle w:val="CodeSample"/>
+              <w:spacing w:before="0" w:after="60"/>
+            </w:pPr>
+            <w:r>
+              <w:t>void</w:t>
+            </w:r>
+          </w:p>
+          <w:p>
+            <w:pPr>
+              <w:pStyle w:val="CodeSample"/>
+              <w:spacing w:before="0" w:after="60"/>
+            </w:pPr>
+            <w:proofErr w:type="spellStart"/>
+            <w:r>
+              <w:t>wasm_runtime_clear_exception</w:t>
+            </w:r>
+            <w:proofErr w:type="spellEnd"/>
+            <w:r>
+              <w:t>(</w:t>
+            </w:r>
+            <w:proofErr w:type="spellStart"/>
+            <w:r>
+              <w:t>wasm_module_inst_t</w:t>
+            </w:r>
+            <w:proofErr w:type="spellEnd"/>
+            <w:r>
+              <w:t xml:space="preserve"> </w:t>
+            </w:r>
+            <w:proofErr w:type="spellStart"/>
+            <w:r>
+              <w:t>module_inst</w:t>
+            </w:r>
+            <w:proofErr w:type="spellEnd"/>
+            <w:r>
+              <w:t>);</w:t>
+            </w:r>
+          </w:p>
+        </w:tc>
+      </w:tr>
+    </w:tbl>
+    <w:p>
+      <w:pPr>
+        <w:spacing w:after="60"/>
+      </w:pPr>
+    </w:p>
     <w:sectPr>
       <w:pgSz w:w="12240" w:h="15840"/>
       <w:pgMar w:top="1440" w:right="1440" w:bottom="1440" w:left="1440" w:header="720" w:footer="720" w:gutter="0"/>
@@ -3537,6 +6338,118 @@
     </w:lvl>
   </w:abstractNum>
   <w:abstractNum w:abstractNumId="1" w15:restartNumberingAfterBreak="0">
+    <w:nsid w:val="14900588"/>
+    <w:multiLevelType w:val="hybridMultilevel"/>
+    <w:tmpl w:val="3184EFE2"/>
+    <w:lvl w:ilvl="0" w:tplc="C756BDEA">
+      <w:numFmt w:val="bullet"/>
+      <w:lvlText w:val=""/>
+      <w:lvlJc w:val="left"/>
+      <w:pPr>
+        <w:ind w:left="410" w:hanging="360"/>
+      </w:pPr>
+      <w:rPr>
+        <w:rFonts w:ascii="Symbol" w:eastAsiaTheme="minorEastAsia" w:hAnsi="Symbol" w:cstheme="minorBidi" w:hint="default"/>
+      </w:rPr>
+    </w:lvl>
+    <w:lvl w:ilvl="1" w:tplc="04090003" w:tentative="1">
+      <w:start w:val="1"/>
+      <w:numFmt w:val="bullet"/>
+      <w:lvlText w:val="o"/>
+      <w:lvlJc w:val="left"/>
+      <w:pPr>
+        <w:ind w:left="1130" w:hanging="360"/>
+      </w:pPr>
+      <w:rPr>
+        <w:rFonts w:ascii="Courier New" w:hAnsi="Courier New" w:cs="Courier New" w:hint="default"/>
+      </w:rPr>
+    </w:lvl>
+    <w:lvl w:ilvl="2" w:tplc="04090005" w:tentative="1">
+      <w:start w:val="1"/>
+      <w:numFmt w:val="bullet"/>
+      <w:lvlText w:val=""/>
+      <w:lvlJc w:val="left"/>
+      <w:pPr>
+        <w:ind w:left="1850" w:hanging="360"/>
+      </w:pPr>
+      <w:rPr>
+        <w:rFonts w:ascii="Wingdings" w:hAnsi="Wingdings" w:hint="default"/>
+      </w:rPr>
+    </w:lvl>
+    <w:lvl w:ilvl="3" w:tplc="04090001" w:tentative="1">
+      <w:start w:val="1"/>
+      <w:numFmt w:val="bullet"/>
+      <w:lvlText w:val=""/>
+      <w:lvlJc w:val="left"/>
+      <w:pPr>
+        <w:ind w:left="2570" w:hanging="360"/>
+      </w:pPr>
+      <w:rPr>
+        <w:rFonts w:ascii="Symbol" w:hAnsi="Symbol" w:hint="default"/>
+      </w:rPr>
+    </w:lvl>
+    <w:lvl w:ilvl="4" w:tplc="04090003" w:tentative="1">
+      <w:start w:val="1"/>
+      <w:numFmt w:val="bullet"/>
+      <w:lvlText w:val="o"/>
+      <w:lvlJc w:val="left"/>
+      <w:pPr>
+        <w:ind w:left="3290" w:hanging="360"/>
+      </w:pPr>
+      <w:rPr>
+        <w:rFonts w:ascii="Courier New" w:hAnsi="Courier New" w:cs="Courier New" w:hint="default"/>
+      </w:rPr>
+    </w:lvl>
+    <w:lvl w:ilvl="5" w:tplc="04090005" w:tentative="1">
+      <w:start w:val="1"/>
+      <w:numFmt w:val="bullet"/>
+      <w:lvlText w:val=""/>
+      <w:lvlJc w:val="left"/>
+      <w:pPr>
+        <w:ind w:left="4010" w:hanging="360"/>
+      </w:pPr>
+      <w:rPr>
+        <w:rFonts w:ascii="Wingdings" w:hAnsi="Wingdings" w:hint="default"/>
+      </w:rPr>
+    </w:lvl>
+    <w:lvl w:ilvl="6" w:tplc="04090001" w:tentative="1">
+      <w:start w:val="1"/>
+      <w:numFmt w:val="bullet"/>
+      <w:lvlText w:val=""/>
+      <w:lvlJc w:val="left"/>
+      <w:pPr>
+        <w:ind w:left="4730" w:hanging="360"/>
+      </w:pPr>
+      <w:rPr>
+        <w:rFonts w:ascii="Symbol" w:hAnsi="Symbol" w:hint="default"/>
+      </w:rPr>
+    </w:lvl>
+    <w:lvl w:ilvl="7" w:tplc="04090003" w:tentative="1">
+      <w:start w:val="1"/>
+      <w:numFmt w:val="bullet"/>
+      <w:lvlText w:val="o"/>
+      <w:lvlJc w:val="left"/>
+      <w:pPr>
+        <w:ind w:left="5450" w:hanging="360"/>
+      </w:pPr>
+      <w:rPr>
+        <w:rFonts w:ascii="Courier New" w:hAnsi="Courier New" w:cs="Courier New" w:hint="default"/>
+      </w:rPr>
+    </w:lvl>
+    <w:lvl w:ilvl="8" w:tplc="04090005" w:tentative="1">
+      <w:start w:val="1"/>
+      <w:numFmt w:val="bullet"/>
+      <w:lvlText w:val=""/>
+      <w:lvlJc w:val="left"/>
+      <w:pPr>
+        <w:ind w:left="6170" w:hanging="360"/>
+      </w:pPr>
+      <w:rPr>
+        <w:rFonts w:ascii="Wingdings" w:hAnsi="Wingdings" w:hint="default"/>
+      </w:rPr>
+    </w:lvl>
+  </w:abstractNum>
+  <w:abstractNum w:abstractNumId="2" w15:restartNumberingAfterBreak="0">
     <w:nsid w:val="29C51EB4"/>
     <w:multiLevelType w:val="hybridMultilevel"/>
     <w:tmpl w:val="47141C9C"/>
@@ -3625,7 +6538,7 @@
       </w:pPr>
     </w:lvl>
   </w:abstractNum>
-  <w:abstractNum w:abstractNumId="2" w15:restartNumberingAfterBreak="0">
+  <w:abstractNum w:abstractNumId="3" w15:restartNumberingAfterBreak="0">
     <w:nsid w:val="392A2D20"/>
     <w:multiLevelType w:val="hybridMultilevel"/>
     <w:tmpl w:val="492438AE"/>
@@ -3714,7 +6627,7 @@
       </w:pPr>
     </w:lvl>
   </w:abstractNum>
-  <w:abstractNum w:abstractNumId="3" w15:restartNumberingAfterBreak="0">
+  <w:abstractNum w:abstractNumId="4" w15:restartNumberingAfterBreak="0">
     <w:nsid w:val="48036011"/>
     <w:multiLevelType w:val="hybridMultilevel"/>
     <w:tmpl w:val="411E77F0"/>
@@ -3803,7 +6716,119 @@
       </w:pPr>
     </w:lvl>
   </w:abstractNum>
-  <w:abstractNum w:abstractNumId="4" w15:restartNumberingAfterBreak="0">
+  <w:abstractNum w:abstractNumId="5" w15:restartNumberingAfterBreak="0">
+    <w:nsid w:val="5CDE0C7F"/>
+    <w:multiLevelType w:val="hybridMultilevel"/>
+    <w:tmpl w:val="8618C71C"/>
+    <w:lvl w:ilvl="0" w:tplc="F7C62638">
+      <w:numFmt w:val="bullet"/>
+      <w:lvlText w:val=""/>
+      <w:lvlJc w:val="left"/>
+      <w:pPr>
+        <w:ind w:left="410" w:hanging="360"/>
+      </w:pPr>
+      <w:rPr>
+        <w:rFonts w:ascii="Symbol" w:eastAsiaTheme="minorEastAsia" w:hAnsi="Symbol" w:cstheme="minorBidi" w:hint="default"/>
+      </w:rPr>
+    </w:lvl>
+    <w:lvl w:ilvl="1" w:tplc="04090003" w:tentative="1">
+      <w:start w:val="1"/>
+      <w:numFmt w:val="bullet"/>
+      <w:lvlText w:val="o"/>
+      <w:lvlJc w:val="left"/>
+      <w:pPr>
+        <w:ind w:left="1130" w:hanging="360"/>
+      </w:pPr>
+      <w:rPr>
+        <w:rFonts w:ascii="Courier New" w:hAnsi="Courier New" w:cs="Courier New" w:hint="default"/>
+      </w:rPr>
+    </w:lvl>
+    <w:lvl w:ilvl="2" w:tplc="04090005" w:tentative="1">
+      <w:start w:val="1"/>
+      <w:numFmt w:val="bullet"/>
+      <w:lvlText w:val=""/>
+      <w:lvlJc w:val="left"/>
+      <w:pPr>
+        <w:ind w:left="1850" w:hanging="360"/>
+      </w:pPr>
+      <w:rPr>
+        <w:rFonts w:ascii="Wingdings" w:hAnsi="Wingdings" w:hint="default"/>
+      </w:rPr>
+    </w:lvl>
+    <w:lvl w:ilvl="3" w:tplc="04090001" w:tentative="1">
+      <w:start w:val="1"/>
+      <w:numFmt w:val="bullet"/>
+      <w:lvlText w:val=""/>
+      <w:lvlJc w:val="left"/>
+      <w:pPr>
+        <w:ind w:left="2570" w:hanging="360"/>
+      </w:pPr>
+      <w:rPr>
+        <w:rFonts w:ascii="Symbol" w:hAnsi="Symbol" w:hint="default"/>
+      </w:rPr>
+    </w:lvl>
+    <w:lvl w:ilvl="4" w:tplc="04090003" w:tentative="1">
+      <w:start w:val="1"/>
+      <w:numFmt w:val="bullet"/>
+      <w:lvlText w:val="o"/>
+      <w:lvlJc w:val="left"/>
+      <w:pPr>
+        <w:ind w:left="3290" w:hanging="360"/>
+      </w:pPr>
+      <w:rPr>
+        <w:rFonts w:ascii="Courier New" w:hAnsi="Courier New" w:cs="Courier New" w:hint="default"/>
+      </w:rPr>
+    </w:lvl>
+    <w:lvl w:ilvl="5" w:tplc="04090005" w:tentative="1">
+      <w:start w:val="1"/>
+      <w:numFmt w:val="bullet"/>
+      <w:lvlText w:val=""/>
+      <w:lvlJc w:val="left"/>
+      <w:pPr>
+        <w:ind w:left="4010" w:hanging="360"/>
+      </w:pPr>
+      <w:rPr>
+        <w:rFonts w:ascii="Wingdings" w:hAnsi="Wingdings" w:hint="default"/>
+      </w:rPr>
+    </w:lvl>
+    <w:lvl w:ilvl="6" w:tplc="04090001" w:tentative="1">
+      <w:start w:val="1"/>
+      <w:numFmt w:val="bullet"/>
+      <w:lvlText w:val=""/>
+      <w:lvlJc w:val="left"/>
+      <w:pPr>
+        <w:ind w:left="4730" w:hanging="360"/>
+      </w:pPr>
+      <w:rPr>
+        <w:rFonts w:ascii="Symbol" w:hAnsi="Symbol" w:hint="default"/>
+      </w:rPr>
+    </w:lvl>
+    <w:lvl w:ilvl="7" w:tplc="04090003" w:tentative="1">
+      <w:start w:val="1"/>
+      <w:numFmt w:val="bullet"/>
+      <w:lvlText w:val="o"/>
+      <w:lvlJc w:val="left"/>
+      <w:pPr>
+        <w:ind w:left="5450" w:hanging="360"/>
+      </w:pPr>
+      <w:rPr>
+        <w:rFonts w:ascii="Courier New" w:hAnsi="Courier New" w:cs="Courier New" w:hint="default"/>
+      </w:rPr>
+    </w:lvl>
+    <w:lvl w:ilvl="8" w:tplc="04090005" w:tentative="1">
+      <w:start w:val="1"/>
+      <w:numFmt w:val="bullet"/>
+      <w:lvlText w:val=""/>
+      <w:lvlJc w:val="left"/>
+      <w:pPr>
+        <w:ind w:left="6170" w:hanging="360"/>
+      </w:pPr>
+      <w:rPr>
+        <w:rFonts w:ascii="Wingdings" w:hAnsi="Wingdings" w:hint="default"/>
+      </w:rPr>
+    </w:lvl>
+  </w:abstractNum>
+  <w:abstractNum w:abstractNumId="6" w15:restartNumberingAfterBreak="0">
     <w:nsid w:val="5FD703F4"/>
     <w:multiLevelType w:val="hybridMultilevel"/>
     <w:tmpl w:val="27707E60"/>
@@ -3892,20 +6917,141 @@
       </w:pPr>
     </w:lvl>
   </w:abstractNum>
+  <w:abstractNum w:abstractNumId="7" w15:restartNumberingAfterBreak="0">
+    <w:nsid w:val="77EA1C3A"/>
+    <w:multiLevelType w:val="hybridMultilevel"/>
+    <w:tmpl w:val="179C1CDA"/>
+    <w:lvl w:ilvl="0" w:tplc="BC081932">
+      <w:numFmt w:val="bullet"/>
+      <w:lvlText w:val=""/>
+      <w:lvlJc w:val="left"/>
+      <w:pPr>
+        <w:ind w:left="410" w:hanging="360"/>
+      </w:pPr>
+      <w:rPr>
+        <w:rFonts w:ascii="Symbol" w:eastAsiaTheme="minorEastAsia" w:hAnsi="Symbol" w:cstheme="minorBidi" w:hint="default"/>
+      </w:rPr>
+    </w:lvl>
+    <w:lvl w:ilvl="1" w:tplc="04090003" w:tentative="1">
+      <w:start w:val="1"/>
+      <w:numFmt w:val="bullet"/>
+      <w:lvlText w:val="o"/>
+      <w:lvlJc w:val="left"/>
+      <w:pPr>
+        <w:ind w:left="1130" w:hanging="360"/>
+      </w:pPr>
+      <w:rPr>
+        <w:rFonts w:ascii="Courier New" w:hAnsi="Courier New" w:cs="Courier New" w:hint="default"/>
+      </w:rPr>
+    </w:lvl>
+    <w:lvl w:ilvl="2" w:tplc="04090005" w:tentative="1">
+      <w:start w:val="1"/>
+      <w:numFmt w:val="bullet"/>
+      <w:lvlText w:val=""/>
+      <w:lvlJc w:val="left"/>
+      <w:pPr>
+        <w:ind w:left="1850" w:hanging="360"/>
+      </w:pPr>
+      <w:rPr>
+        <w:rFonts w:ascii="Wingdings" w:hAnsi="Wingdings" w:hint="default"/>
+      </w:rPr>
+    </w:lvl>
+    <w:lvl w:ilvl="3" w:tplc="04090001" w:tentative="1">
+      <w:start w:val="1"/>
+      <w:numFmt w:val="bullet"/>
+      <w:lvlText w:val=""/>
+      <w:lvlJc w:val="left"/>
+      <w:pPr>
+        <w:ind w:left="2570" w:hanging="360"/>
+      </w:pPr>
+      <w:rPr>
+        <w:rFonts w:ascii="Symbol" w:hAnsi="Symbol" w:hint="default"/>
+      </w:rPr>
+    </w:lvl>
+    <w:lvl w:ilvl="4" w:tplc="04090003" w:tentative="1">
+      <w:start w:val="1"/>
+      <w:numFmt w:val="bullet"/>
+      <w:lvlText w:val="o"/>
+      <w:lvlJc w:val="left"/>
+      <w:pPr>
+        <w:ind w:left="3290" w:hanging="360"/>
+      </w:pPr>
+      <w:rPr>
+        <w:rFonts w:ascii="Courier New" w:hAnsi="Courier New" w:cs="Courier New" w:hint="default"/>
+      </w:rPr>
+    </w:lvl>
+    <w:lvl w:ilvl="5" w:tplc="04090005" w:tentative="1">
+      <w:start w:val="1"/>
+      <w:numFmt w:val="bullet"/>
+      <w:lvlText w:val=""/>
+      <w:lvlJc w:val="left"/>
+      <w:pPr>
+        <w:ind w:left="4010" w:hanging="360"/>
+      </w:pPr>
+      <w:rPr>
+        <w:rFonts w:ascii="Wingdings" w:hAnsi="Wingdings" w:hint="default"/>
+      </w:rPr>
+    </w:lvl>
+    <w:lvl w:ilvl="6" w:tplc="04090001" w:tentative="1">
+      <w:start w:val="1"/>
+      <w:numFmt w:val="bullet"/>
+      <w:lvlText w:val=""/>
+      <w:lvlJc w:val="left"/>
+      <w:pPr>
+        <w:ind w:left="4730" w:hanging="360"/>
+      </w:pPr>
+      <w:rPr>
+        <w:rFonts w:ascii="Symbol" w:hAnsi="Symbol" w:hint="default"/>
+      </w:rPr>
+    </w:lvl>
+    <w:lvl w:ilvl="7" w:tplc="04090003" w:tentative="1">
+      <w:start w:val="1"/>
+      <w:numFmt w:val="bullet"/>
+      <w:lvlText w:val="o"/>
+      <w:lvlJc w:val="left"/>
+      <w:pPr>
+        <w:ind w:left="5450" w:hanging="360"/>
+      </w:pPr>
+      <w:rPr>
+        <w:rFonts w:ascii="Courier New" w:hAnsi="Courier New" w:cs="Courier New" w:hint="default"/>
+      </w:rPr>
+    </w:lvl>
+    <w:lvl w:ilvl="8" w:tplc="04090005" w:tentative="1">
+      <w:start w:val="1"/>
+      <w:numFmt w:val="bullet"/>
+      <w:lvlText w:val=""/>
+      <w:lvlJc w:val="left"/>
+      <w:pPr>
+        <w:ind w:left="6170" w:hanging="360"/>
+      </w:pPr>
+      <w:rPr>
+        <w:rFonts w:ascii="Wingdings" w:hAnsi="Wingdings" w:hint="default"/>
+      </w:rPr>
+    </w:lvl>
+  </w:abstractNum>
   <w:num w:numId="1">
     <w:abstractNumId w:val="0"/>
   </w:num>
   <w:num w:numId="2">
-    <w:abstractNumId w:val="1"/>
+    <w:abstractNumId w:val="2"/>
   </w:num>
   <w:num w:numId="3">
-    <w:abstractNumId w:val="2"/>
+    <w:abstractNumId w:val="3"/>
   </w:num>
   <w:num w:numId="4">
-    <w:abstractNumId w:val="3"/>
+    <w:abstractNumId w:val="4"/>
   </w:num>
   <w:num w:numId="5">
-    <w:abstractNumId w:val="4"/>
+    <w:abstractNumId w:val="6"/>
+  </w:num>
+  <w:num w:numId="6">
+    <w:abstractNumId w:val="5"/>
+  </w:num>
+  <w:num w:numId="7">
+    <w:abstractNumId w:val="7"/>
+  </w:num>
+  <w:num w:numId="8">
+    <w:abstractNumId w:val="1"/>
   </w:num>
 </w:numbering>
 </file>
@@ -5107,7 +8253,7 @@
 </file>
 
 <file path=customXml/itemProps1.xml><?xml version="1.0" encoding="utf-8"?>
-<ds:datastoreItem xmlns:ds="http://schemas.openxmlformats.org/officeDocument/2006/customXml" ds:itemID="{7B16E9A8-8D06-4139-9CA1-3D72E12E9F8A}">
+<ds:datastoreItem xmlns:ds="http://schemas.openxmlformats.org/officeDocument/2006/customXml" ds:itemID="{82F0DF13-631B-471A-8C86-CABF43F32458}">
   <ds:schemaRefs>
     <ds:schemaRef ds:uri="http://schemas.openxmlformats.org/officeDocument/2006/bibliography"/>
   </ds:schemaRefs>

</xml_diff>

<commit_message>
1. user guide doc change 2. minor change to cmake file
Change-Id: I924c653a48f403fe8fa9d87d9c6cc1490f866834
</commit_message>
<xml_diff>
--- a/doc/iWASM-User-Guide.docx
+++ b/doc/iWASM-User-Guide.docx
@@ -9,6 +9,7 @@
           <w:sz w:val="44"/>
         </w:rPr>
       </w:pPr>
+      <w:proofErr w:type="spellStart"/>
       <w:proofErr w:type="gramStart"/>
       <w:r>
         <w:rPr>
@@ -16,21 +17,72 @@
         </w:rPr>
         <w:t>iWASM</w:t>
       </w:r>
+      <w:proofErr w:type="spellEnd"/>
       <w:proofErr w:type="gramEnd"/>
       <w:r>
         <w:rPr>
           <w:sz w:val="44"/>
         </w:rPr>
-        <w:t xml:space="preserve"> Source Code User Guide</w:t>
+        <w:t xml:space="preserve"> Source Code </w:t>
+      </w:r>
+      <w:r>
+        <w:rPr>
+          <w:sz w:val="44"/>
+        </w:rPr>
+        <w:t>Integration</w:t>
+      </w:r>
+      <w:r>
+        <w:rPr>
+          <w:sz w:val="44"/>
+        </w:rPr>
+        <w:t xml:space="preserve"> Guide</w:t>
       </w:r>
     </w:p>
     <w:p/>
+    <w:p/>
+    <w:p/>
     <w:p>
       <w:r>
-        <w:t>Intel Micro Runtime Team, SSG</w:t>
+        <w:t xml:space="preserve">Intel Micro Runtime Team, </w:t>
+      </w:r>
+    </w:p>
+    <w:p>
+      <w:r>
+        <w:t>IAGS/SSP,</w:t>
+      </w:r>
+    </w:p>
+    <w:p>
+      <w:r>
+        <w:t>Intel</w:t>
       </w:r>
     </w:p>
     <w:p/>
+    <w:p/>
+    <w:p/>
+    <w:p/>
+    <w:p/>
+    <w:p/>
+    <w:p/>
+    <w:p/>
+    <w:p/>
+    <w:p/>
+    <w:p/>
+    <w:p/>
+    <w:p/>
+    <w:p/>
+    <w:p/>
+    <w:p/>
+    <w:p/>
+    <w:p>
+      <w:r>
+        <w:t>Revision: 3/1/2019</w:t>
+      </w:r>
+    </w:p>
+    <w:p>
+      <w:r>
+        <w:br w:type="page"/>
+      </w:r>
+    </w:p>
     <w:sdt>
       <w:sdtPr>
         <w:rPr>
@@ -98,7 +150,7 @@
             </w:rPr>
             <w:fldChar w:fldCharType="separate"/>
           </w:r>
-          <w:hyperlink w:anchor="_Toc2178120" w:history="1">
+          <w:hyperlink w:anchor="_Toc2328988" w:history="1">
             <w:r>
               <w:rPr>
                 <w:rStyle w:val="Hyperlink"/>
@@ -139,7 +191,7 @@
                 <w:noProof/>
                 <w:webHidden/>
               </w:rPr>
-              <w:instrText xml:space="preserve"> PAGEREF _Toc2178120 \h </w:instrText>
+              <w:instrText xml:space="preserve"> PAGEREF _Toc2328988 \h </w:instrText>
             </w:r>
             <w:r>
               <w:rPr>
@@ -159,7 +211,7 @@
                 <w:noProof/>
                 <w:webHidden/>
               </w:rPr>
-              <w:t>1</w:t>
+              <w:t>3</w:t>
             </w:r>
             <w:r>
               <w:rPr>
@@ -182,7 +234,7 @@
               <w:noProof/>
             </w:rPr>
           </w:pPr>
-          <w:hyperlink w:anchor="_Toc2178121" w:history="1">
+          <w:hyperlink w:anchor="_Toc2328989" w:history="1">
             <w:r>
               <w:rPr>
                 <w:rStyle w:val="Hyperlink"/>
@@ -223,7 +275,7 @@
                 <w:noProof/>
                 <w:webHidden/>
               </w:rPr>
-              <w:instrText xml:space="preserve"> PAGEREF _Toc2178121 \h </w:instrText>
+              <w:instrText xml:space="preserve"> PAGEREF _Toc2328989 \h </w:instrText>
             </w:r>
             <w:r>
               <w:rPr>
@@ -243,7 +295,7 @@
                 <w:noProof/>
                 <w:webHidden/>
               </w:rPr>
-              <w:t>1</w:t>
+              <w:t>3</w:t>
             </w:r>
             <w:r>
               <w:rPr>
@@ -266,7 +318,7 @@
               <w:noProof/>
             </w:rPr>
           </w:pPr>
-          <w:hyperlink w:anchor="_Toc2178122" w:history="1">
+          <w:hyperlink w:anchor="_Toc2328990" w:history="1">
             <w:r>
               <w:rPr>
                 <w:rStyle w:val="Hyperlink"/>
@@ -307,7 +359,7 @@
                 <w:noProof/>
                 <w:webHidden/>
               </w:rPr>
-              <w:instrText xml:space="preserve"> PAGEREF _Toc2178122 \h </w:instrText>
+              <w:instrText xml:space="preserve"> PAGEREF _Toc2328990 \h </w:instrText>
             </w:r>
             <w:r>
               <w:rPr>
@@ -327,7 +379,7 @@
                 <w:noProof/>
                 <w:webHidden/>
               </w:rPr>
-              <w:t>2</w:t>
+              <w:t>3</w:t>
             </w:r>
             <w:r>
               <w:rPr>
@@ -350,7 +402,7 @@
               <w:noProof/>
             </w:rPr>
           </w:pPr>
-          <w:hyperlink w:anchor="_Toc2178123" w:history="1">
+          <w:hyperlink w:anchor="_Toc2328991" w:history="1">
             <w:r>
               <w:rPr>
                 <w:rStyle w:val="Hyperlink"/>
@@ -391,7 +443,7 @@
                 <w:noProof/>
                 <w:webHidden/>
               </w:rPr>
-              <w:instrText xml:space="preserve"> PAGEREF _Toc2178123 \h </w:instrText>
+              <w:instrText xml:space="preserve"> PAGEREF _Toc2328991 \h </w:instrText>
             </w:r>
             <w:r>
               <w:rPr>
@@ -411,7 +463,7 @@
                 <w:noProof/>
                 <w:webHidden/>
               </w:rPr>
-              <w:t>2</w:t>
+              <w:t>3</w:t>
             </w:r>
             <w:r>
               <w:rPr>
@@ -434,7 +486,7 @@
               <w:noProof/>
             </w:rPr>
           </w:pPr>
-          <w:hyperlink w:anchor="_Toc2178124" w:history="1">
+          <w:hyperlink w:anchor="_Toc2328992" w:history="1">
             <w:r>
               <w:rPr>
                 <w:rStyle w:val="Hyperlink"/>
@@ -475,7 +527,7 @@
                 <w:noProof/>
                 <w:webHidden/>
               </w:rPr>
-              <w:instrText xml:space="preserve"> PAGEREF _Toc2178124 \h </w:instrText>
+              <w:instrText xml:space="preserve"> PAGEREF _Toc2328992 \h </w:instrText>
             </w:r>
             <w:r>
               <w:rPr>
@@ -495,7 +547,7 @@
                 <w:noProof/>
                 <w:webHidden/>
               </w:rPr>
-              <w:t>3</w:t>
+              <w:t>4</w:t>
             </w:r>
             <w:r>
               <w:rPr>
@@ -518,7 +570,7 @@
               <w:noProof/>
             </w:rPr>
           </w:pPr>
-          <w:hyperlink w:anchor="_Toc2178125" w:history="1">
+          <w:hyperlink w:anchor="_Toc2328993" w:history="1">
             <w:r>
               <w:rPr>
                 <w:rStyle w:val="Hyperlink"/>
@@ -559,7 +611,7 @@
                 <w:noProof/>
                 <w:webHidden/>
               </w:rPr>
-              <w:instrText xml:space="preserve"> PAGEREF _Toc2178125 \h </w:instrText>
+              <w:instrText xml:space="preserve"> PAGEREF _Toc2328993 \h </w:instrText>
             </w:r>
             <w:r>
               <w:rPr>
@@ -579,7 +631,7 @@
                 <w:noProof/>
                 <w:webHidden/>
               </w:rPr>
-              <w:t>5</w:t>
+              <w:t>7</w:t>
             </w:r>
             <w:r>
               <w:rPr>
@@ -602,7 +654,7 @@
               <w:noProof/>
             </w:rPr>
           </w:pPr>
-          <w:hyperlink w:anchor="_Toc2178126" w:history="1">
+          <w:hyperlink w:anchor="_Toc2328994" w:history="1">
             <w:r>
               <w:rPr>
                 <w:rStyle w:val="Hyperlink"/>
@@ -643,7 +695,7 @@
                 <w:noProof/>
                 <w:webHidden/>
               </w:rPr>
-              <w:instrText xml:space="preserve"> PAGEREF _Toc2178126 \h </w:instrText>
+              <w:instrText xml:space="preserve"> PAGEREF _Toc2328994 \h </w:instrText>
             </w:r>
             <w:r>
               <w:rPr>
@@ -663,7 +715,7 @@
                 <w:noProof/>
                 <w:webHidden/>
               </w:rPr>
-              <w:t>6</w:t>
+              <w:t>7</w:t>
             </w:r>
             <w:r>
               <w:rPr>
@@ -689,16 +741,32 @@
     <w:p/>
     <w:p>
       <w:pPr>
+        <w:rPr>
+          <w:rFonts w:asciiTheme="majorHAnsi" w:eastAsiaTheme="majorEastAsia" w:hAnsiTheme="majorHAnsi" w:cstheme="majorBidi"/>
+          <w:color w:val="2E74B5" w:themeColor="accent1" w:themeShade="BF"/>
+          <w:sz w:val="32"/>
+          <w:szCs w:val="32"/>
+        </w:rPr>
+      </w:pPr>
+      <w:r>
+        <w:br w:type="page"/>
+      </w:r>
+      <w:bookmarkStart w:id="0" w:name="_GoBack"/>
+      <w:bookmarkEnd w:id="0"/>
+    </w:p>
+    <w:p>
+      <w:pPr>
         <w:pStyle w:val="Heading1"/>
       </w:pPr>
-      <w:bookmarkStart w:id="0" w:name="_Toc2178120"/>
-      <w:r>
+      <w:bookmarkStart w:id="1" w:name="_Toc2328988"/>
+      <w:r>
+        <w:lastRenderedPageBreak/>
         <w:t>I</w:t>
       </w:r>
       <w:r>
         <w:t>ntegration process</w:t>
       </w:r>
-      <w:bookmarkEnd w:id="0"/>
+      <w:bookmarkEnd w:id="1"/>
     </w:p>
     <w:p/>
     <w:p>
@@ -797,16 +865,19 @@
       <w:pPr>
         <w:pStyle w:val="Heading1"/>
       </w:pPr>
-      <w:bookmarkStart w:id="1" w:name="_Toc2178121"/>
+      <w:bookmarkStart w:id="2" w:name="_Toc2328989"/>
       <w:r>
         <w:t>Platform layer adaption</w:t>
       </w:r>
-      <w:bookmarkEnd w:id="1"/>
+      <w:bookmarkEnd w:id="2"/>
     </w:p>
     <w:p/>
     <w:p>
       <w:r>
-        <w:t>To be finished.</w:t>
+        <w:t>Refer to the folder “runtime/platform” from the source code repo</w:t>
+      </w:r>
+      <w:r>
+        <w:t>.</w:t>
       </w:r>
     </w:p>
     <w:p/>
@@ -816,7 +887,7 @@
       <w:pPr>
         <w:pStyle w:val="Heading1"/>
       </w:pPr>
-      <w:bookmarkStart w:id="2" w:name="_Toc2178122"/>
+      <w:bookmarkStart w:id="3" w:name="_Toc2328990"/>
       <w:r>
         <w:t>WASM A</w:t>
       </w:r>
@@ -826,7 +897,7 @@
       <w:r>
         <w:t>APIs</w:t>
       </w:r>
-      <w:bookmarkEnd w:id="2"/>
+      <w:bookmarkEnd w:id="3"/>
     </w:p>
     <w:p>
       <w:pPr>
@@ -1085,7 +1156,7 @@
       <w:pPr>
         <w:pStyle w:val="Heading2"/>
       </w:pPr>
-      <w:bookmarkStart w:id="3" w:name="_Toc2178123"/>
+      <w:bookmarkStart w:id="4" w:name="_Toc2328991"/>
       <w:proofErr w:type="spellStart"/>
       <w:proofErr w:type="gramStart"/>
       <w:r>
@@ -1096,11 +1167,12 @@
       <w:r>
         <w:t xml:space="preserve"> built-in application API</w:t>
       </w:r>
-      <w:bookmarkEnd w:id="3"/>
+      <w:bookmarkEnd w:id="4"/>
     </w:p>
     <w:p/>
     <w:p>
       <w:r>
+        <w:lastRenderedPageBreak/>
         <w:t>The built-in APIs</w:t>
       </w:r>
       <w:r>
@@ -1700,7 +1772,6 @@
               <w:pStyle w:val="CodeSample"/>
             </w:pPr>
             <w:r>
-              <w:lastRenderedPageBreak/>
               <w:t>char *</w:t>
             </w:r>
             <w:proofErr w:type="spellStart"/>
@@ -1755,11 +1826,11 @@
       <w:pPr>
         <w:pStyle w:val="Heading2"/>
       </w:pPr>
-      <w:bookmarkStart w:id="4" w:name="_Toc2178124"/>
+      <w:bookmarkStart w:id="5" w:name="_Toc2328992"/>
       <w:r>
         <w:t>Platform APIs</w:t>
       </w:r>
-      <w:bookmarkEnd w:id="4"/>
+      <w:bookmarkEnd w:id="5"/>
     </w:p>
     <w:p>
       <w:pPr>
@@ -1809,7 +1880,21 @@
           <w:sz w:val="24"/>
           <w:szCs w:val="24"/>
         </w:rPr>
-        <w:t xml:space="preserve"> WASM application in </w:t>
+        <w:t xml:space="preserve"> WASM application </w:t>
+      </w:r>
+      <w:r>
+        <w:rPr>
+          <w:sz w:val="24"/>
+          <w:szCs w:val="24"/>
+        </w:rPr>
+        <w:t>on</w:t>
+      </w:r>
+      <w:r>
+        <w:rPr>
+          <w:sz w:val="24"/>
+          <w:szCs w:val="24"/>
+        </w:rPr>
+        <w:t xml:space="preserve"> </w:t>
       </w:r>
       <w:r>
         <w:rPr>
@@ -1831,6 +1916,13 @@
           <w:szCs w:val="24"/>
         </w:rPr>
         <w:t xml:space="preserve"> “Platform API” can be any function defined by the OS or the board firmware code.</w:t>
+      </w:r>
+      <w:r>
+        <w:rPr>
+          <w:sz w:val="24"/>
+          <w:szCs w:val="24"/>
+        </w:rPr>
+        <w:t xml:space="preserve"> </w:t>
       </w:r>
     </w:p>
     <w:p>
@@ -1846,6 +1938,131 @@
       <w:pPr>
         <w:spacing w:before="120" w:after="0" w:line="240" w:lineRule="auto"/>
         <w:rPr>
+          <w:b/>
+          <w:sz w:val="24"/>
+          <w:szCs w:val="24"/>
+        </w:rPr>
+      </w:pPr>
+      <w:r>
+        <w:rPr>
+          <w:b/>
+          <w:sz w:val="24"/>
+          <w:szCs w:val="24"/>
+        </w:rPr>
+        <w:t xml:space="preserve">[Attention] The </w:t>
+      </w:r>
+      <w:proofErr w:type="spellStart"/>
+      <w:r>
+        <w:rPr>
+          <w:b/>
+          <w:sz w:val="24"/>
+          <w:szCs w:val="24"/>
+        </w:rPr>
+        <w:t>WebAssembly</w:t>
+      </w:r>
+      <w:proofErr w:type="spellEnd"/>
+      <w:r>
+        <w:rPr>
+          <w:b/>
+          <w:sz w:val="24"/>
+          <w:szCs w:val="24"/>
+        </w:rPr>
+        <w:t xml:space="preserve"> application is supposed to access its own memory space. If the </w:t>
+      </w:r>
+      <w:r>
+        <w:rPr>
+          <w:b/>
+          <w:sz w:val="24"/>
+          <w:szCs w:val="24"/>
+        </w:rPr>
+        <w:t xml:space="preserve">exposed </w:t>
+      </w:r>
+      <w:r>
+        <w:rPr>
+          <w:b/>
+          <w:sz w:val="24"/>
+          <w:szCs w:val="24"/>
+        </w:rPr>
+        <w:t>platform API includes</w:t>
+      </w:r>
+      <w:r>
+        <w:rPr>
+          <w:b/>
+          <w:sz w:val="24"/>
+          <w:szCs w:val="24"/>
+        </w:rPr>
+        <w:t xml:space="preserve"> the pointer</w:t>
+      </w:r>
+      <w:r>
+        <w:rPr>
+          <w:b/>
+          <w:sz w:val="24"/>
+          <w:szCs w:val="24"/>
+        </w:rPr>
+        <w:t>s</w:t>
+      </w:r>
+      <w:r>
+        <w:rPr>
+          <w:b/>
+          <w:sz w:val="24"/>
+          <w:szCs w:val="24"/>
+        </w:rPr>
+        <w:t xml:space="preserve"> to system memory space which out of the app memory space</w:t>
+      </w:r>
+      <w:r>
+        <w:rPr>
+          <w:b/>
+          <w:sz w:val="24"/>
+          <w:szCs w:val="24"/>
+        </w:rPr>
+        <w:t>,</w:t>
+      </w:r>
+      <w:r>
+        <w:rPr>
+          <w:b/>
+          <w:sz w:val="24"/>
+          <w:szCs w:val="24"/>
+        </w:rPr>
+        <w:t xml:space="preserve"> </w:t>
+      </w:r>
+      <w:r>
+        <w:rPr>
+          <w:b/>
+          <w:sz w:val="24"/>
+          <w:szCs w:val="24"/>
+        </w:rPr>
+        <w:t>t</w:t>
+      </w:r>
+      <w:r>
+        <w:rPr>
+          <w:b/>
+          <w:sz w:val="24"/>
+          <w:szCs w:val="24"/>
+        </w:rPr>
+        <w:t xml:space="preserve">he integrator should carefully design some wrapper function to ensure the </w:t>
+      </w:r>
+      <w:r>
+        <w:rPr>
+          <w:b/>
+          <w:sz w:val="24"/>
+          <w:szCs w:val="24"/>
+        </w:rPr>
+        <w:t>memory boundary is not broken.</w:t>
+      </w:r>
+    </w:p>
+    <w:p>
+      <w:pPr>
+        <w:spacing w:before="120" w:after="0" w:line="240" w:lineRule="auto"/>
+        <w:rPr>
+          <w:sz w:val="24"/>
+          <w:szCs w:val="24"/>
+        </w:rPr>
+      </w:pPr>
+    </w:p>
+    <w:p>
+      <w:pPr>
+        <w:spacing w:before="120" w:after="0" w:line="240" w:lineRule="auto"/>
+        <w:rPr>
           <w:sz w:val="24"/>
           <w:szCs w:val="24"/>
         </w:rPr>
@@ -1989,6 +2206,7 @@
           <w:sz w:val="24"/>
           <w:szCs w:val="24"/>
         </w:rPr>
+        <w:lastRenderedPageBreak/>
         <w:t>2</w:t>
       </w:r>
       <w:r>
@@ -2553,155 +2771,155 @@
               <w:pStyle w:val="CodeSample"/>
             </w:pPr>
             <w:r>
+              <w:t>#include &lt;</w:t>
+            </w:r>
+            <w:proofErr w:type="spellStart"/>
+            <w:r>
+              <w:t>kernel.h</w:t>
+            </w:r>
+            <w:proofErr w:type="spellEnd"/>
+            <w:r>
+              <w:t>&gt;</w:t>
+            </w:r>
+          </w:p>
+          <w:p>
+            <w:pPr>
+              <w:pStyle w:val="CodeSample"/>
+            </w:pPr>
+            <w:r>
+              <w:t>#include &lt;</w:t>
+            </w:r>
+            <w:proofErr w:type="spellStart"/>
+            <w:r>
+              <w:t>gpio.h</w:t>
+            </w:r>
+            <w:proofErr w:type="spellEnd"/>
+            <w:r>
+              <w:t>&gt;</w:t>
+            </w:r>
+          </w:p>
+          <w:p>
+            <w:pPr>
+              <w:pStyle w:val="CodeSample"/>
+            </w:pPr>
+            <w:r>
+              <w:t xml:space="preserve">static void </w:t>
+            </w:r>
+            <w:r>
+              <w:t>customized()</w:t>
+            </w:r>
+          </w:p>
+          <w:p>
+            <w:pPr>
+              <w:pStyle w:val="CodeSample"/>
+            </w:pPr>
+            <w:r>
+              <w:t>{</w:t>
+            </w:r>
+          </w:p>
+          <w:p>
+            <w:pPr>
+              <w:pStyle w:val="CodeSample"/>
+            </w:pPr>
+            <w:r>
+              <w:t xml:space="preserve">   </w:t>
+            </w:r>
+            <w:r>
+              <w:t>//</w:t>
+            </w:r>
+            <w:r>
+              <w:t xml:space="preserve"> your code</w:t>
+            </w:r>
+          </w:p>
+          <w:p>
+            <w:pPr>
+              <w:pStyle w:val="CodeSample"/>
+            </w:pPr>
+            <w:r>
+              <w:t>}</w:t>
+            </w:r>
+          </w:p>
+          <w:p>
+            <w:pPr>
+              <w:pStyle w:val="CodeSample"/>
+            </w:pPr>
+            <w:r>
+              <w:t xml:space="preserve">static </w:t>
+            </w:r>
+            <w:proofErr w:type="spellStart"/>
+            <w:r>
+              <w:t>int</w:t>
+            </w:r>
+            <w:proofErr w:type="spellEnd"/>
+          </w:p>
+          <w:p>
+            <w:pPr>
+              <w:pStyle w:val="CodeSample"/>
+            </w:pPr>
+            <w:proofErr w:type="spellStart"/>
+            <w:r>
+              <w:t>gpio_pin_configure_wrapper</w:t>
+            </w:r>
+            <w:proofErr w:type="spellEnd"/>
+            <w:r>
+              <w:t>(</w:t>
+            </w:r>
+            <w:proofErr w:type="spellStart"/>
+            <w:r>
+              <w:t>struct</w:t>
+            </w:r>
+            <w:proofErr w:type="spellEnd"/>
+            <w:r>
+              <w:t xml:space="preserve"> device *port, u32_t pin, </w:t>
+            </w:r>
+            <w:proofErr w:type="spellStart"/>
+            <w:r>
+              <w:t>int</w:t>
+            </w:r>
+            <w:proofErr w:type="spellEnd"/>
+            <w:r>
+              <w:t xml:space="preserve"> flags)</w:t>
+            </w:r>
+          </w:p>
+          <w:p>
+            <w:pPr>
+              <w:pStyle w:val="CodeSample"/>
+            </w:pPr>
+            <w:r>
+              <w:t>{</w:t>
+            </w:r>
+          </w:p>
+          <w:p>
+            <w:pPr>
+              <w:pStyle w:val="CodeSample"/>
+            </w:pPr>
+            <w:r>
+              <w:t xml:space="preserve"> </w:t>
+            </w:r>
+            <w:r>
+              <w:t xml:space="preserve">  </w:t>
+            </w:r>
+            <w:r>
+              <w:t xml:space="preserve"> return </w:t>
+            </w:r>
+            <w:proofErr w:type="spellStart"/>
+            <w:r>
+              <w:t>gpio_pin_configure</w:t>
+            </w:r>
+            <w:proofErr w:type="spellEnd"/>
+            <w:r>
+              <w:t>(port, pin, flags);</w:t>
+            </w:r>
+            <w:r>
+              <w:t xml:space="preserve"> // a Zephyr OS API</w:t>
+            </w:r>
+          </w:p>
+          <w:p>
+            <w:pPr>
+              <w:pStyle w:val="CodeSample"/>
+            </w:pPr>
+            <w:r>
               <w:lastRenderedPageBreak/>
-              <w:t>#include &lt;</w:t>
-            </w:r>
-            <w:proofErr w:type="spellStart"/>
-            <w:r>
-              <w:t>kernel.h</w:t>
-            </w:r>
-            <w:proofErr w:type="spellEnd"/>
-            <w:r>
-              <w:t>&gt;</w:t>
-            </w:r>
-          </w:p>
-          <w:p>
-            <w:pPr>
-              <w:pStyle w:val="CodeSample"/>
-            </w:pPr>
-            <w:r>
-              <w:t>#include &lt;</w:t>
-            </w:r>
-            <w:proofErr w:type="spellStart"/>
-            <w:r>
-              <w:t>gpio.h</w:t>
-            </w:r>
-            <w:proofErr w:type="spellEnd"/>
-            <w:r>
-              <w:t>&gt;</w:t>
-            </w:r>
-          </w:p>
-          <w:p>
-            <w:pPr>
-              <w:pStyle w:val="CodeSample"/>
-            </w:pPr>
-            <w:r>
-              <w:t xml:space="preserve">static void </w:t>
-            </w:r>
-            <w:r>
-              <w:t>customized()</w:t>
-            </w:r>
-          </w:p>
-          <w:p>
-            <w:pPr>
-              <w:pStyle w:val="CodeSample"/>
-            </w:pPr>
-            <w:r>
-              <w:t>{</w:t>
-            </w:r>
-          </w:p>
-          <w:p>
-            <w:pPr>
-              <w:pStyle w:val="CodeSample"/>
-            </w:pPr>
-            <w:r>
-              <w:t xml:space="preserve">   </w:t>
-            </w:r>
-            <w:r>
-              <w:t>//</w:t>
-            </w:r>
-            <w:r>
-              <w:t xml:space="preserve"> your code</w:t>
-            </w:r>
-          </w:p>
-          <w:p>
-            <w:pPr>
-              <w:pStyle w:val="CodeSample"/>
-            </w:pPr>
-            <w:r>
-              <w:t>}</w:t>
-            </w:r>
-          </w:p>
-          <w:p>
-            <w:pPr>
-              <w:pStyle w:val="CodeSample"/>
-            </w:pPr>
-            <w:r>
-              <w:t xml:space="preserve">static </w:t>
-            </w:r>
-            <w:proofErr w:type="spellStart"/>
-            <w:r>
-              <w:t>int</w:t>
-            </w:r>
-            <w:proofErr w:type="spellEnd"/>
-          </w:p>
-          <w:p>
-            <w:pPr>
-              <w:pStyle w:val="CodeSample"/>
-            </w:pPr>
-            <w:proofErr w:type="spellStart"/>
-            <w:r>
-              <w:t>gpio_pin_configure_wrapper</w:t>
-            </w:r>
-            <w:proofErr w:type="spellEnd"/>
-            <w:r>
-              <w:t>(</w:t>
-            </w:r>
-            <w:proofErr w:type="spellStart"/>
-            <w:r>
-              <w:t>struct</w:t>
-            </w:r>
-            <w:proofErr w:type="spellEnd"/>
-            <w:r>
-              <w:t xml:space="preserve"> device *port, u32_t pin, </w:t>
-            </w:r>
-            <w:proofErr w:type="spellStart"/>
-            <w:r>
-              <w:t>int</w:t>
-            </w:r>
-            <w:proofErr w:type="spellEnd"/>
-            <w:r>
-              <w:t xml:space="preserve"> flags)</w:t>
-            </w:r>
-          </w:p>
-          <w:p>
-            <w:pPr>
-              <w:pStyle w:val="CodeSample"/>
-            </w:pPr>
-            <w:r>
-              <w:t>{</w:t>
-            </w:r>
-          </w:p>
-          <w:p>
-            <w:pPr>
-              <w:pStyle w:val="CodeSample"/>
-            </w:pPr>
-            <w:r>
-              <w:t xml:space="preserve"> </w:t>
-            </w:r>
-            <w:r>
-              <w:t xml:space="preserve">  </w:t>
-            </w:r>
-            <w:r>
-              <w:t xml:space="preserve"> return </w:t>
-            </w:r>
-            <w:proofErr w:type="spellStart"/>
-            <w:r>
-              <w:t>gpio_pin_configure</w:t>
-            </w:r>
-            <w:proofErr w:type="spellEnd"/>
-            <w:r>
-              <w:t>(port, pin, flags);</w:t>
-            </w:r>
-            <w:r>
-              <w:t xml:space="preserve"> // a Zephyr OS API</w:t>
-            </w:r>
-          </w:p>
-          <w:p>
-            <w:pPr>
-              <w:pStyle w:val="CodeSample"/>
-            </w:pPr>
-            <w:r>
               <w:t>}</w:t>
             </w:r>
           </w:p>
@@ -3041,7 +3259,6 @@
               <w:pStyle w:val="CodeSample"/>
             </w:pPr>
             <w:r>
-              <w:lastRenderedPageBreak/>
               <w:t>#</w:t>
             </w:r>
             <w:r>
@@ -3197,11 +3414,11 @@
       <w:pPr>
         <w:pStyle w:val="Heading1"/>
       </w:pPr>
-      <w:bookmarkStart w:id="5" w:name="_Toc2178125"/>
+      <w:bookmarkStart w:id="6" w:name="_Toc2328993"/>
       <w:r>
         <w:t>Develop a WASM Application</w:t>
       </w:r>
-      <w:bookmarkEnd w:id="5"/>
+      <w:bookmarkEnd w:id="6"/>
     </w:p>
     <w:p>
       <w:r>
@@ -3340,8 +3557,19 @@
             </w:r>
             <w:proofErr w:type="spellEnd"/>
             <w:r>
-              <w:t>” // provided by us</w:t>
-            </w:r>
+              <w:t xml:space="preserve">” </w:t>
+            </w:r>
+            <w:r>
+              <w:t xml:space="preserve">          </w:t>
+            </w:r>
+            <w:r>
+              <w:t xml:space="preserve">// provided by </w:t>
+            </w:r>
+            <w:proofErr w:type="spellStart"/>
+            <w:r>
+              <w:t>iwasm</w:t>
+            </w:r>
+            <w:proofErr w:type="spellEnd"/>
           </w:p>
           <w:p>
             <w:pPr>
@@ -3356,7 +3584,10 @@
             </w:r>
             <w:proofErr w:type="spellEnd"/>
             <w:r>
-              <w:t>” // provided by platform developers</w:t>
+              <w:t xml:space="preserve">” // provided by platform </w:t>
+            </w:r>
+            <w:r>
+              <w:t>vendor</w:t>
             </w:r>
           </w:p>
           <w:p>
@@ -3478,15 +3709,35 @@
             </w:r>
             <w:proofErr w:type="spellEnd"/>
             <w:r>
-              <w:t>); // common API provided by us</w:t>
-            </w:r>
-          </w:p>
-          <w:p>
-            <w:pPr>
-              <w:pStyle w:val="CodeSample"/>
-            </w:pPr>
-            <w:r>
-              <w:t xml:space="preserve">  customized(); // customized API provided by platform developers</w:t>
+              <w:t xml:space="preserve">); </w:t>
+            </w:r>
+            <w:r>
+              <w:t xml:space="preserve">                  </w:t>
+            </w:r>
+            <w:r>
+              <w:t xml:space="preserve">// common API provided by </w:t>
+            </w:r>
+            <w:proofErr w:type="spellStart"/>
+            <w:r>
+              <w:t>iwasm</w:t>
+            </w:r>
+            <w:proofErr w:type="spellEnd"/>
+          </w:p>
+          <w:p>
+            <w:pPr>
+              <w:pStyle w:val="CodeSample"/>
+            </w:pPr>
+            <w:r>
+              <w:t xml:space="preserve">  customized(); </w:t>
+            </w:r>
+            <w:r>
+              <w:t xml:space="preserve">                  </w:t>
+            </w:r>
+            <w:r>
+              <w:t xml:space="preserve">// customized API provided by platform </w:t>
+            </w:r>
+            <w:r>
+              <w:t>vendor</w:t>
             </w:r>
           </w:p>
           <w:p>
@@ -3513,19 +3764,27 @@
         </w:tc>
       </w:tr>
     </w:tbl>
+    <w:p>
+      <w:r>
+        <w:t xml:space="preserve">  </w:t>
+      </w:r>
+    </w:p>
+    <w:p/>
+    <w:p/>
+    <w:p/>
     <w:p/>
     <w:p>
       <w:pPr>
         <w:pStyle w:val="Heading1"/>
       </w:pPr>
-      <w:bookmarkStart w:id="6" w:name="_Toc2178126"/>
+      <w:bookmarkStart w:id="7" w:name="_Toc2328994"/>
       <w:r>
         <w:t xml:space="preserve">WASM VM </w:t>
       </w:r>
       <w:r>
         <w:t>Interface</w:t>
       </w:r>
-      <w:bookmarkEnd w:id="6"/>
+      <w:bookmarkEnd w:id="7"/>
     </w:p>
     <w:p/>
     <w:p>
@@ -3535,6 +3794,7 @@
     </w:p>
     <w:p>
       <w:r>
+        <w:lastRenderedPageBreak/>
         <w:t xml:space="preserve">The header file </w:t>
       </w:r>
       <w:proofErr w:type="spellStart"/>
@@ -4185,8 +4445,8 @@
               <w:pStyle w:val="CodeSample"/>
               <w:spacing w:before="0" w:after="60"/>
             </w:pPr>
-            <w:bookmarkStart w:id="7" w:name="OLE_LINK7"/>
-            <w:bookmarkStart w:id="8" w:name="OLE_LINK8"/>
+            <w:bookmarkStart w:id="8" w:name="OLE_LINK7"/>
+            <w:bookmarkStart w:id="9" w:name="OLE_LINK8"/>
             <w:r>
               <w:t>/**</w:t>
             </w:r>
@@ -4345,8 +4605,8 @@
               <w:t xml:space="preserve"> size);</w:t>
             </w:r>
           </w:p>
-          <w:bookmarkEnd w:id="7"/>
           <w:bookmarkEnd w:id="8"/>
+          <w:bookmarkEnd w:id="9"/>
           <w:p>
             <w:pPr>
               <w:pStyle w:val="CodeSample"/>
@@ -4566,14 +4826,446 @@
               <w:spacing w:before="0" w:after="60"/>
             </w:pPr>
             <w:r>
+              <w:t xml:space="preserve">                  </w:t>
+            </w:r>
+            <w:r>
+              <w:t xml:space="preserve">               </w:t>
+            </w:r>
+            <w:r>
+              <w:t>char *</w:t>
+            </w:r>
+            <w:proofErr w:type="spellStart"/>
+            <w:r>
+              <w:t>error_buf</w:t>
+            </w:r>
+            <w:proofErr w:type="spellEnd"/>
+            <w:r>
+              <w:t xml:space="preserve">, </w:t>
+            </w:r>
+            <w:r>
+              <w:t>uint32_t</w:t>
+            </w:r>
+            <w:r>
+              <w:t xml:space="preserve"> </w:t>
+            </w:r>
+            <w:proofErr w:type="spellStart"/>
+            <w:r>
+              <w:t>error_buf_size</w:t>
+            </w:r>
+            <w:proofErr w:type="spellEnd"/>
+            <w:r>
+              <w:t>);</w:t>
+            </w:r>
+          </w:p>
+          <w:p>
+            <w:pPr>
+              <w:pStyle w:val="CodeSample"/>
+              <w:spacing w:before="0" w:after="60"/>
+            </w:pPr>
+          </w:p>
+          <w:p>
+            <w:pPr>
+              <w:pStyle w:val="CodeSample"/>
+              <w:spacing w:before="0" w:after="60"/>
+            </w:pPr>
+            <w:r>
+              <w:t>/**</w:t>
+            </w:r>
+          </w:p>
+          <w:p>
+            <w:pPr>
+              <w:pStyle w:val="CodeSample"/>
+              <w:spacing w:before="0" w:after="60"/>
+            </w:pPr>
+            <w:r>
+              <w:t xml:space="preserve"> * Unload a WASM module.</w:t>
+            </w:r>
+          </w:p>
+          <w:p>
+            <w:pPr>
+              <w:pStyle w:val="CodeSample"/>
+              <w:spacing w:before="0" w:after="60"/>
+            </w:pPr>
+            <w:r>
+              <w:t xml:space="preserve"> *</w:t>
+            </w:r>
+          </w:p>
+          <w:p>
+            <w:pPr>
+              <w:pStyle w:val="CodeSample"/>
+              <w:spacing w:before="0" w:after="60"/>
+            </w:pPr>
+            <w:r>
+              <w:t xml:space="preserve"> * @</w:t>
+            </w:r>
+            <w:proofErr w:type="spellStart"/>
+            <w:r>
+              <w:t>param</w:t>
+            </w:r>
+            <w:proofErr w:type="spellEnd"/>
+            <w:r>
+              <w:t xml:space="preserve"> module the module to be unloaded</w:t>
+            </w:r>
+          </w:p>
+          <w:p>
+            <w:pPr>
+              <w:pStyle w:val="CodeSample"/>
+              <w:spacing w:before="0" w:after="60"/>
+            </w:pPr>
+            <w:r>
+              <w:t xml:space="preserve"> */</w:t>
+            </w:r>
+          </w:p>
+          <w:p>
+            <w:pPr>
+              <w:pStyle w:val="CodeSample"/>
+              <w:spacing w:before="0" w:after="60"/>
+            </w:pPr>
+            <w:r>
+              <w:t>void</w:t>
+            </w:r>
+          </w:p>
+          <w:p>
+            <w:pPr>
+              <w:pStyle w:val="CodeSample"/>
+              <w:spacing w:before="0" w:after="60"/>
+            </w:pPr>
+            <w:proofErr w:type="spellStart"/>
+            <w:r>
               <w:lastRenderedPageBreak/>
+              <w:t>wasm_runtime_unload</w:t>
+            </w:r>
+            <w:proofErr w:type="spellEnd"/>
+            <w:r>
+              <w:t>(</w:t>
+            </w:r>
+            <w:proofErr w:type="spellStart"/>
+            <w:r>
+              <w:t>wasm_module_t</w:t>
+            </w:r>
+            <w:proofErr w:type="spellEnd"/>
+            <w:r>
+              <w:t xml:space="preserve"> module);</w:t>
+            </w:r>
+          </w:p>
+          <w:p>
+            <w:pPr>
+              <w:pStyle w:val="CodeSample"/>
+              <w:spacing w:before="0" w:after="60"/>
+            </w:pPr>
+          </w:p>
+          <w:p>
+            <w:pPr>
+              <w:pStyle w:val="CodeSample"/>
+              <w:spacing w:before="0" w:after="60"/>
+            </w:pPr>
+            <w:bookmarkStart w:id="10" w:name="OLE_LINK9"/>
+            <w:bookmarkStart w:id="11" w:name="OLE_LINK10"/>
+            <w:r>
+              <w:t>/**</w:t>
+            </w:r>
+          </w:p>
+          <w:p>
+            <w:pPr>
+              <w:pStyle w:val="CodeSample"/>
+              <w:spacing w:before="0" w:after="60"/>
+            </w:pPr>
+            <w:r>
+              <w:t xml:space="preserve"> * Instantiate a WASM module.</w:t>
+            </w:r>
+          </w:p>
+          <w:p>
+            <w:pPr>
+              <w:pStyle w:val="CodeSample"/>
+              <w:spacing w:before="0" w:after="60"/>
+            </w:pPr>
+            <w:r>
+              <w:t xml:space="preserve"> *</w:t>
+            </w:r>
+          </w:p>
+          <w:p>
+            <w:pPr>
+              <w:pStyle w:val="CodeSample"/>
+              <w:spacing w:before="0" w:after="60"/>
+            </w:pPr>
+            <w:r>
+              <w:t xml:space="preserve"> * @</w:t>
+            </w:r>
+            <w:proofErr w:type="spellStart"/>
+            <w:r>
+              <w:t>param</w:t>
+            </w:r>
+            <w:proofErr w:type="spellEnd"/>
+            <w:r>
+              <w:t xml:space="preserve"> module the WASM module to instantiate</w:t>
+            </w:r>
+          </w:p>
+          <w:p>
+            <w:pPr>
+              <w:pStyle w:val="CodeSample"/>
+              <w:spacing w:before="0" w:after="60"/>
+            </w:pPr>
+            <w:r>
+              <w:t xml:space="preserve"> </w:t>
+            </w:r>
+            <w:r>
+              <w:t>* @</w:t>
+            </w:r>
+            <w:proofErr w:type="spellStart"/>
+            <w:r>
+              <w:t>param</w:t>
+            </w:r>
+            <w:proofErr w:type="spellEnd"/>
+            <w:r>
+              <w:t xml:space="preserve"> </w:t>
+            </w:r>
+            <w:proofErr w:type="spellStart"/>
+            <w:r>
+              <w:t>stack_size</w:t>
+            </w:r>
+            <w:proofErr w:type="spellEnd"/>
+            <w:r>
+              <w:t xml:space="preserve"> the default stack size of the module instance</w:t>
+            </w:r>
+            <w:r>
+              <w:t>, a stack will be created</w:t>
+            </w:r>
+          </w:p>
+          <w:p>
+            <w:pPr>
+              <w:pStyle w:val="CodeSample"/>
+              <w:spacing w:before="0" w:after="60"/>
+            </w:pPr>
+            <w:r>
+              <w:t xml:space="preserve"> *     when function </w:t>
+            </w:r>
+            <w:proofErr w:type="spellStart"/>
+            <w:r>
+              <w:t>wasm_runtime_call_wasm</w:t>
+            </w:r>
+            <w:proofErr w:type="spellEnd"/>
+            <w:r>
+              <w:t>() is called to run WASM function and</w:t>
+            </w:r>
+            <w:r>
+              <w:t xml:space="preserve"> the</w:t>
+            </w:r>
+          </w:p>
+          <w:p>
+            <w:pPr>
+              <w:pStyle w:val="CodeSample"/>
+              <w:spacing w:before="0" w:after="60"/>
+            </w:pPr>
+            <w:r>
+              <w:t xml:space="preserve"> *    </w:t>
+            </w:r>
+            <w:r>
+              <w:t xml:space="preserve"> </w:t>
+            </w:r>
+            <w:proofErr w:type="spellStart"/>
+            <w:proofErr w:type="gramStart"/>
+            <w:r>
+              <w:t>exec_env</w:t>
+            </w:r>
+            <w:proofErr w:type="spellEnd"/>
+            <w:proofErr w:type="gramEnd"/>
+            <w:r>
+              <w:t xml:space="preserve"> argument passed to </w:t>
+            </w:r>
+            <w:proofErr w:type="spellStart"/>
+            <w:r>
+              <w:t>wasm_runtime_call_wasm</w:t>
+            </w:r>
+            <w:proofErr w:type="spellEnd"/>
+            <w:r>
+              <w:t>() is NULL</w:t>
+            </w:r>
+            <w:r>
+              <w:t xml:space="preserve">. </w:t>
+            </w:r>
+            <w:r>
+              <w:t>That means this parameter is</w:t>
+            </w:r>
+          </w:p>
+          <w:p>
+            <w:pPr>
+              <w:pStyle w:val="CodeSample"/>
+              <w:spacing w:before="0" w:after="60"/>
+            </w:pPr>
+            <w:r>
+              <w:t xml:space="preserve"> *     ignored if </w:t>
+            </w:r>
+            <w:proofErr w:type="spellStart"/>
+            <w:r>
+              <w:t>exec_env</w:t>
+            </w:r>
+            <w:proofErr w:type="spellEnd"/>
+            <w:r>
+              <w:t xml:space="preserve"> is not NULL.</w:t>
+            </w:r>
+          </w:p>
+          <w:p>
+            <w:pPr>
+              <w:pStyle w:val="CodeSample"/>
+              <w:spacing w:before="0" w:after="60"/>
+            </w:pPr>
+            <w:r>
+              <w:t xml:space="preserve"> * @</w:t>
+            </w:r>
+            <w:proofErr w:type="spellStart"/>
+            <w:r>
+              <w:t>param</w:t>
+            </w:r>
+            <w:proofErr w:type="spellEnd"/>
+            <w:r>
+              <w:t xml:space="preserve"> </w:t>
+            </w:r>
+            <w:proofErr w:type="spellStart"/>
+            <w:r>
+              <w:t>error_buf</w:t>
+            </w:r>
+            <w:proofErr w:type="spellEnd"/>
+            <w:r>
+              <w:t xml:space="preserve"> buffer to output the error info if failed</w:t>
+            </w:r>
+          </w:p>
+          <w:p>
+            <w:pPr>
+              <w:pStyle w:val="CodeSample"/>
+              <w:spacing w:before="0" w:after="60"/>
+            </w:pPr>
+            <w:r>
+              <w:t xml:space="preserve"> * @</w:t>
+            </w:r>
+            <w:proofErr w:type="spellStart"/>
+            <w:r>
+              <w:t>param</w:t>
+            </w:r>
+            <w:proofErr w:type="spellEnd"/>
+            <w:r>
+              <w:t xml:space="preserve"> </w:t>
+            </w:r>
+            <w:proofErr w:type="spellStart"/>
+            <w:r>
+              <w:t>error_buf_size</w:t>
+            </w:r>
+            <w:proofErr w:type="spellEnd"/>
+            <w:r>
+              <w:t xml:space="preserve"> the size of the error buffer</w:t>
+            </w:r>
+          </w:p>
+          <w:p>
+            <w:pPr>
+              <w:pStyle w:val="CodeSample"/>
+              <w:spacing w:before="0" w:after="60"/>
+            </w:pPr>
+            <w:r>
+              <w:t xml:space="preserve"> *</w:t>
+            </w:r>
+          </w:p>
+          <w:p>
+            <w:pPr>
+              <w:pStyle w:val="CodeSample"/>
+              <w:spacing w:before="0" w:after="60"/>
+            </w:pPr>
+            <w:r>
+              <w:t xml:space="preserve"> * @return </w:t>
+            </w:r>
+            <w:proofErr w:type="spellStart"/>
+            <w:r>
+              <w:t>return</w:t>
+            </w:r>
+            <w:proofErr w:type="spellEnd"/>
+            <w:r>
+              <w:t xml:space="preserve"> the instantiated WASM module instance, NULL if failed</w:t>
+            </w:r>
+          </w:p>
+          <w:p>
+            <w:pPr>
+              <w:pStyle w:val="CodeSample"/>
+              <w:spacing w:before="0" w:after="60"/>
+            </w:pPr>
+            <w:r>
+              <w:t xml:space="preserve"> */</w:t>
+            </w:r>
+          </w:p>
+          <w:p>
+            <w:pPr>
+              <w:pStyle w:val="CodeSample"/>
+              <w:spacing w:before="0" w:after="60"/>
+            </w:pPr>
+            <w:proofErr w:type="spellStart"/>
+            <w:r>
+              <w:t>wasm_module_inst_t</w:t>
+            </w:r>
+            <w:proofErr w:type="spellEnd"/>
+          </w:p>
+          <w:p>
+            <w:pPr>
+              <w:pStyle w:val="CodeSample"/>
+              <w:spacing w:before="0" w:after="60"/>
+            </w:pPr>
+            <w:proofErr w:type="spellStart"/>
+            <w:r>
+              <w:t>wasm_runtime_instantiate</w:t>
+            </w:r>
+            <w:proofErr w:type="spellEnd"/>
+            <w:r>
+              <w:t>(</w:t>
+            </w:r>
+            <w:proofErr w:type="spellStart"/>
+            <w:r>
+              <w:t>const</w:t>
+            </w:r>
+            <w:proofErr w:type="spellEnd"/>
+            <w:r>
+              <w:t xml:space="preserve"> </w:t>
+            </w:r>
+            <w:proofErr w:type="spellStart"/>
+            <w:r>
+              <w:t>wasm_module_t</w:t>
+            </w:r>
+            <w:proofErr w:type="spellEnd"/>
+            <w:r>
+              <w:t xml:space="preserve"> module,</w:t>
+            </w:r>
+          </w:p>
+          <w:p>
+            <w:pPr>
+              <w:pStyle w:val="CodeSample"/>
+              <w:spacing w:before="0" w:after="60"/>
+            </w:pPr>
+            <w:r>
+              <w:t xml:space="preserve">                                           </w:t>
+            </w:r>
+            <w:r>
+              <w:t>uint32_t</w:t>
+            </w:r>
+            <w:r>
+              <w:t xml:space="preserve"> </w:t>
+            </w:r>
+            <w:proofErr w:type="spellStart"/>
+            <w:r>
+              <w:t>stack_size</w:t>
+            </w:r>
+            <w:proofErr w:type="spellEnd"/>
+            <w:r>
+              <w:t>,</w:t>
+            </w:r>
+          </w:p>
+          <w:p>
+            <w:pPr>
+              <w:pStyle w:val="CodeSample"/>
+              <w:spacing w:before="0" w:after="60"/>
+            </w:pPr>
+            <w:r>
+              <w:t xml:space="preserve">                   </w:t>
+            </w:r>
+            <w:r>
               <w:t xml:space="preserve">                  </w:t>
             </w:r>
             <w:r>
-              <w:t xml:space="preserve">               </w:t>
-            </w:r>
-            <w:r>
-              <w:t>char *</w:t>
+              <w:t xml:space="preserve">      char *</w:t>
             </w:r>
             <w:proofErr w:type="spellStart"/>
             <w:r>
@@ -4598,6 +5290,8 @@
               <w:t>);</w:t>
             </w:r>
           </w:p>
+          <w:bookmarkEnd w:id="10"/>
+          <w:bookmarkEnd w:id="11"/>
           <w:p>
             <w:pPr>
               <w:pStyle w:val="CodeSample"/>
@@ -4619,7 +5313,15 @@
               <w:spacing w:before="0" w:after="60"/>
             </w:pPr>
             <w:r>
-              <w:t xml:space="preserve"> * Unload a WASM module.</w:t>
+              <w:t xml:space="preserve"> * </w:t>
+            </w:r>
+            <w:proofErr w:type="spellStart"/>
+            <w:r>
+              <w:t>Deinstantiate</w:t>
+            </w:r>
+            <w:proofErr w:type="spellEnd"/>
+            <w:r>
+              <w:t xml:space="preserve"> a WASM module instance, destroy the resources.</w:t>
             </w:r>
           </w:p>
           <w:p>
@@ -4645,7 +5347,15 @@
             </w:r>
             <w:proofErr w:type="spellEnd"/>
             <w:r>
-              <w:t xml:space="preserve"> module the module to be unloaded</w:t>
+              <w:t xml:space="preserve"> </w:t>
+            </w:r>
+            <w:proofErr w:type="spellStart"/>
+            <w:r>
+              <w:t>module_inst</w:t>
+            </w:r>
+            <w:proofErr w:type="spellEnd"/>
+            <w:r>
+              <w:t xml:space="preserve"> the WASM module instance to destroy</w:t>
             </w:r>
           </w:p>
           <w:p>
@@ -4673,7 +5383,7 @@
             </w:pPr>
             <w:proofErr w:type="spellStart"/>
             <w:r>
-              <w:t>wasm_runtime_unload</w:t>
+              <w:t>wasm_runtime_deinstantiate</w:t>
             </w:r>
             <w:proofErr w:type="spellEnd"/>
             <w:r>
@@ -4681,26 +5391,32 @@
             </w:r>
             <w:proofErr w:type="spellStart"/>
             <w:r>
-              <w:t>wasm_module_t</w:t>
-            </w:r>
-            <w:proofErr w:type="spellEnd"/>
-            <w:r>
-              <w:t xml:space="preserve"> module);</w:t>
-            </w:r>
-          </w:p>
-          <w:p>
-            <w:pPr>
-              <w:pStyle w:val="CodeSample"/>
-              <w:spacing w:before="0" w:after="60"/>
-            </w:pPr>
-          </w:p>
-          <w:p>
-            <w:pPr>
-              <w:pStyle w:val="CodeSample"/>
-              <w:spacing w:before="0" w:after="60"/>
-            </w:pPr>
-            <w:bookmarkStart w:id="9" w:name="OLE_LINK9"/>
-            <w:bookmarkStart w:id="10" w:name="OLE_LINK10"/>
+              <w:t>wasm_module_inst_t</w:t>
+            </w:r>
+            <w:proofErr w:type="spellEnd"/>
+            <w:r>
+              <w:t xml:space="preserve"> </w:t>
+            </w:r>
+            <w:proofErr w:type="spellStart"/>
+            <w:r>
+              <w:t>module_inst</w:t>
+            </w:r>
+            <w:proofErr w:type="spellEnd"/>
+            <w:r>
+              <w:t>);</w:t>
+            </w:r>
+          </w:p>
+          <w:p>
+            <w:pPr>
+              <w:pStyle w:val="CodeSample"/>
+              <w:spacing w:before="0" w:after="60"/>
+            </w:pPr>
+          </w:p>
+          <w:p>
+            <w:pPr>
+              <w:pStyle w:val="CodeSample"/>
+              <w:spacing w:before="0" w:after="60"/>
+            </w:pPr>
             <w:r>
               <w:t>/**</w:t>
             </w:r>
@@ -4711,7 +5427,7 @@
               <w:spacing w:before="0" w:after="60"/>
             </w:pPr>
             <w:r>
-              <w:t xml:space="preserve"> * Instantiate a WASM module.</w:t>
+              <w:t xml:space="preserve"> * Load WASM module instance from AOT file.</w:t>
             </w:r>
           </w:p>
           <w:p>
@@ -4737,19 +5453,24 @@
             </w:r>
             <w:proofErr w:type="spellEnd"/>
             <w:r>
-              <w:t xml:space="preserve"> module the WASM module to instantiate</w:t>
-            </w:r>
-          </w:p>
-          <w:p>
-            <w:pPr>
-              <w:pStyle w:val="CodeSample"/>
-              <w:spacing w:before="0" w:after="60"/>
-            </w:pPr>
-            <w:r>
               <w:t xml:space="preserve"> </w:t>
             </w:r>
-            <w:r>
-              <w:t>* @</w:t>
+            <w:proofErr w:type="spellStart"/>
+            <w:r>
+              <w:t>aot_file</w:t>
+            </w:r>
+            <w:proofErr w:type="spellEnd"/>
+            <w:r>
+              <w:t xml:space="preserve"> the AOT file of a WASM module</w:t>
+            </w:r>
+          </w:p>
+          <w:p>
+            <w:pPr>
+              <w:pStyle w:val="CodeSample"/>
+              <w:spacing w:before="0" w:after="60"/>
+            </w:pPr>
+            <w:r>
+              <w:t xml:space="preserve"> * @</w:t>
             </w:r>
             <w:proofErr w:type="spellStart"/>
             <w:r>
@@ -4761,87 +5482,559 @@
             </w:r>
             <w:proofErr w:type="spellStart"/>
             <w:r>
+              <w:t>aot_file_size</w:t>
+            </w:r>
+            <w:proofErr w:type="spellEnd"/>
+            <w:r>
+              <w:t xml:space="preserve"> the AOT file size</w:t>
+            </w:r>
+          </w:p>
+          <w:p>
+            <w:pPr>
+              <w:pStyle w:val="CodeSample"/>
+              <w:spacing w:before="0" w:after="60"/>
+            </w:pPr>
+            <w:r>
+              <w:t xml:space="preserve"> * @</w:t>
+            </w:r>
+            <w:proofErr w:type="spellStart"/>
+            <w:r>
+              <w:t>param</w:t>
+            </w:r>
+            <w:proofErr w:type="spellEnd"/>
+            <w:r>
+              <w:t xml:space="preserve"> </w:t>
+            </w:r>
+            <w:proofErr w:type="spellStart"/>
+            <w:r>
+              <w:t>error_buf</w:t>
+            </w:r>
+            <w:proofErr w:type="spellEnd"/>
+            <w:r>
+              <w:t xml:space="preserve"> buffer to output the error info if failed</w:t>
+            </w:r>
+          </w:p>
+          <w:p>
+            <w:pPr>
+              <w:pStyle w:val="CodeSample"/>
+              <w:spacing w:before="0" w:after="60"/>
+            </w:pPr>
+            <w:r>
+              <w:t xml:space="preserve"> * @</w:t>
+            </w:r>
+            <w:proofErr w:type="spellStart"/>
+            <w:r>
+              <w:t>param</w:t>
+            </w:r>
+            <w:proofErr w:type="spellEnd"/>
+            <w:r>
+              <w:t xml:space="preserve"> </w:t>
+            </w:r>
+            <w:proofErr w:type="spellStart"/>
+            <w:r>
+              <w:t>error_buf_size</w:t>
+            </w:r>
+            <w:proofErr w:type="spellEnd"/>
+            <w:r>
+              <w:t xml:space="preserve"> the size of the error buffer</w:t>
+            </w:r>
+          </w:p>
+          <w:p>
+            <w:pPr>
+              <w:pStyle w:val="CodeSample"/>
+              <w:spacing w:before="0" w:after="60"/>
+            </w:pPr>
+            <w:r>
+              <w:t xml:space="preserve"> *</w:t>
+            </w:r>
+          </w:p>
+          <w:p>
+            <w:pPr>
+              <w:pStyle w:val="CodeSample"/>
+              <w:spacing w:before="0" w:after="60"/>
+            </w:pPr>
+            <w:r>
+              <w:t xml:space="preserve"> * @return the instantiated WASM module instance, NULL if failed</w:t>
+            </w:r>
+          </w:p>
+          <w:p>
+            <w:pPr>
+              <w:pStyle w:val="CodeSample"/>
+              <w:spacing w:before="0" w:after="60"/>
+            </w:pPr>
+            <w:r>
+              <w:t xml:space="preserve"> */</w:t>
+            </w:r>
+          </w:p>
+          <w:p>
+            <w:pPr>
+              <w:pStyle w:val="CodeSample"/>
+              <w:spacing w:before="0" w:after="60"/>
+            </w:pPr>
+            <w:proofErr w:type="spellStart"/>
+            <w:r>
+              <w:lastRenderedPageBreak/>
+              <w:t>wasm_module_inst_t</w:t>
+            </w:r>
+            <w:proofErr w:type="spellEnd"/>
+          </w:p>
+          <w:p>
+            <w:pPr>
+              <w:pStyle w:val="CodeSample"/>
+              <w:spacing w:before="0" w:after="60"/>
+            </w:pPr>
+            <w:proofErr w:type="spellStart"/>
+            <w:r>
+              <w:t>wasm_runtime_load_aot</w:t>
+            </w:r>
+            <w:proofErr w:type="spellEnd"/>
+            <w:r>
+              <w:t>(</w:t>
+            </w:r>
+            <w:r>
+              <w:t xml:space="preserve">char* </w:t>
+            </w:r>
+            <w:proofErr w:type="spellStart"/>
+            <w:r>
+              <w:t>aot_file</w:t>
+            </w:r>
+            <w:proofErr w:type="spellEnd"/>
+            <w:r>
+              <w:t xml:space="preserve">, </w:t>
+            </w:r>
+            <w:r>
+              <w:t>uint32_t</w:t>
+            </w:r>
+            <w:r>
+              <w:t xml:space="preserve"> </w:t>
+            </w:r>
+            <w:proofErr w:type="spellStart"/>
+            <w:r>
+              <w:t>aot_file_size</w:t>
+            </w:r>
+            <w:proofErr w:type="spellEnd"/>
+            <w:r>
+              <w:t>,</w:t>
+            </w:r>
+          </w:p>
+          <w:p>
+            <w:pPr>
+              <w:pStyle w:val="CodeSample"/>
+              <w:spacing w:before="0" w:after="60"/>
+            </w:pPr>
+            <w:r>
+              <w:t xml:space="preserve">                  </w:t>
+            </w:r>
+            <w:r>
+              <w:t xml:space="preserve">                      char *</w:t>
+            </w:r>
+            <w:proofErr w:type="spellStart"/>
+            <w:r>
+              <w:t>error_buf</w:t>
+            </w:r>
+            <w:proofErr w:type="spellEnd"/>
+            <w:r>
+              <w:t xml:space="preserve">, </w:t>
+            </w:r>
+            <w:r>
+              <w:t>uint32_t</w:t>
+            </w:r>
+            <w:r>
+              <w:t xml:space="preserve"> </w:t>
+            </w:r>
+            <w:proofErr w:type="spellStart"/>
+            <w:r>
+              <w:t>error_buf_size</w:t>
+            </w:r>
+            <w:proofErr w:type="spellEnd"/>
+            <w:r>
+              <w:t>);</w:t>
+            </w:r>
+          </w:p>
+          <w:p>
+            <w:pPr>
+              <w:pStyle w:val="CodeSample"/>
+              <w:spacing w:before="0" w:after="60"/>
+            </w:pPr>
+          </w:p>
+          <w:p>
+            <w:pPr>
+              <w:pStyle w:val="CodeSample"/>
+              <w:spacing w:before="0" w:after="60"/>
+            </w:pPr>
+            <w:r>
+              <w:t>/**</w:t>
+            </w:r>
+          </w:p>
+          <w:p>
+            <w:pPr>
+              <w:pStyle w:val="CodeSample"/>
+              <w:spacing w:before="0" w:after="60"/>
+            </w:pPr>
+            <w:r>
+              <w:t xml:space="preserve"> * Lookup a</w:t>
+            </w:r>
+            <w:r>
+              <w:t>n</w:t>
+            </w:r>
+            <w:r>
+              <w:t xml:space="preserve"> export</w:t>
+            </w:r>
+            <w:r>
+              <w:t>ed</w:t>
+            </w:r>
+            <w:r>
+              <w:t xml:space="preserve"> function in the WASM module instance.</w:t>
+            </w:r>
+          </w:p>
+          <w:p>
+            <w:pPr>
+              <w:pStyle w:val="CodeSample"/>
+              <w:spacing w:before="0" w:after="60"/>
+            </w:pPr>
+            <w:r>
+              <w:t xml:space="preserve"> *</w:t>
+            </w:r>
+          </w:p>
+          <w:p>
+            <w:pPr>
+              <w:pStyle w:val="CodeSample"/>
+              <w:spacing w:before="0" w:after="60"/>
+            </w:pPr>
+            <w:r>
+              <w:t xml:space="preserve"> * @</w:t>
+            </w:r>
+            <w:proofErr w:type="spellStart"/>
+            <w:r>
+              <w:t>param</w:t>
+            </w:r>
+            <w:proofErr w:type="spellEnd"/>
+            <w:r>
+              <w:t xml:space="preserve"> </w:t>
+            </w:r>
+            <w:proofErr w:type="spellStart"/>
+            <w:r>
+              <w:t>module_inst</w:t>
+            </w:r>
+            <w:proofErr w:type="spellEnd"/>
+            <w:r>
+              <w:t xml:space="preserve"> the module instance</w:t>
+            </w:r>
+          </w:p>
+          <w:p>
+            <w:pPr>
+              <w:pStyle w:val="CodeSample"/>
+              <w:spacing w:before="0" w:after="60"/>
+            </w:pPr>
+            <w:r>
+              <w:t xml:space="preserve"> * @</w:t>
+            </w:r>
+            <w:proofErr w:type="spellStart"/>
+            <w:r>
+              <w:t>param</w:t>
+            </w:r>
+            <w:proofErr w:type="spellEnd"/>
+            <w:r>
+              <w:t xml:space="preserve"> name the name of the function</w:t>
+            </w:r>
+          </w:p>
+          <w:p>
+            <w:pPr>
+              <w:pStyle w:val="CodeSample"/>
+              <w:spacing w:before="0" w:after="60"/>
+            </w:pPr>
+            <w:r>
+              <w:t xml:space="preserve"> * @</w:t>
+            </w:r>
+            <w:proofErr w:type="spellStart"/>
+            <w:r>
+              <w:t>param</w:t>
+            </w:r>
+            <w:proofErr w:type="spellEnd"/>
+            <w:r>
+              <w:t xml:space="preserve"> signature the signature of the function, use "i32"/"i64"/"f32"/"f64"</w:t>
+            </w:r>
+          </w:p>
+          <w:p>
+            <w:pPr>
+              <w:pStyle w:val="CodeSample"/>
+              <w:spacing w:before="0" w:after="60"/>
+            </w:pPr>
+            <w:r>
+              <w:t xml:space="preserve"> *        to represent the type of i32/i64/f32/f64, e.g. "(i32i64)" "(i32)f32"</w:t>
+            </w:r>
+          </w:p>
+          <w:p>
+            <w:pPr>
+              <w:pStyle w:val="CodeSample"/>
+              <w:spacing w:before="0" w:after="60"/>
+            </w:pPr>
+            <w:r>
+              <w:t xml:space="preserve"> *</w:t>
+            </w:r>
+          </w:p>
+          <w:p>
+            <w:pPr>
+              <w:pStyle w:val="CodeSample"/>
+              <w:spacing w:before="0" w:after="60"/>
+            </w:pPr>
+            <w:r>
+              <w:t xml:space="preserve"> * @return the </w:t>
+            </w:r>
+            <w:r>
+              <w:t>function instance found, if the module instance is loaded from AOT file,</w:t>
+            </w:r>
+          </w:p>
+          <w:p>
+            <w:pPr>
+              <w:pStyle w:val="CodeSample"/>
+              <w:spacing w:before="0" w:after="60"/>
+            </w:pPr>
+            <w:r>
+              <w:t xml:space="preserve"> *        the return value is the function pointer</w:t>
+            </w:r>
+          </w:p>
+          <w:p>
+            <w:pPr>
+              <w:pStyle w:val="CodeSample"/>
+              <w:spacing w:before="0" w:after="60"/>
+            </w:pPr>
+            <w:r>
+              <w:t xml:space="preserve"> */</w:t>
+            </w:r>
+          </w:p>
+          <w:p>
+            <w:pPr>
+              <w:pStyle w:val="CodeSample"/>
+              <w:spacing w:before="0" w:after="60"/>
+            </w:pPr>
+            <w:proofErr w:type="spellStart"/>
+            <w:r>
+              <w:t>wasm_function_inst_t</w:t>
+            </w:r>
+            <w:proofErr w:type="spellEnd"/>
+          </w:p>
+          <w:p>
+            <w:pPr>
+              <w:pStyle w:val="CodeSample"/>
+              <w:spacing w:before="0" w:after="60"/>
+            </w:pPr>
+            <w:proofErr w:type="spellStart"/>
+            <w:r>
+              <w:t>wasm_runtime_lookup_function</w:t>
+            </w:r>
+            <w:proofErr w:type="spellEnd"/>
+            <w:r>
+              <w:t>(</w:t>
+            </w:r>
+            <w:proofErr w:type="spellStart"/>
+            <w:r>
+              <w:t>const</w:t>
+            </w:r>
+            <w:proofErr w:type="spellEnd"/>
+            <w:r>
+              <w:t xml:space="preserve"> </w:t>
+            </w:r>
+            <w:proofErr w:type="spellStart"/>
+            <w:r>
+              <w:t>wasm_module_inst_t</w:t>
+            </w:r>
+            <w:proofErr w:type="spellEnd"/>
+            <w:r>
+              <w:t xml:space="preserve"> </w:t>
+            </w:r>
+            <w:proofErr w:type="spellStart"/>
+            <w:r>
+              <w:t>module_inst</w:t>
+            </w:r>
+            <w:proofErr w:type="spellEnd"/>
+            <w:r>
+              <w:t>,</w:t>
+            </w:r>
+          </w:p>
+          <w:p>
+            <w:pPr>
+              <w:pStyle w:val="CodeSample"/>
+              <w:spacing w:before="0" w:after="60"/>
+            </w:pPr>
+            <w:r>
+              <w:t xml:space="preserve">                             </w:t>
+            </w:r>
+            <w:r>
+              <w:t xml:space="preserve">                       </w:t>
+            </w:r>
+            <w:proofErr w:type="spellStart"/>
+            <w:r>
+              <w:t>const</w:t>
+            </w:r>
+            <w:proofErr w:type="spellEnd"/>
+            <w:r>
+              <w:t xml:space="preserve"> char *name, </w:t>
+            </w:r>
+            <w:proofErr w:type="spellStart"/>
+            <w:r>
+              <w:t>const</w:t>
+            </w:r>
+            <w:proofErr w:type="spellEnd"/>
+            <w:r>
+              <w:t xml:space="preserve"> char *signature);</w:t>
+            </w:r>
+          </w:p>
+          <w:p>
+            <w:pPr>
+              <w:pStyle w:val="CodeSample"/>
+              <w:spacing w:before="0" w:after="60"/>
+            </w:pPr>
+          </w:p>
+          <w:p>
+            <w:pPr>
+              <w:pStyle w:val="CodeSample"/>
+              <w:spacing w:before="0" w:after="60"/>
+            </w:pPr>
+            <w:r>
+              <w:t>/**</w:t>
+            </w:r>
+          </w:p>
+          <w:p>
+            <w:pPr>
+              <w:pStyle w:val="CodeSample"/>
+              <w:spacing w:before="0" w:after="60"/>
+            </w:pPr>
+            <w:r>
+              <w:t xml:space="preserve"> * Create execution environment.</w:t>
+            </w:r>
+          </w:p>
+          <w:p>
+            <w:pPr>
+              <w:pStyle w:val="CodeSample"/>
+              <w:spacing w:before="0" w:after="60"/>
+            </w:pPr>
+            <w:r>
+              <w:t xml:space="preserve"> *</w:t>
+            </w:r>
+          </w:p>
+          <w:p>
+            <w:pPr>
+              <w:pStyle w:val="CodeSample"/>
+              <w:spacing w:before="0" w:after="60"/>
+            </w:pPr>
+            <w:r>
+              <w:t xml:space="preserve"> * @</w:t>
+            </w:r>
+            <w:proofErr w:type="spellStart"/>
+            <w:r>
+              <w:t>param</w:t>
+            </w:r>
+            <w:proofErr w:type="spellEnd"/>
+            <w:r>
+              <w:t xml:space="preserve"> </w:t>
+            </w:r>
+            <w:proofErr w:type="spellStart"/>
+            <w:r>
               <w:t>stack_size</w:t>
             </w:r>
             <w:proofErr w:type="spellEnd"/>
             <w:r>
-              <w:t xml:space="preserve"> the default stack size of the module instance</w:t>
-            </w:r>
-            <w:r>
-              <w:t>, a stack will be created</w:t>
-            </w:r>
-          </w:p>
-          <w:p>
-            <w:pPr>
-              <w:pStyle w:val="CodeSample"/>
-              <w:spacing w:before="0" w:after="60"/>
-            </w:pPr>
-            <w:r>
-              <w:t xml:space="preserve"> *     when function </w:t>
-            </w:r>
-            <w:proofErr w:type="spellStart"/>
-            <w:r>
-              <w:t>wasm_runtime_call_wasm</w:t>
-            </w:r>
-            <w:proofErr w:type="spellEnd"/>
-            <w:r>
-              <w:t>() is called to run WASM function and</w:t>
-            </w:r>
-            <w:r>
-              <w:t xml:space="preserve"> the</w:t>
-            </w:r>
-          </w:p>
-          <w:p>
-            <w:pPr>
-              <w:pStyle w:val="CodeSample"/>
-              <w:spacing w:before="0" w:after="60"/>
-            </w:pPr>
-            <w:r>
-              <w:t xml:space="preserve"> *    </w:t>
+              <w:t xml:space="preserve"> the stack size to execute a WASM function</w:t>
+            </w:r>
+          </w:p>
+          <w:p>
+            <w:pPr>
+              <w:pStyle w:val="CodeSample"/>
+              <w:spacing w:before="0" w:after="60"/>
+            </w:pPr>
+            <w:r>
+              <w:t xml:space="preserve"> *</w:t>
+            </w:r>
+          </w:p>
+          <w:p>
+            <w:pPr>
+              <w:pStyle w:val="CodeSample"/>
+              <w:spacing w:before="0" w:after="60"/>
+            </w:pPr>
+            <w:r>
+              <w:t xml:space="preserve"> * @return the execution environment</w:t>
+            </w:r>
+          </w:p>
+          <w:p>
+            <w:pPr>
+              <w:pStyle w:val="CodeSample"/>
+              <w:spacing w:before="0" w:after="60"/>
+            </w:pPr>
+            <w:r>
+              <w:t xml:space="preserve"> */</w:t>
+            </w:r>
+          </w:p>
+          <w:p>
+            <w:pPr>
+              <w:pStyle w:val="CodeSample"/>
+              <w:spacing w:before="0" w:after="60"/>
+            </w:pPr>
+            <w:proofErr w:type="spellStart"/>
+            <w:r>
+              <w:t>wasm_exec_env_t</w:t>
+            </w:r>
+            <w:proofErr w:type="spellEnd"/>
+          </w:p>
+          <w:p>
+            <w:pPr>
+              <w:pStyle w:val="CodeSample"/>
+              <w:spacing w:before="0" w:after="60"/>
+            </w:pPr>
+            <w:proofErr w:type="spellStart"/>
+            <w:r>
+              <w:t>wasm_runtime_create_exec_env</w:t>
+            </w:r>
+            <w:proofErr w:type="spellEnd"/>
+            <w:r>
+              <w:t>(</w:t>
+            </w:r>
+            <w:r>
+              <w:t>uint32_t</w:t>
             </w:r>
             <w:r>
               <w:t xml:space="preserve"> </w:t>
             </w:r>
             <w:proofErr w:type="spellStart"/>
-            <w:proofErr w:type="gramStart"/>
-            <w:r>
-              <w:t>exec_env</w:t>
-            </w:r>
-            <w:proofErr w:type="spellEnd"/>
-            <w:proofErr w:type="gramEnd"/>
-            <w:r>
-              <w:t xml:space="preserve"> argument passed to </w:t>
-            </w:r>
-            <w:proofErr w:type="spellStart"/>
-            <w:r>
-              <w:t>wasm_runtime_call_wasm</w:t>
-            </w:r>
-            <w:proofErr w:type="spellEnd"/>
-            <w:r>
-              <w:t>() is NULL</w:t>
-            </w:r>
-            <w:r>
-              <w:t xml:space="preserve">. </w:t>
-            </w:r>
-            <w:r>
-              <w:t>That means this parameter is</w:t>
-            </w:r>
-          </w:p>
-          <w:p>
-            <w:pPr>
-              <w:pStyle w:val="CodeSample"/>
-              <w:spacing w:before="0" w:after="60"/>
-            </w:pPr>
-            <w:r>
-              <w:t xml:space="preserve"> *     ignored if </w:t>
-            </w:r>
-            <w:proofErr w:type="spellStart"/>
-            <w:r>
-              <w:t>exec_env</w:t>
-            </w:r>
-            <w:proofErr w:type="spellEnd"/>
-            <w:r>
-              <w:t xml:space="preserve"> is not NULL.</w:t>
+            <w:r>
+              <w:t>stack_size</w:t>
+            </w:r>
+            <w:proofErr w:type="spellEnd"/>
+            <w:r>
+              <w:t>);</w:t>
+            </w:r>
+          </w:p>
+          <w:p>
+            <w:pPr>
+              <w:pStyle w:val="CodeSample"/>
+              <w:spacing w:before="0" w:after="60"/>
+            </w:pPr>
+          </w:p>
+          <w:p>
+            <w:pPr>
+              <w:pStyle w:val="CodeSample"/>
+              <w:spacing w:before="0" w:after="60"/>
+            </w:pPr>
+            <w:r>
+              <w:t>/**</w:t>
+            </w:r>
+          </w:p>
+          <w:p>
+            <w:pPr>
+              <w:pStyle w:val="CodeSample"/>
+              <w:spacing w:before="0" w:after="60"/>
+            </w:pPr>
+            <w:r>
+              <w:t xml:space="preserve"> * Destroy the execution environment.</w:t>
+            </w:r>
+          </w:p>
+          <w:p>
+            <w:pPr>
+              <w:pStyle w:val="CodeSample"/>
+              <w:spacing w:before="0" w:after="60"/>
+            </w:pPr>
+            <w:r>
+              <w:t xml:space="preserve"> *</w:t>
             </w:r>
           </w:p>
           <w:p>
@@ -4862,24 +6055,47 @@
             </w:r>
             <w:proofErr w:type="spellStart"/>
             <w:r>
-              <w:t>error_buf</w:t>
-            </w:r>
-            <w:proofErr w:type="spellEnd"/>
-            <w:r>
-              <w:t xml:space="preserve"> buffer to output the error info if failed</w:t>
-            </w:r>
-          </w:p>
-          <w:p>
-            <w:pPr>
-              <w:pStyle w:val="CodeSample"/>
-              <w:spacing w:before="0" w:after="60"/>
-            </w:pPr>
-            <w:r>
-              <w:t xml:space="preserve"> * @</w:t>
-            </w:r>
-            <w:proofErr w:type="spellStart"/>
-            <w:r>
-              <w:t>param</w:t>
+              <w:t>env</w:t>
+            </w:r>
+            <w:proofErr w:type="spellEnd"/>
+            <w:r>
+              <w:t xml:space="preserve"> the execution environment to destroy</w:t>
+            </w:r>
+          </w:p>
+          <w:p>
+            <w:pPr>
+              <w:pStyle w:val="CodeSample"/>
+              <w:spacing w:before="0" w:after="60"/>
+            </w:pPr>
+            <w:r>
+              <w:t xml:space="preserve"> */</w:t>
+            </w:r>
+          </w:p>
+          <w:p>
+            <w:pPr>
+              <w:pStyle w:val="CodeSample"/>
+              <w:spacing w:before="0" w:after="60"/>
+            </w:pPr>
+            <w:r>
+              <w:t>void</w:t>
+            </w:r>
+          </w:p>
+          <w:p>
+            <w:pPr>
+              <w:pStyle w:val="CodeSample"/>
+              <w:spacing w:before="0" w:after="60"/>
+            </w:pPr>
+            <w:proofErr w:type="spellStart"/>
+            <w:r>
+              <w:t>wasm_runtime_destory_exec_env</w:t>
+            </w:r>
+            <w:proofErr w:type="spellEnd"/>
+            <w:r>
+              <w:t>(</w:t>
+            </w:r>
+            <w:proofErr w:type="spellStart"/>
+            <w:r>
+              <w:t>wasm_exec_env_t</w:t>
             </w:r>
             <w:proofErr w:type="spellEnd"/>
             <w:r>
@@ -4887,151 +6103,13 @@
             </w:r>
             <w:proofErr w:type="spellStart"/>
             <w:r>
-              <w:t>error_buf_size</w:t>
-            </w:r>
-            <w:proofErr w:type="spellEnd"/>
-            <w:r>
-              <w:t xml:space="preserve"> the size of the error buffer</w:t>
-            </w:r>
-          </w:p>
-          <w:p>
-            <w:pPr>
-              <w:pStyle w:val="CodeSample"/>
-              <w:spacing w:before="0" w:after="60"/>
-            </w:pPr>
-            <w:r>
-              <w:t xml:space="preserve"> *</w:t>
-            </w:r>
-          </w:p>
-          <w:p>
-            <w:pPr>
-              <w:pStyle w:val="CodeSample"/>
-              <w:spacing w:before="0" w:after="60"/>
-            </w:pPr>
-            <w:r>
-              <w:t xml:space="preserve"> * @return </w:t>
-            </w:r>
-            <w:proofErr w:type="spellStart"/>
-            <w:r>
-              <w:t>return</w:t>
-            </w:r>
-            <w:proofErr w:type="spellEnd"/>
-            <w:r>
-              <w:t xml:space="preserve"> the instantiated WASM module instance, NULL if failed</w:t>
-            </w:r>
-          </w:p>
-          <w:p>
-            <w:pPr>
-              <w:pStyle w:val="CodeSample"/>
-              <w:spacing w:before="0" w:after="60"/>
-            </w:pPr>
-            <w:r>
-              <w:t xml:space="preserve"> */</w:t>
-            </w:r>
-          </w:p>
-          <w:p>
-            <w:pPr>
-              <w:pStyle w:val="CodeSample"/>
-              <w:spacing w:before="0" w:after="60"/>
-            </w:pPr>
-            <w:proofErr w:type="spellStart"/>
-            <w:r>
-              <w:t>wasm_module_inst_t</w:t>
-            </w:r>
-            <w:proofErr w:type="spellEnd"/>
-          </w:p>
-          <w:p>
-            <w:pPr>
-              <w:pStyle w:val="CodeSample"/>
-              <w:spacing w:before="0" w:after="60"/>
-            </w:pPr>
-            <w:proofErr w:type="spellStart"/>
-            <w:r>
-              <w:t>wasm_runtime_instantiate</w:t>
-            </w:r>
-            <w:proofErr w:type="spellEnd"/>
-            <w:r>
-              <w:t>(</w:t>
-            </w:r>
-            <w:proofErr w:type="spellStart"/>
-            <w:r>
-              <w:t>const</w:t>
-            </w:r>
-            <w:proofErr w:type="spellEnd"/>
-            <w:r>
-              <w:t xml:space="preserve"> </w:t>
-            </w:r>
-            <w:proofErr w:type="spellStart"/>
-            <w:r>
-              <w:t>wasm_module_t</w:t>
-            </w:r>
-            <w:proofErr w:type="spellEnd"/>
-            <w:r>
-              <w:t xml:space="preserve"> module,</w:t>
-            </w:r>
-          </w:p>
-          <w:p>
-            <w:pPr>
-              <w:pStyle w:val="CodeSample"/>
-              <w:spacing w:before="0" w:after="60"/>
-            </w:pPr>
-            <w:r>
-              <w:t xml:space="preserve">                                           </w:t>
-            </w:r>
-            <w:r>
-              <w:t>uint32_t</w:t>
-            </w:r>
-            <w:r>
-              <w:t xml:space="preserve"> </w:t>
-            </w:r>
-            <w:proofErr w:type="spellStart"/>
-            <w:r>
-              <w:t>stack_size</w:t>
-            </w:r>
-            <w:proofErr w:type="spellEnd"/>
-            <w:r>
-              <w:t>,</w:t>
-            </w:r>
-          </w:p>
-          <w:p>
-            <w:pPr>
-              <w:pStyle w:val="CodeSample"/>
-              <w:spacing w:before="0" w:after="60"/>
-            </w:pPr>
-            <w:r>
-              <w:t xml:space="preserve">                   </w:t>
-            </w:r>
-            <w:r>
-              <w:t xml:space="preserve">                  </w:t>
-            </w:r>
-            <w:r>
-              <w:t xml:space="preserve">      char *</w:t>
-            </w:r>
-            <w:proofErr w:type="spellStart"/>
-            <w:r>
-              <w:t>error_buf</w:t>
-            </w:r>
-            <w:proofErr w:type="spellEnd"/>
-            <w:r>
-              <w:t xml:space="preserve">, </w:t>
-            </w:r>
-            <w:r>
-              <w:t>uint32_t</w:t>
-            </w:r>
-            <w:r>
-              <w:t xml:space="preserve"> </w:t>
-            </w:r>
-            <w:proofErr w:type="spellStart"/>
-            <w:r>
-              <w:t>error_buf_size</w:t>
+              <w:t>env</w:t>
             </w:r>
             <w:proofErr w:type="spellEnd"/>
             <w:r>
               <w:t>);</w:t>
             </w:r>
           </w:p>
-          <w:bookmarkEnd w:id="9"/>
-          <w:bookmarkEnd w:id="10"/>
           <w:p>
             <w:pPr>
               <w:pStyle w:val="CodeSample"/>
@@ -5053,825 +6131,7 @@
               <w:spacing w:before="0" w:after="60"/>
             </w:pPr>
             <w:r>
-              <w:t xml:space="preserve"> * </w:t>
-            </w:r>
-            <w:proofErr w:type="spellStart"/>
-            <w:r>
-              <w:t>Deinstantiate</w:t>
-            </w:r>
-            <w:proofErr w:type="spellEnd"/>
-            <w:r>
-              <w:t xml:space="preserve"> a WASM module instance, destroy the resources.</w:t>
-            </w:r>
-          </w:p>
-          <w:p>
-            <w:pPr>
-              <w:pStyle w:val="CodeSample"/>
-              <w:spacing w:before="0" w:after="60"/>
-            </w:pPr>
-            <w:r>
-              <w:t xml:space="preserve"> *</w:t>
-            </w:r>
-          </w:p>
-          <w:p>
-            <w:pPr>
-              <w:pStyle w:val="CodeSample"/>
-              <w:spacing w:before="0" w:after="60"/>
-            </w:pPr>
-            <w:r>
-              <w:t xml:space="preserve"> * @</w:t>
-            </w:r>
-            <w:proofErr w:type="spellStart"/>
-            <w:r>
-              <w:t>param</w:t>
-            </w:r>
-            <w:proofErr w:type="spellEnd"/>
-            <w:r>
-              <w:t xml:space="preserve"> </w:t>
-            </w:r>
-            <w:proofErr w:type="spellStart"/>
-            <w:r>
-              <w:t>module_inst</w:t>
-            </w:r>
-            <w:proofErr w:type="spellEnd"/>
-            <w:r>
-              <w:t xml:space="preserve"> the WASM module instance to destroy</w:t>
-            </w:r>
-          </w:p>
-          <w:p>
-            <w:pPr>
-              <w:pStyle w:val="CodeSample"/>
-              <w:spacing w:before="0" w:after="60"/>
-            </w:pPr>
-            <w:r>
-              <w:t xml:space="preserve"> */</w:t>
-            </w:r>
-          </w:p>
-          <w:p>
-            <w:pPr>
-              <w:pStyle w:val="CodeSample"/>
-              <w:spacing w:before="0" w:after="60"/>
-            </w:pPr>
-            <w:r>
-              <w:t>void</w:t>
-            </w:r>
-          </w:p>
-          <w:p>
-            <w:pPr>
-              <w:pStyle w:val="CodeSample"/>
-              <w:spacing w:before="0" w:after="60"/>
-            </w:pPr>
-            <w:proofErr w:type="spellStart"/>
-            <w:r>
-              <w:t>wasm_runtime_deinstantiate</w:t>
-            </w:r>
-            <w:proofErr w:type="spellEnd"/>
-            <w:r>
-              <w:t>(</w:t>
-            </w:r>
-            <w:proofErr w:type="spellStart"/>
-            <w:r>
-              <w:t>wasm_module_inst_t</w:t>
-            </w:r>
-            <w:proofErr w:type="spellEnd"/>
-            <w:r>
-              <w:t xml:space="preserve"> </w:t>
-            </w:r>
-            <w:proofErr w:type="spellStart"/>
-            <w:r>
-              <w:t>module_inst</w:t>
-            </w:r>
-            <w:proofErr w:type="spellEnd"/>
-            <w:r>
-              <w:t>);</w:t>
-            </w:r>
-          </w:p>
-          <w:p>
-            <w:pPr>
-              <w:pStyle w:val="CodeSample"/>
-              <w:spacing w:before="0" w:after="60"/>
-            </w:pPr>
-          </w:p>
-          <w:p>
-            <w:pPr>
-              <w:pStyle w:val="CodeSample"/>
-              <w:spacing w:before="0" w:after="60"/>
-            </w:pPr>
-            <w:r>
-              <w:t>/**</w:t>
-            </w:r>
-          </w:p>
-          <w:p>
-            <w:pPr>
-              <w:pStyle w:val="CodeSample"/>
-              <w:spacing w:before="0" w:after="60"/>
-            </w:pPr>
-            <w:r>
-              <w:t xml:space="preserve"> * Load WASM module instance from AOT file.</w:t>
-            </w:r>
-          </w:p>
-          <w:p>
-            <w:pPr>
-              <w:pStyle w:val="CodeSample"/>
-              <w:spacing w:before="0" w:after="60"/>
-            </w:pPr>
-            <w:r>
               <w:lastRenderedPageBreak/>
-              <w:t xml:space="preserve"> *</w:t>
-            </w:r>
-          </w:p>
-          <w:p>
-            <w:pPr>
-              <w:pStyle w:val="CodeSample"/>
-              <w:spacing w:before="0" w:after="60"/>
-            </w:pPr>
-            <w:r>
-              <w:t xml:space="preserve"> * @</w:t>
-            </w:r>
-            <w:proofErr w:type="spellStart"/>
-            <w:r>
-              <w:t>param</w:t>
-            </w:r>
-            <w:proofErr w:type="spellEnd"/>
-            <w:r>
-              <w:t xml:space="preserve"> </w:t>
-            </w:r>
-            <w:proofErr w:type="spellStart"/>
-            <w:r>
-              <w:t>aot_file</w:t>
-            </w:r>
-            <w:proofErr w:type="spellEnd"/>
-            <w:r>
-              <w:t xml:space="preserve"> the AOT file of a WASM module</w:t>
-            </w:r>
-          </w:p>
-          <w:p>
-            <w:pPr>
-              <w:pStyle w:val="CodeSample"/>
-              <w:spacing w:before="0" w:after="60"/>
-            </w:pPr>
-            <w:r>
-              <w:t xml:space="preserve"> * @</w:t>
-            </w:r>
-            <w:proofErr w:type="spellStart"/>
-            <w:r>
-              <w:t>param</w:t>
-            </w:r>
-            <w:proofErr w:type="spellEnd"/>
-            <w:r>
-              <w:t xml:space="preserve"> </w:t>
-            </w:r>
-            <w:proofErr w:type="spellStart"/>
-            <w:r>
-              <w:t>aot_file_size</w:t>
-            </w:r>
-            <w:proofErr w:type="spellEnd"/>
-            <w:r>
-              <w:t xml:space="preserve"> the AOT file size</w:t>
-            </w:r>
-          </w:p>
-          <w:p>
-            <w:pPr>
-              <w:pStyle w:val="CodeSample"/>
-              <w:spacing w:before="0" w:after="60"/>
-            </w:pPr>
-            <w:r>
-              <w:t xml:space="preserve"> * @</w:t>
-            </w:r>
-            <w:proofErr w:type="spellStart"/>
-            <w:r>
-              <w:t>param</w:t>
-            </w:r>
-            <w:proofErr w:type="spellEnd"/>
-            <w:r>
-              <w:t xml:space="preserve"> </w:t>
-            </w:r>
-            <w:proofErr w:type="spellStart"/>
-            <w:r>
-              <w:t>error_buf</w:t>
-            </w:r>
-            <w:proofErr w:type="spellEnd"/>
-            <w:r>
-              <w:t xml:space="preserve"> buffer to output the error info if failed</w:t>
-            </w:r>
-          </w:p>
-          <w:p>
-            <w:pPr>
-              <w:pStyle w:val="CodeSample"/>
-              <w:spacing w:before="0" w:after="60"/>
-            </w:pPr>
-            <w:r>
-              <w:t xml:space="preserve"> * @</w:t>
-            </w:r>
-            <w:proofErr w:type="spellStart"/>
-            <w:r>
-              <w:t>param</w:t>
-            </w:r>
-            <w:proofErr w:type="spellEnd"/>
-            <w:r>
-              <w:t xml:space="preserve"> </w:t>
-            </w:r>
-            <w:proofErr w:type="spellStart"/>
-            <w:r>
-              <w:t>error_buf_size</w:t>
-            </w:r>
-            <w:proofErr w:type="spellEnd"/>
-            <w:r>
-              <w:t xml:space="preserve"> the size of the error buffer</w:t>
-            </w:r>
-          </w:p>
-          <w:p>
-            <w:pPr>
-              <w:pStyle w:val="CodeSample"/>
-              <w:spacing w:before="0" w:after="60"/>
-            </w:pPr>
-            <w:r>
-              <w:t xml:space="preserve"> *</w:t>
-            </w:r>
-          </w:p>
-          <w:p>
-            <w:pPr>
-              <w:pStyle w:val="CodeSample"/>
-              <w:spacing w:before="0" w:after="60"/>
-            </w:pPr>
-            <w:r>
-              <w:t xml:space="preserve"> * @return the instantiated WASM module instance, NULL if failed</w:t>
-            </w:r>
-          </w:p>
-          <w:p>
-            <w:pPr>
-              <w:pStyle w:val="CodeSample"/>
-              <w:spacing w:before="0" w:after="60"/>
-            </w:pPr>
-            <w:r>
-              <w:t xml:space="preserve"> */</w:t>
-            </w:r>
-          </w:p>
-          <w:p>
-            <w:pPr>
-              <w:pStyle w:val="CodeSample"/>
-              <w:spacing w:before="0" w:after="60"/>
-            </w:pPr>
-            <w:proofErr w:type="spellStart"/>
-            <w:r>
-              <w:t>wasm_module_inst_t</w:t>
-            </w:r>
-            <w:proofErr w:type="spellEnd"/>
-          </w:p>
-          <w:p>
-            <w:pPr>
-              <w:pStyle w:val="CodeSample"/>
-              <w:spacing w:before="0" w:after="60"/>
-            </w:pPr>
-            <w:proofErr w:type="spellStart"/>
-            <w:r>
-              <w:t>wasm_runtime_load_aot</w:t>
-            </w:r>
-            <w:proofErr w:type="spellEnd"/>
-            <w:r>
-              <w:t>(</w:t>
-            </w:r>
-            <w:r>
-              <w:t xml:space="preserve">char* </w:t>
-            </w:r>
-            <w:proofErr w:type="spellStart"/>
-            <w:r>
-              <w:t>aot_file</w:t>
-            </w:r>
-            <w:proofErr w:type="spellEnd"/>
-            <w:r>
-              <w:t xml:space="preserve">, </w:t>
-            </w:r>
-            <w:r>
-              <w:t>uint32_t</w:t>
-            </w:r>
-            <w:r>
-              <w:t xml:space="preserve"> </w:t>
-            </w:r>
-            <w:proofErr w:type="spellStart"/>
-            <w:r>
-              <w:t>aot_file_size</w:t>
-            </w:r>
-            <w:proofErr w:type="spellEnd"/>
-            <w:r>
-              <w:t>,</w:t>
-            </w:r>
-          </w:p>
-          <w:p>
-            <w:pPr>
-              <w:pStyle w:val="CodeSample"/>
-              <w:spacing w:before="0" w:after="60"/>
-            </w:pPr>
-            <w:r>
-              <w:t xml:space="preserve">                  </w:t>
-            </w:r>
-            <w:r>
-              <w:t xml:space="preserve">                      char *</w:t>
-            </w:r>
-            <w:proofErr w:type="spellStart"/>
-            <w:r>
-              <w:t>error_buf</w:t>
-            </w:r>
-            <w:proofErr w:type="spellEnd"/>
-            <w:r>
-              <w:t xml:space="preserve">, </w:t>
-            </w:r>
-            <w:r>
-              <w:t>uint32_t</w:t>
-            </w:r>
-            <w:r>
-              <w:t xml:space="preserve"> </w:t>
-            </w:r>
-            <w:proofErr w:type="spellStart"/>
-            <w:r>
-              <w:t>error_buf_size</w:t>
-            </w:r>
-            <w:proofErr w:type="spellEnd"/>
-            <w:r>
-              <w:t>);</w:t>
-            </w:r>
-          </w:p>
-          <w:p>
-            <w:pPr>
-              <w:pStyle w:val="CodeSample"/>
-              <w:spacing w:before="0" w:after="60"/>
-            </w:pPr>
-          </w:p>
-          <w:p>
-            <w:pPr>
-              <w:pStyle w:val="CodeSample"/>
-              <w:spacing w:before="0" w:after="60"/>
-            </w:pPr>
-            <w:r>
-              <w:t>/**</w:t>
-            </w:r>
-          </w:p>
-          <w:p>
-            <w:pPr>
-              <w:pStyle w:val="CodeSample"/>
-              <w:spacing w:before="0" w:after="60"/>
-            </w:pPr>
-            <w:r>
-              <w:t xml:space="preserve"> * Lookup a</w:t>
-            </w:r>
-            <w:r>
-              <w:t>n</w:t>
-            </w:r>
-            <w:r>
-              <w:t xml:space="preserve"> export</w:t>
-            </w:r>
-            <w:r>
-              <w:t>ed</w:t>
-            </w:r>
-            <w:r>
-              <w:t xml:space="preserve"> function in the WASM module instance.</w:t>
-            </w:r>
-          </w:p>
-          <w:p>
-            <w:pPr>
-              <w:pStyle w:val="CodeSample"/>
-              <w:spacing w:before="0" w:after="60"/>
-            </w:pPr>
-            <w:r>
-              <w:t xml:space="preserve"> *</w:t>
-            </w:r>
-          </w:p>
-          <w:p>
-            <w:pPr>
-              <w:pStyle w:val="CodeSample"/>
-              <w:spacing w:before="0" w:after="60"/>
-            </w:pPr>
-            <w:r>
-              <w:t xml:space="preserve"> * @</w:t>
-            </w:r>
-            <w:proofErr w:type="spellStart"/>
-            <w:r>
-              <w:t>param</w:t>
-            </w:r>
-            <w:proofErr w:type="spellEnd"/>
-            <w:r>
-              <w:t xml:space="preserve"> </w:t>
-            </w:r>
-            <w:proofErr w:type="spellStart"/>
-            <w:r>
-              <w:t>module_inst</w:t>
-            </w:r>
-            <w:proofErr w:type="spellEnd"/>
-            <w:r>
-              <w:t xml:space="preserve"> the module instance</w:t>
-            </w:r>
-          </w:p>
-          <w:p>
-            <w:pPr>
-              <w:pStyle w:val="CodeSample"/>
-              <w:spacing w:before="0" w:after="60"/>
-            </w:pPr>
-            <w:r>
-              <w:t xml:space="preserve"> * @</w:t>
-            </w:r>
-            <w:proofErr w:type="spellStart"/>
-            <w:r>
-              <w:t>param</w:t>
-            </w:r>
-            <w:proofErr w:type="spellEnd"/>
-            <w:r>
-              <w:t xml:space="preserve"> name the name of the function</w:t>
-            </w:r>
-          </w:p>
-          <w:p>
-            <w:pPr>
-              <w:pStyle w:val="CodeSample"/>
-              <w:spacing w:before="0" w:after="60"/>
-            </w:pPr>
-            <w:r>
-              <w:t xml:space="preserve"> * @</w:t>
-            </w:r>
-            <w:proofErr w:type="spellStart"/>
-            <w:r>
-              <w:t>param</w:t>
-            </w:r>
-            <w:proofErr w:type="spellEnd"/>
-            <w:r>
-              <w:t xml:space="preserve"> signature the signature of the function, use "i32"/"i64"/"f32"/"f64"</w:t>
-            </w:r>
-          </w:p>
-          <w:p>
-            <w:pPr>
-              <w:pStyle w:val="CodeSample"/>
-              <w:spacing w:before="0" w:after="60"/>
-            </w:pPr>
-            <w:r>
-              <w:t xml:space="preserve"> *        to represent the type of i32/i64/f32/f64, e.g. "(i32i64)" "(i32)f32"</w:t>
-            </w:r>
-          </w:p>
-          <w:p>
-            <w:pPr>
-              <w:pStyle w:val="CodeSample"/>
-              <w:spacing w:before="0" w:after="60"/>
-            </w:pPr>
-            <w:r>
-              <w:t xml:space="preserve"> *</w:t>
-            </w:r>
-          </w:p>
-          <w:p>
-            <w:pPr>
-              <w:pStyle w:val="CodeSample"/>
-              <w:spacing w:before="0" w:after="60"/>
-            </w:pPr>
-            <w:r>
-              <w:t xml:space="preserve"> * @return the </w:t>
-            </w:r>
-            <w:r>
-              <w:t>function instance found, if the module instance is loaded from AOT file,</w:t>
-            </w:r>
-          </w:p>
-          <w:p>
-            <w:pPr>
-              <w:pStyle w:val="CodeSample"/>
-              <w:spacing w:before="0" w:after="60"/>
-            </w:pPr>
-            <w:r>
-              <w:t xml:space="preserve"> *        the return value is the function pointer</w:t>
-            </w:r>
-          </w:p>
-          <w:p>
-            <w:pPr>
-              <w:pStyle w:val="CodeSample"/>
-              <w:spacing w:before="0" w:after="60"/>
-            </w:pPr>
-            <w:r>
-              <w:t xml:space="preserve"> */</w:t>
-            </w:r>
-          </w:p>
-          <w:p>
-            <w:pPr>
-              <w:pStyle w:val="CodeSample"/>
-              <w:spacing w:before="0" w:after="60"/>
-            </w:pPr>
-            <w:proofErr w:type="spellStart"/>
-            <w:r>
-              <w:t>wasm_function_inst_t</w:t>
-            </w:r>
-            <w:proofErr w:type="spellEnd"/>
-          </w:p>
-          <w:p>
-            <w:pPr>
-              <w:pStyle w:val="CodeSample"/>
-              <w:spacing w:before="0" w:after="60"/>
-            </w:pPr>
-            <w:proofErr w:type="spellStart"/>
-            <w:r>
-              <w:t>wasm_runtime_lookup_function</w:t>
-            </w:r>
-            <w:proofErr w:type="spellEnd"/>
-            <w:r>
-              <w:t>(</w:t>
-            </w:r>
-            <w:proofErr w:type="spellStart"/>
-            <w:r>
-              <w:t>const</w:t>
-            </w:r>
-            <w:proofErr w:type="spellEnd"/>
-            <w:r>
-              <w:t xml:space="preserve"> </w:t>
-            </w:r>
-            <w:proofErr w:type="spellStart"/>
-            <w:r>
-              <w:t>wasm_module_inst_t</w:t>
-            </w:r>
-            <w:proofErr w:type="spellEnd"/>
-            <w:r>
-              <w:t xml:space="preserve"> </w:t>
-            </w:r>
-            <w:proofErr w:type="spellStart"/>
-            <w:r>
-              <w:t>module_inst</w:t>
-            </w:r>
-            <w:proofErr w:type="spellEnd"/>
-            <w:r>
-              <w:t>,</w:t>
-            </w:r>
-          </w:p>
-          <w:p>
-            <w:pPr>
-              <w:pStyle w:val="CodeSample"/>
-              <w:spacing w:before="0" w:after="60"/>
-            </w:pPr>
-            <w:r>
-              <w:t xml:space="preserve">                             </w:t>
-            </w:r>
-            <w:r>
-              <w:t xml:space="preserve">                       </w:t>
-            </w:r>
-            <w:proofErr w:type="spellStart"/>
-            <w:r>
-              <w:t>const</w:t>
-            </w:r>
-            <w:proofErr w:type="spellEnd"/>
-            <w:r>
-              <w:t xml:space="preserve"> char *name, </w:t>
-            </w:r>
-            <w:proofErr w:type="spellStart"/>
-            <w:r>
-              <w:t>const</w:t>
-            </w:r>
-            <w:proofErr w:type="spellEnd"/>
-            <w:r>
-              <w:t xml:space="preserve"> char *signature);</w:t>
-            </w:r>
-          </w:p>
-          <w:p>
-            <w:pPr>
-              <w:pStyle w:val="CodeSample"/>
-              <w:spacing w:before="0" w:after="60"/>
-            </w:pPr>
-          </w:p>
-          <w:p>
-            <w:pPr>
-              <w:pStyle w:val="CodeSample"/>
-              <w:spacing w:before="0" w:after="60"/>
-            </w:pPr>
-            <w:r>
-              <w:t>/**</w:t>
-            </w:r>
-          </w:p>
-          <w:p>
-            <w:pPr>
-              <w:pStyle w:val="CodeSample"/>
-              <w:spacing w:before="0" w:after="60"/>
-            </w:pPr>
-            <w:r>
-              <w:t xml:space="preserve"> * Create execution environment.</w:t>
-            </w:r>
-          </w:p>
-          <w:p>
-            <w:pPr>
-              <w:pStyle w:val="CodeSample"/>
-              <w:spacing w:before="0" w:after="60"/>
-            </w:pPr>
-            <w:r>
-              <w:t xml:space="preserve"> *</w:t>
-            </w:r>
-          </w:p>
-          <w:p>
-            <w:pPr>
-              <w:pStyle w:val="CodeSample"/>
-              <w:spacing w:before="0" w:after="60"/>
-            </w:pPr>
-            <w:r>
-              <w:t xml:space="preserve"> * @</w:t>
-            </w:r>
-            <w:proofErr w:type="spellStart"/>
-            <w:r>
-              <w:t>param</w:t>
-            </w:r>
-            <w:proofErr w:type="spellEnd"/>
-            <w:r>
-              <w:t xml:space="preserve"> </w:t>
-            </w:r>
-            <w:proofErr w:type="spellStart"/>
-            <w:r>
-              <w:t>stack_size</w:t>
-            </w:r>
-            <w:proofErr w:type="spellEnd"/>
-            <w:r>
-              <w:t xml:space="preserve"> the stack size to execute a WASM function</w:t>
-            </w:r>
-          </w:p>
-          <w:p>
-            <w:pPr>
-              <w:pStyle w:val="CodeSample"/>
-              <w:spacing w:before="0" w:after="60"/>
-            </w:pPr>
-            <w:r>
-              <w:t xml:space="preserve"> *</w:t>
-            </w:r>
-          </w:p>
-          <w:p>
-            <w:pPr>
-              <w:pStyle w:val="CodeSample"/>
-              <w:spacing w:before="0" w:after="60"/>
-            </w:pPr>
-            <w:r>
-              <w:t xml:space="preserve"> * @return the execution environment</w:t>
-            </w:r>
-          </w:p>
-          <w:p>
-            <w:pPr>
-              <w:pStyle w:val="CodeSample"/>
-              <w:spacing w:before="0" w:after="60"/>
-            </w:pPr>
-            <w:r>
-              <w:t xml:space="preserve"> */</w:t>
-            </w:r>
-          </w:p>
-          <w:p>
-            <w:pPr>
-              <w:pStyle w:val="CodeSample"/>
-              <w:spacing w:before="0" w:after="60"/>
-            </w:pPr>
-            <w:proofErr w:type="spellStart"/>
-            <w:r>
-              <w:t>wasm_exec_env_t</w:t>
-            </w:r>
-            <w:proofErr w:type="spellEnd"/>
-          </w:p>
-          <w:p>
-            <w:pPr>
-              <w:pStyle w:val="CodeSample"/>
-              <w:spacing w:before="0" w:after="60"/>
-            </w:pPr>
-            <w:proofErr w:type="spellStart"/>
-            <w:r>
-              <w:t>wasm_runtime_create_exec_env</w:t>
-            </w:r>
-            <w:proofErr w:type="spellEnd"/>
-            <w:r>
-              <w:t>(</w:t>
-            </w:r>
-            <w:r>
-              <w:t>uint32_t</w:t>
-            </w:r>
-            <w:r>
-              <w:t xml:space="preserve"> </w:t>
-            </w:r>
-            <w:proofErr w:type="spellStart"/>
-            <w:r>
-              <w:t>stack_size</w:t>
-            </w:r>
-            <w:proofErr w:type="spellEnd"/>
-            <w:r>
-              <w:t>);</w:t>
-            </w:r>
-          </w:p>
-          <w:p>
-            <w:pPr>
-              <w:pStyle w:val="CodeSample"/>
-              <w:spacing w:before="0" w:after="60"/>
-            </w:pPr>
-          </w:p>
-          <w:p>
-            <w:pPr>
-              <w:pStyle w:val="CodeSample"/>
-              <w:spacing w:before="0" w:after="60"/>
-            </w:pPr>
-            <w:r>
-              <w:t>/**</w:t>
-            </w:r>
-          </w:p>
-          <w:p>
-            <w:pPr>
-              <w:pStyle w:val="CodeSample"/>
-              <w:spacing w:before="0" w:after="60"/>
-            </w:pPr>
-            <w:r>
-              <w:lastRenderedPageBreak/>
-              <w:t xml:space="preserve"> * Destroy the execution environment.</w:t>
-            </w:r>
-          </w:p>
-          <w:p>
-            <w:pPr>
-              <w:pStyle w:val="CodeSample"/>
-              <w:spacing w:before="0" w:after="60"/>
-            </w:pPr>
-            <w:r>
-              <w:t xml:space="preserve"> *</w:t>
-            </w:r>
-          </w:p>
-          <w:p>
-            <w:pPr>
-              <w:pStyle w:val="CodeSample"/>
-              <w:spacing w:before="0" w:after="60"/>
-            </w:pPr>
-            <w:r>
-              <w:t xml:space="preserve"> * @</w:t>
-            </w:r>
-            <w:proofErr w:type="spellStart"/>
-            <w:r>
-              <w:t>param</w:t>
-            </w:r>
-            <w:proofErr w:type="spellEnd"/>
-            <w:r>
-              <w:t xml:space="preserve"> </w:t>
-            </w:r>
-            <w:proofErr w:type="spellStart"/>
-            <w:r>
-              <w:t>env</w:t>
-            </w:r>
-            <w:proofErr w:type="spellEnd"/>
-            <w:r>
-              <w:t xml:space="preserve"> the execution environment to destroy</w:t>
-            </w:r>
-          </w:p>
-          <w:p>
-            <w:pPr>
-              <w:pStyle w:val="CodeSample"/>
-              <w:spacing w:before="0" w:after="60"/>
-            </w:pPr>
-            <w:r>
-              <w:t xml:space="preserve"> */</w:t>
-            </w:r>
-          </w:p>
-          <w:p>
-            <w:pPr>
-              <w:pStyle w:val="CodeSample"/>
-              <w:spacing w:before="0" w:after="60"/>
-            </w:pPr>
-            <w:r>
-              <w:t>void</w:t>
-            </w:r>
-          </w:p>
-          <w:p>
-            <w:pPr>
-              <w:pStyle w:val="CodeSample"/>
-              <w:spacing w:before="0" w:after="60"/>
-            </w:pPr>
-            <w:proofErr w:type="spellStart"/>
-            <w:r>
-              <w:t>wasm_runtime_destory_exec_env</w:t>
-            </w:r>
-            <w:proofErr w:type="spellEnd"/>
-            <w:r>
-              <w:t>(</w:t>
-            </w:r>
-            <w:proofErr w:type="spellStart"/>
-            <w:r>
-              <w:t>wasm_exec_env_t</w:t>
-            </w:r>
-            <w:proofErr w:type="spellEnd"/>
-            <w:r>
-              <w:t xml:space="preserve"> </w:t>
-            </w:r>
-            <w:proofErr w:type="spellStart"/>
-            <w:r>
-              <w:t>env</w:t>
-            </w:r>
-            <w:proofErr w:type="spellEnd"/>
-            <w:r>
-              <w:t>);</w:t>
-            </w:r>
-          </w:p>
-          <w:p>
-            <w:pPr>
-              <w:pStyle w:val="CodeSample"/>
-              <w:spacing w:before="0" w:after="60"/>
-            </w:pPr>
-          </w:p>
-          <w:p>
-            <w:pPr>
-              <w:pStyle w:val="CodeSample"/>
-              <w:spacing w:before="0" w:after="60"/>
-            </w:pPr>
-            <w:r>
-              <w:t>/**</w:t>
-            </w:r>
-          </w:p>
-          <w:p>
-            <w:pPr>
-              <w:pStyle w:val="CodeSample"/>
-              <w:spacing w:before="0" w:after="60"/>
-            </w:pPr>
-            <w:r>
               <w:t xml:space="preserve"> * Call the given WASM function of a WASM module instance with arguments</w:t>
             </w:r>
             <w:r>
@@ -6447,113 +6707,113 @@
             </w:pPr>
             <w:proofErr w:type="spellStart"/>
             <w:r>
+              <w:t>wasm_runtime_get_exception</w:t>
+            </w:r>
+            <w:proofErr w:type="spellEnd"/>
+            <w:r>
+              <w:t>(</w:t>
+            </w:r>
+            <w:proofErr w:type="spellStart"/>
+            <w:r>
+              <w:t>wasm_module_inst_t</w:t>
+            </w:r>
+            <w:proofErr w:type="spellEnd"/>
+            <w:r>
+              <w:t xml:space="preserve"> </w:t>
+            </w:r>
+            <w:proofErr w:type="spellStart"/>
+            <w:r>
+              <w:t>module_inst</w:t>
+            </w:r>
+            <w:proofErr w:type="spellEnd"/>
+            <w:r>
+              <w:t>);</w:t>
+            </w:r>
+          </w:p>
+          <w:p>
+            <w:pPr>
+              <w:pStyle w:val="CodeSample"/>
+              <w:spacing w:before="0" w:after="60"/>
+            </w:pPr>
+          </w:p>
+          <w:p>
+            <w:pPr>
+              <w:pStyle w:val="CodeSample"/>
+              <w:spacing w:before="0" w:after="60"/>
+            </w:pPr>
+            <w:r>
+              <w:t>/**</w:t>
+            </w:r>
+          </w:p>
+          <w:p>
+            <w:pPr>
+              <w:pStyle w:val="CodeSample"/>
+              <w:spacing w:before="0" w:after="60"/>
+            </w:pPr>
+            <w:r>
+              <w:t xml:space="preserve"> * Clear exception info of the WASM module instance.</w:t>
+            </w:r>
+          </w:p>
+          <w:p>
+            <w:pPr>
+              <w:pStyle w:val="CodeSample"/>
+              <w:spacing w:before="0" w:after="60"/>
+            </w:pPr>
+            <w:r>
+              <w:t xml:space="preserve"> *</w:t>
+            </w:r>
+          </w:p>
+          <w:p>
+            <w:pPr>
+              <w:pStyle w:val="CodeSample"/>
+              <w:spacing w:before="0" w:after="60"/>
+            </w:pPr>
+            <w:r>
+              <w:t xml:space="preserve"> * @</w:t>
+            </w:r>
+            <w:proofErr w:type="spellStart"/>
+            <w:r>
+              <w:t>param</w:t>
+            </w:r>
+            <w:proofErr w:type="spellEnd"/>
+            <w:r>
+              <w:t xml:space="preserve"> </w:t>
+            </w:r>
+            <w:proofErr w:type="spellStart"/>
+            <w:r>
+              <w:t>module_inst</w:t>
+            </w:r>
+            <w:proofErr w:type="spellEnd"/>
+            <w:r>
+              <w:t xml:space="preserve"> the WASM module instance</w:t>
+            </w:r>
+          </w:p>
+          <w:p>
+            <w:pPr>
+              <w:pStyle w:val="CodeSample"/>
+              <w:spacing w:before="0" w:after="60"/>
+            </w:pPr>
+            <w:r>
+              <w:t xml:space="preserve"> */</w:t>
+            </w:r>
+          </w:p>
+          <w:p>
+            <w:pPr>
+              <w:pStyle w:val="CodeSample"/>
+              <w:spacing w:before="0" w:after="60"/>
+            </w:pPr>
+            <w:r>
+              <w:t>void</w:t>
+            </w:r>
+          </w:p>
+          <w:p>
+            <w:pPr>
+              <w:pStyle w:val="CodeSample"/>
+              <w:spacing w:before="0" w:after="60"/>
+            </w:pPr>
+            <w:proofErr w:type="spellStart"/>
+            <w:r>
               <w:lastRenderedPageBreak/>
-              <w:t>wasm_runtime_get_exception</w:t>
-            </w:r>
-            <w:proofErr w:type="spellEnd"/>
-            <w:r>
-              <w:t>(</w:t>
-            </w:r>
-            <w:proofErr w:type="spellStart"/>
-            <w:r>
-              <w:t>wasm_module_inst_t</w:t>
-            </w:r>
-            <w:proofErr w:type="spellEnd"/>
-            <w:r>
-              <w:t xml:space="preserve"> </w:t>
-            </w:r>
-            <w:proofErr w:type="spellStart"/>
-            <w:r>
-              <w:t>module_inst</w:t>
-            </w:r>
-            <w:proofErr w:type="spellEnd"/>
-            <w:r>
-              <w:t>);</w:t>
-            </w:r>
-          </w:p>
-          <w:p>
-            <w:pPr>
-              <w:pStyle w:val="CodeSample"/>
-              <w:spacing w:before="0" w:after="60"/>
-            </w:pPr>
-          </w:p>
-          <w:p>
-            <w:pPr>
-              <w:pStyle w:val="CodeSample"/>
-              <w:spacing w:before="0" w:after="60"/>
-            </w:pPr>
-            <w:r>
-              <w:t>/**</w:t>
-            </w:r>
-          </w:p>
-          <w:p>
-            <w:pPr>
-              <w:pStyle w:val="CodeSample"/>
-              <w:spacing w:before="0" w:after="60"/>
-            </w:pPr>
-            <w:r>
-              <w:t xml:space="preserve"> * Clear exception info of the WASM module instance.</w:t>
-            </w:r>
-          </w:p>
-          <w:p>
-            <w:pPr>
-              <w:pStyle w:val="CodeSample"/>
-              <w:spacing w:before="0" w:after="60"/>
-            </w:pPr>
-            <w:r>
-              <w:t xml:space="preserve"> *</w:t>
-            </w:r>
-          </w:p>
-          <w:p>
-            <w:pPr>
-              <w:pStyle w:val="CodeSample"/>
-              <w:spacing w:before="0" w:after="60"/>
-            </w:pPr>
-            <w:r>
-              <w:t xml:space="preserve"> * @</w:t>
-            </w:r>
-            <w:proofErr w:type="spellStart"/>
-            <w:r>
-              <w:t>param</w:t>
-            </w:r>
-            <w:proofErr w:type="spellEnd"/>
-            <w:r>
-              <w:t xml:space="preserve"> </w:t>
-            </w:r>
-            <w:proofErr w:type="spellStart"/>
-            <w:r>
-              <w:t>module_inst</w:t>
-            </w:r>
-            <w:proofErr w:type="spellEnd"/>
-            <w:r>
-              <w:t xml:space="preserve"> the WASM module instance</w:t>
-            </w:r>
-          </w:p>
-          <w:p>
-            <w:pPr>
-              <w:pStyle w:val="CodeSample"/>
-              <w:spacing w:before="0" w:after="60"/>
-            </w:pPr>
-            <w:r>
-              <w:t xml:space="preserve"> */</w:t>
-            </w:r>
-          </w:p>
-          <w:p>
-            <w:pPr>
-              <w:pStyle w:val="CodeSample"/>
-              <w:spacing w:before="0" w:after="60"/>
-            </w:pPr>
-            <w:r>
-              <w:t>void</w:t>
-            </w:r>
-          </w:p>
-          <w:p>
-            <w:pPr>
-              <w:pStyle w:val="CodeSample"/>
-              <w:spacing w:before="0" w:after="60"/>
-            </w:pPr>
-            <w:proofErr w:type="spellStart"/>
-            <w:r>
               <w:t>wasm_runtime_clear_exception</w:t>
             </w:r>
             <w:proofErr w:type="spellEnd"/>
@@ -7368,6 +7628,7 @@
               <w:spacing w:before="0" w:after="60"/>
             </w:pPr>
             <w:r>
+              <w:lastRenderedPageBreak/>
               <w:t xml:space="preserve">  </w:t>
             </w:r>
             <w:proofErr w:type="spellStart"/>
@@ -7772,10 +8033,7 @@
             </w:r>
             <w:proofErr w:type="spellEnd"/>
             <w:r>
-              <w:t xml:space="preserve">) </w:t>
-            </w:r>
-            <w:r>
-              <w:t>) {</w:t>
+              <w:t>) ) {</w:t>
             </w:r>
           </w:p>
           <w:p>
@@ -7867,8 +8125,6 @@
               <w:pStyle w:val="CodeSample"/>
               <w:spacing w:before="0" w:after="60"/>
             </w:pPr>
-            <w:bookmarkStart w:id="11" w:name="_GoBack"/>
-            <w:bookmarkEnd w:id="11"/>
           </w:p>
           <w:p>
             <w:pPr>
@@ -7986,6 +8242,7 @@
       </w:pPr>
     </w:p>
     <w:sectPr>
+      <w:footerReference w:type="default" r:id="rId8"/>
       <w:pgSz w:w="12240" w:h="15840"/>
       <w:pgMar w:top="1440" w:right="1440" w:bottom="1440" w:left="1440" w:header="720" w:footer="720" w:gutter="0"/>
       <w:cols w:space="720"/>
@@ -7993,6 +8250,75 @@
     </w:sectPr>
   </w:body>
 </w:document>
+</file>
+
+<file path=word/endnotes.xml><?xml version="1.0" encoding="utf-8"?>
+<w:endnotes xmlns:wpc="http://schemas.microsoft.com/office/word/2010/wordprocessingCanvas" xmlns:mc="http://schemas.openxmlformats.org/markup-compatibility/2006" xmlns:o="urn:schemas-microsoft-com:office:office" xmlns:r="http://schemas.openxmlformats.org/officeDocument/2006/relationships" xmlns:m="http://schemas.openxmlformats.org/officeDocument/2006/math" xmlns:v="urn:schemas-microsoft-com:vml" xmlns:wp14="http://schemas.microsoft.com/office/word/2010/wordprocessingDrawing" xmlns:wp="http://schemas.openxmlformats.org/drawingml/2006/wordprocessingDrawing" xmlns:w10="urn:schemas-microsoft-com:office:word" xmlns:w="http://schemas.openxmlformats.org/wordprocessingml/2006/main" xmlns:w14="http://schemas.microsoft.com/office/word/2010/wordml" xmlns:w15="http://schemas.microsoft.com/office/word/2012/wordml" xmlns:wpg="http://schemas.microsoft.com/office/word/2010/wordprocessingGroup" xmlns:wpi="http://schemas.microsoft.com/office/word/2010/wordprocessingInk" xmlns:wne="http://schemas.microsoft.com/office/word/2006/wordml" xmlns:wps="http://schemas.microsoft.com/office/word/2010/wordprocessingShape" mc:Ignorable="w14 w15 wp14">
+  <w:endnote w:type="separator" w:id="-1">
+    <w:p>
+      <w:pPr>
+        <w:spacing w:after="0" w:line="240" w:lineRule="auto"/>
+      </w:pPr>
+      <w:r>
+        <w:separator/>
+      </w:r>
+    </w:p>
+  </w:endnote>
+  <w:endnote w:type="continuationSeparator" w:id="0">
+    <w:p>
+      <w:pPr>
+        <w:spacing w:after="0" w:line="240" w:lineRule="auto"/>
+      </w:pPr>
+      <w:r>
+        <w:continuationSeparator/>
+      </w:r>
+    </w:p>
+  </w:endnote>
+</w:endnotes>
+</file>
+
+<file path=word/footer1.xml><?xml version="1.0" encoding="utf-8"?>
+<w:ftr xmlns:wpc="http://schemas.microsoft.com/office/word/2010/wordprocessingCanvas" xmlns:mc="http://schemas.openxmlformats.org/markup-compatibility/2006" xmlns:o="urn:schemas-microsoft-com:office:office" xmlns:r="http://schemas.openxmlformats.org/officeDocument/2006/relationships" xmlns:m="http://schemas.openxmlformats.org/officeDocument/2006/math" xmlns:v="urn:schemas-microsoft-com:vml" xmlns:wp14="http://schemas.microsoft.com/office/word/2010/wordprocessingDrawing" xmlns:wp="http://schemas.openxmlformats.org/drawingml/2006/wordprocessingDrawing" xmlns:w10="urn:schemas-microsoft-com:office:word" xmlns:w="http://schemas.openxmlformats.org/wordprocessingml/2006/main" xmlns:w14="http://schemas.microsoft.com/office/word/2010/wordml" xmlns:w15="http://schemas.microsoft.com/office/word/2012/wordml" xmlns:wpg="http://schemas.microsoft.com/office/word/2010/wordprocessingGroup" xmlns:wpi="http://schemas.microsoft.com/office/word/2010/wordprocessingInk" xmlns:wne="http://schemas.microsoft.com/office/word/2006/wordml" xmlns:wps="http://schemas.microsoft.com/office/word/2010/wordprocessingShape" mc:Ignorable="w14 w15 wp14">
+  <w:p>
+    <w:pPr>
+      <w:pStyle w:val="Footer"/>
+    </w:pPr>
+    <w:r>
+      <w:t>Copyright © 201</w:t>
+    </w:r>
+    <w:r>
+      <w:t>9</w:t>
+    </w:r>
+    <w:r>
+      <w:t>, Intel Corporation. All rights reserved.</w:t>
+    </w:r>
+  </w:p>
+</w:ftr>
+</file>
+
+<file path=word/footnotes.xml><?xml version="1.0" encoding="utf-8"?>
+<w:footnotes xmlns:wpc="http://schemas.microsoft.com/office/word/2010/wordprocessingCanvas" xmlns:mc="http://schemas.openxmlformats.org/markup-compatibility/2006" xmlns:o="urn:schemas-microsoft-com:office:office" xmlns:r="http://schemas.openxmlformats.org/officeDocument/2006/relationships" xmlns:m="http://schemas.openxmlformats.org/officeDocument/2006/math" xmlns:v="urn:schemas-microsoft-com:vml" xmlns:wp14="http://schemas.microsoft.com/office/word/2010/wordprocessingDrawing" xmlns:wp="http://schemas.openxmlformats.org/drawingml/2006/wordprocessingDrawing" xmlns:w10="urn:schemas-microsoft-com:office:word" xmlns:w="http://schemas.openxmlformats.org/wordprocessingml/2006/main" xmlns:w14="http://schemas.microsoft.com/office/word/2010/wordml" xmlns:w15="http://schemas.microsoft.com/office/word/2012/wordml" xmlns:wpg="http://schemas.microsoft.com/office/word/2010/wordprocessingGroup" xmlns:wpi="http://schemas.microsoft.com/office/word/2010/wordprocessingInk" xmlns:wne="http://schemas.microsoft.com/office/word/2006/wordml" xmlns:wps="http://schemas.microsoft.com/office/word/2010/wordprocessingShape" mc:Ignorable="w14 w15 wp14">
+  <w:footnote w:type="separator" w:id="-1">
+    <w:p>
+      <w:pPr>
+        <w:spacing w:after="0" w:line="240" w:lineRule="auto"/>
+      </w:pPr>
+      <w:r>
+        <w:separator/>
+      </w:r>
+    </w:p>
+  </w:footnote>
+  <w:footnote w:type="continuationSeparator" w:id="0">
+    <w:p>
+      <w:pPr>
+        <w:spacing w:after="0" w:line="240" w:lineRule="auto"/>
+      </w:pPr>
+      <w:r>
+        <w:continuationSeparator/>
+      </w:r>
+    </w:p>
+  </w:footnote>
+</w:footnotes>
 </file>
 
 <file path=word/numbering.xml><?xml version="1.0" encoding="utf-8"?>
@@ -9739,6 +10065,56 @@
       <w:u w:val="single"/>
     </w:rPr>
   </w:style>
+  <w:style w:type="paragraph" w:styleId="Header">
+    <w:name w:val="header"/>
+    <w:basedOn w:val="Normal"/>
+    <w:link w:val="HeaderChar"/>
+    <w:uiPriority w:val="99"/>
+    <w:unhideWhenUsed/>
+    <w:rsid w:val="00EC56A7"/>
+    <w:pPr>
+      <w:tabs>
+        <w:tab w:val="center" w:pos="4680"/>
+        <w:tab w:val="right" w:pos="9360"/>
+      </w:tabs>
+      <w:spacing w:after="0" w:line="240" w:lineRule="auto"/>
+    </w:pPr>
+  </w:style>
+  <w:style w:type="character" w:customStyle="1" w:styleId="HeaderChar">
+    <w:name w:val="Header Char"/>
+    <w:basedOn w:val="DefaultParagraphFont"/>
+    <w:link w:val="Header"/>
+    <w:uiPriority w:val="99"/>
+    <w:rsid w:val="00EC56A7"/>
+    <w:rPr>
+      <w:rFonts w:ascii="Segoe UI Light" w:hAnsi="Segoe UI Light"/>
+    </w:rPr>
+  </w:style>
+  <w:style w:type="paragraph" w:styleId="Footer">
+    <w:name w:val="footer"/>
+    <w:basedOn w:val="Normal"/>
+    <w:link w:val="FooterChar"/>
+    <w:uiPriority w:val="99"/>
+    <w:unhideWhenUsed/>
+    <w:rsid w:val="00EC56A7"/>
+    <w:pPr>
+      <w:tabs>
+        <w:tab w:val="center" w:pos="4680"/>
+        <w:tab w:val="right" w:pos="9360"/>
+      </w:tabs>
+      <w:spacing w:after="0" w:line="240" w:lineRule="auto"/>
+    </w:pPr>
+  </w:style>
+  <w:style w:type="character" w:customStyle="1" w:styleId="FooterChar">
+    <w:name w:val="Footer Char"/>
+    <w:basedOn w:val="DefaultParagraphFont"/>
+    <w:link w:val="Footer"/>
+    <w:uiPriority w:val="99"/>
+    <w:rsid w:val="00EC56A7"/>
+    <w:rPr>
+      <w:rFonts w:ascii="Segoe UI Light" w:hAnsi="Segoe UI Light"/>
+    </w:rPr>
+  </w:style>
 </w:styles>
 </file>
 
@@ -10008,7 +10384,7 @@
 </file>
 
 <file path=customXml/itemProps1.xml><?xml version="1.0" encoding="utf-8"?>
-<ds:datastoreItem xmlns:ds="http://schemas.openxmlformats.org/officeDocument/2006/customXml" ds:itemID="{174451C6-488D-485B-900C-091A8781C5B8}">
+<ds:datastoreItem xmlns:ds="http://schemas.openxmlformats.org/officeDocument/2006/customXml" ds:itemID="{484D817C-784D-4C28-8CEC-6B13937CEF98}">
   <ds:schemaRefs>
     <ds:schemaRef ds:uri="http://schemas.openxmlformats.org/officeDocument/2006/bibliography"/>
   </ds:schemaRefs>

</xml_diff>